<commit_message>
Tervezés word fájl(Clicktype.docx) upgrade #1
</commit_message>
<xml_diff>
--- a/docs/ClickType.docx
+++ b/docs/ClickType.docx
@@ -1,25 +1,7 @@
 
 <file path=word/document.xml><?xml version="1.0" encoding="utf-8"?>
-<w:document xmlns:wpc="http://schemas.microsoft.com/office/word/2010/wordprocessingCanvas" xmlns:cx="http://schemas.microsoft.com/office/drawing/2014/chartex" xmlns:cx1="http://schemas.microsoft.com/office/drawing/2015/9/8/chartex" xmlns:mc="http://schemas.openxmlformats.org/markup-compatibility/2006" xmlns:o="urn:schemas-microsoft-com:office:office" xmlns:r="http://schemas.openxmlformats.org/officeDocument/2006/relationships" xmlns:m="http://schemas.openxmlformats.org/officeDocument/2006/math" xmlns:v="urn:schemas-microsoft-com:vml" xmlns:wp14="http://schemas.microsoft.com/office/word/2010/wordprocessingDrawing" xmlns:wp="http://schemas.openxmlformats.org/drawingml/2006/wordprocessingDrawing" xmlns:w10="urn:schemas-microsoft-com:office:word" xmlns:w="http://schemas.openxmlformats.org/wordprocessingml/2006/main" xmlns:w14="http://schemas.microsoft.com/office/word/2010/wordml" xmlns:w15="http://schemas.microsoft.com/office/word/2012/wordml" xmlns:w16se="http://schemas.microsoft.com/office/word/2015/wordml/symex" xmlns:wpg="http://schemas.microsoft.com/office/word/2010/wordprocessingGroup" xmlns:wpi="http://schemas.microsoft.com/office/word/2010/wordprocessingInk" xmlns:wne="http://schemas.microsoft.com/office/word/2006/wordml" xmlns:wps="http://schemas.microsoft.com/office/word/2010/wordprocessingShape" mc:Ignorable="w14 w15 w16se wp14">
+<w:document xmlns:wpc="http://schemas.microsoft.com/office/word/2010/wordprocessingCanvas" xmlns:cx="http://schemas.microsoft.com/office/drawing/2014/chartex" xmlns:cx1="http://schemas.microsoft.com/office/drawing/2015/9/8/chartex" xmlns:cx2="http://schemas.microsoft.com/office/drawing/2015/10/21/chartex" xmlns:cx3="http://schemas.microsoft.com/office/drawing/2016/5/9/chartex" xmlns:cx4="http://schemas.microsoft.com/office/drawing/2016/5/10/chartex" xmlns:cx5="http://schemas.microsoft.com/office/drawing/2016/5/11/chartex" xmlns:cx6="http://schemas.microsoft.com/office/drawing/2016/5/12/chartex" xmlns:cx7="http://schemas.microsoft.com/office/drawing/2016/5/13/chartex" xmlns:cx8="http://schemas.microsoft.com/office/drawing/2016/5/14/chartex" xmlns:mc="http://schemas.openxmlformats.org/markup-compatibility/2006" xmlns:aink="http://schemas.microsoft.com/office/drawing/2016/ink" xmlns:am3d="http://schemas.microsoft.com/office/drawing/2017/model3d" xmlns:o="urn:schemas-microsoft-com:office:office" xmlns:r="http://schemas.openxmlformats.org/officeDocument/2006/relationships" xmlns:m="http://schemas.openxmlformats.org/officeDocument/2006/math" xmlns:v="urn:schemas-microsoft-com:vml" xmlns:wp14="http://schemas.microsoft.com/office/word/2010/wordprocessingDrawing" xmlns:wp="http://schemas.openxmlformats.org/drawingml/2006/wordprocessingDrawing" xmlns:w10="urn:schemas-microsoft-com:office:word" xmlns:w="http://schemas.openxmlformats.org/wordprocessingml/2006/main" xmlns:w14="http://schemas.microsoft.com/office/word/2010/wordml" xmlns:w15="http://schemas.microsoft.com/office/word/2012/wordml" xmlns:w16cex="http://schemas.microsoft.com/office/word/2018/wordml/cex" xmlns:w16cid="http://schemas.microsoft.com/office/word/2016/wordml/cid" xmlns:w16="http://schemas.microsoft.com/office/word/2018/wordml" xmlns:w16sdtdh="http://schemas.microsoft.com/office/word/2020/wordml/sdtdatahash" xmlns:w16se="http://schemas.microsoft.com/office/word/2015/wordml/symex" xmlns:wpg="http://schemas.microsoft.com/office/word/2010/wordprocessingGroup" xmlns:wpi="http://schemas.microsoft.com/office/word/2010/wordprocessingInk" xmlns:wne="http://schemas.microsoft.com/office/word/2006/wordml" xmlns:wps="http://schemas.microsoft.com/office/word/2010/wordprocessingShape" mc:Ignorable="w14 w15 w16se w16cid w16 w16cex w16sdtdh wp14">
   <w:body>
-    <w:p>
-      <w:pPr>
-        <w:pStyle w:val="Dtum"/>
-        <w:spacing w:line="276" w:lineRule="auto"/>
-        <w:jc w:val="both"/>
-        <w:rPr>
-          <w:rFonts w:ascii="Times New Roman" w:hAnsi="Times New Roman" w:cs="Times New Roman"/>
-          <w:color w:val="000000" w:themeColor="text1"/>
-        </w:rPr>
-      </w:pPr>
-      <w:r>
-        <w:rPr>
-          <w:rFonts w:ascii="Times New Roman" w:hAnsi="Times New Roman" w:cs="Times New Roman"/>
-          <w:color w:val="000000" w:themeColor="text1"/>
-        </w:rPr>
-        <w:t>2021.11.02</w:t>
-      </w:r>
-    </w:p>
     <w:p>
       <w:pPr>
         <w:pStyle w:val="Cm"/>
@@ -178,7 +160,7 @@
           <w:sz w:val="24"/>
           <w:szCs w:val="24"/>
         </w:rPr>
-        <w:t xml:space="preserve">Boros Barnabás </w:t>
+        <w:t>Boros Barnabás</w:t>
       </w:r>
     </w:p>
     <w:p>
@@ -367,6 +349,15 @@
         </w:rPr>
         <w:t>nek összevonása</w:t>
       </w:r>
+      <w:r>
+        <w:rPr>
+          <w:rFonts w:ascii="Times New Roman" w:hAnsi="Times New Roman" w:cs="Times New Roman"/>
+          <w:color w:val="000000" w:themeColor="text1"/>
+          <w:sz w:val="24"/>
+          <w:szCs w:val="24"/>
+        </w:rPr>
+        <w:t>.</w:t>
+      </w:r>
     </w:p>
     <w:p>
       <w:pPr>
@@ -391,54 +382,248 @@
           <w:sz w:val="28"/>
           <w:szCs w:val="28"/>
         </w:rPr>
-        <w:t>Fejlesztési környezet</w:t>
+        <w:t xml:space="preserve">Használt </w:t>
+      </w:r>
+      <w:r>
+        <w:rPr>
+          <w:rFonts w:ascii="Times New Roman" w:hAnsi="Times New Roman" w:cs="Times New Roman"/>
+          <w:b/>
+          <w:bCs/>
+          <w:color w:val="000000" w:themeColor="text1"/>
+          <w:sz w:val="28"/>
+          <w:szCs w:val="28"/>
+        </w:rPr>
+        <w:t>fejlesztési környezet</w:t>
+      </w:r>
+      <w:r>
+        <w:rPr>
+          <w:rFonts w:ascii="Times New Roman" w:hAnsi="Times New Roman" w:cs="Times New Roman"/>
+          <w:b/>
+          <w:bCs/>
+          <w:color w:val="000000" w:themeColor="text1"/>
+          <w:sz w:val="28"/>
+          <w:szCs w:val="28"/>
+        </w:rPr>
+        <w:t xml:space="preserve"> és egyéb szoftverek</w:t>
       </w:r>
     </w:p>
     <w:p>
       <w:pPr>
-        <w:pStyle w:val="Listaszerbekezds"/>
-        <w:numPr>
-          <w:ilvl w:val="0"/>
-          <w:numId w:val="22"/>
-        </w:numPr>
-        <w:spacing w:after="0" w:line="276" w:lineRule="auto"/>
+        <w:pStyle w:val="Cmsor3"/>
+        <w:ind w:firstLine="360"/>
         <w:jc w:val="both"/>
         <w:rPr>
           <w:rFonts w:ascii="Times New Roman" w:hAnsi="Times New Roman" w:cs="Times New Roman"/>
-          <w:color w:val="000000" w:themeColor="text1"/>
-          <w:sz w:val="24"/>
-          <w:szCs w:val="24"/>
-        </w:rPr>
-      </w:pPr>
-      <w:r>
-        <w:rPr>
-          <w:rFonts w:ascii="Times New Roman" w:hAnsi="Times New Roman" w:cs="Times New Roman"/>
-          <w:color w:val="000000" w:themeColor="text1"/>
-          <w:sz w:val="24"/>
-          <w:szCs w:val="24"/>
-        </w:rPr>
-        <w:t xml:space="preserve">C#, JavaScript, </w:t>
+          <w:b/>
+          <w:bCs/>
+          <w:color w:val="000000" w:themeColor="text1"/>
+        </w:rPr>
+      </w:pPr>
+      <w:r>
+        <w:rPr>
+          <w:rFonts w:ascii="Times New Roman" w:hAnsi="Times New Roman" w:cs="Times New Roman"/>
+          <w:b/>
+          <w:bCs/>
+          <w:color w:val="000000" w:themeColor="text1"/>
+        </w:rPr>
+        <w:t>Backend:</w:t>
+      </w:r>
+    </w:p>
+    <w:p>
+      <w:pPr>
+        <w:pStyle w:val="Cmsor4"/>
+        <w:jc w:val="both"/>
+        <w:rPr>
+          <w:rFonts w:ascii="Times New Roman" w:hAnsi="Times New Roman" w:cs="Times New Roman"/>
+          <w:color w:val="000000" w:themeColor="text1"/>
+        </w:rPr>
+      </w:pPr>
+      <w:r>
+        <w:rPr>
+          <w:rFonts w:ascii="Times New Roman" w:hAnsi="Times New Roman" w:cs="Times New Roman"/>
+          <w:color w:val="000000" w:themeColor="text1"/>
+        </w:rPr>
+        <w:tab/>
+      </w:r>
+      <w:r>
+        <w:rPr>
+          <w:rFonts w:ascii="Times New Roman" w:hAnsi="Times New Roman" w:cs="Times New Roman"/>
+          <w:color w:val="000000" w:themeColor="text1"/>
+        </w:rPr>
+        <w:tab/>
+        <w:t xml:space="preserve">Php, </w:t>
       </w:r>
       <w:proofErr w:type="spellStart"/>
       <w:r>
         <w:rPr>
           <w:rFonts w:ascii="Times New Roman" w:hAnsi="Times New Roman" w:cs="Times New Roman"/>
           <w:color w:val="000000" w:themeColor="text1"/>
-          <w:sz w:val="24"/>
-          <w:szCs w:val="24"/>
         </w:rPr>
         <w:t>MySQL</w:t>
       </w:r>
       <w:proofErr w:type="spellEnd"/>
-      <w:r>
-        <w:rPr>
-          <w:rFonts w:ascii="Times New Roman" w:hAnsi="Times New Roman" w:cs="Times New Roman"/>
-          <w:color w:val="000000" w:themeColor="text1"/>
-          <w:sz w:val="24"/>
-          <w:szCs w:val="24"/>
-        </w:rPr>
-        <w:t xml:space="preserve"> </w:t>
-      </w:r>
+    </w:p>
+    <w:p>
+      <w:pPr>
+        <w:pStyle w:val="Cmsor3"/>
+        <w:jc w:val="both"/>
+        <w:rPr>
+          <w:rFonts w:ascii="Times New Roman" w:hAnsi="Times New Roman" w:cs="Times New Roman"/>
+          <w:b/>
+          <w:bCs/>
+          <w:color w:val="000000" w:themeColor="text1"/>
+        </w:rPr>
+      </w:pPr>
+      <w:r>
+        <w:rPr>
+          <w:rFonts w:ascii="Times New Roman" w:hAnsi="Times New Roman" w:cs="Times New Roman"/>
+          <w:color w:val="000000" w:themeColor="text1"/>
+        </w:rPr>
+        <w:tab/>
+      </w:r>
+      <w:r>
+        <w:rPr>
+          <w:rFonts w:ascii="Times New Roman" w:hAnsi="Times New Roman" w:cs="Times New Roman"/>
+          <w:b/>
+          <w:bCs/>
+          <w:color w:val="000000" w:themeColor="text1"/>
+        </w:rPr>
+        <w:t>Frontend:</w:t>
+      </w:r>
+    </w:p>
+    <w:p>
+      <w:pPr>
+        <w:pStyle w:val="Cmsor4"/>
+        <w:jc w:val="both"/>
+        <w:rPr>
+          <w:rFonts w:ascii="Times New Roman" w:hAnsi="Times New Roman" w:cs="Times New Roman"/>
+          <w:color w:val="000000" w:themeColor="text1"/>
+        </w:rPr>
+      </w:pPr>
+      <w:r>
+        <w:rPr>
+          <w:rFonts w:ascii="Times New Roman" w:hAnsi="Times New Roman" w:cs="Times New Roman"/>
+          <w:color w:val="000000" w:themeColor="text1"/>
+        </w:rPr>
+        <w:tab/>
+      </w:r>
+      <w:r>
+        <w:rPr>
+          <w:rFonts w:ascii="Times New Roman" w:hAnsi="Times New Roman" w:cs="Times New Roman"/>
+          <w:color w:val="000000" w:themeColor="text1"/>
+        </w:rPr>
+        <w:tab/>
+      </w:r>
+      <w:proofErr w:type="spellStart"/>
+      <w:r>
+        <w:rPr>
+          <w:rFonts w:ascii="Times New Roman" w:hAnsi="Times New Roman" w:cs="Times New Roman"/>
+          <w:color w:val="000000" w:themeColor="text1"/>
+        </w:rPr>
+        <w:t>AngularJs</w:t>
+      </w:r>
+      <w:proofErr w:type="spellEnd"/>
+      <w:r>
+        <w:rPr>
+          <w:rFonts w:ascii="Times New Roman" w:hAnsi="Times New Roman" w:cs="Times New Roman"/>
+          <w:color w:val="000000" w:themeColor="text1"/>
+        </w:rPr>
+        <w:t xml:space="preserve">, </w:t>
+      </w:r>
+      <w:proofErr w:type="spellStart"/>
+      <w:r>
+        <w:rPr>
+          <w:rFonts w:ascii="Times New Roman" w:hAnsi="Times New Roman" w:cs="Times New Roman"/>
+          <w:color w:val="000000" w:themeColor="text1"/>
+        </w:rPr>
+        <w:t>Html</w:t>
+      </w:r>
+      <w:proofErr w:type="spellEnd"/>
+      <w:r>
+        <w:rPr>
+          <w:rFonts w:ascii="Times New Roman" w:hAnsi="Times New Roman" w:cs="Times New Roman"/>
+          <w:color w:val="000000" w:themeColor="text1"/>
+        </w:rPr>
+        <w:t xml:space="preserve">, </w:t>
+      </w:r>
+      <w:proofErr w:type="spellStart"/>
+      <w:r>
+        <w:rPr>
+          <w:rFonts w:ascii="Times New Roman" w:hAnsi="Times New Roman" w:cs="Times New Roman"/>
+          <w:color w:val="000000" w:themeColor="text1"/>
+        </w:rPr>
+        <w:t>Cs</w:t>
+      </w:r>
+      <w:r>
+        <w:rPr>
+          <w:rFonts w:ascii="Times New Roman" w:hAnsi="Times New Roman" w:cs="Times New Roman"/>
+          <w:color w:val="000000" w:themeColor="text1"/>
+        </w:rPr>
+        <w:t>s</w:t>
+      </w:r>
+      <w:proofErr w:type="spellEnd"/>
+    </w:p>
+    <w:p>
+      <w:pPr>
+        <w:pStyle w:val="Cmsor3"/>
+        <w:jc w:val="both"/>
+        <w:rPr>
+          <w:rFonts w:ascii="Times New Roman" w:hAnsi="Times New Roman" w:cs="Times New Roman"/>
+          <w:b/>
+          <w:bCs/>
+          <w:color w:val="000000" w:themeColor="text1"/>
+        </w:rPr>
+      </w:pPr>
+      <w:r>
+        <w:rPr>
+          <w:rFonts w:ascii="Times New Roman" w:hAnsi="Times New Roman" w:cs="Times New Roman"/>
+          <w:color w:val="000000" w:themeColor="text1"/>
+        </w:rPr>
+        <w:tab/>
+      </w:r>
+      <w:r>
+        <w:rPr>
+          <w:rFonts w:ascii="Times New Roman" w:hAnsi="Times New Roman" w:cs="Times New Roman"/>
+          <w:b/>
+          <w:bCs/>
+          <w:color w:val="000000" w:themeColor="text1"/>
+        </w:rPr>
+        <w:t>Program:</w:t>
+      </w:r>
+    </w:p>
+    <w:p>
+      <w:pPr>
+        <w:pStyle w:val="Cmsor4"/>
+        <w:jc w:val="both"/>
+        <w:rPr>
+          <w:rFonts w:ascii="Times New Roman" w:hAnsi="Times New Roman" w:cs="Times New Roman"/>
+          <w:color w:val="000000" w:themeColor="text1"/>
+        </w:rPr>
+      </w:pPr>
+      <w:r>
+        <w:rPr>
+          <w:rFonts w:ascii="Times New Roman" w:hAnsi="Times New Roman" w:cs="Times New Roman"/>
+          <w:color w:val="000000" w:themeColor="text1"/>
+        </w:rPr>
+        <w:tab/>
+      </w:r>
+      <w:r>
+        <w:rPr>
+          <w:rFonts w:ascii="Times New Roman" w:hAnsi="Times New Roman" w:cs="Times New Roman"/>
+          <w:color w:val="000000" w:themeColor="text1"/>
+        </w:rPr>
+        <w:tab/>
+        <w:t xml:space="preserve">C#, </w:t>
+      </w:r>
+      <w:proofErr w:type="spellStart"/>
+      <w:r>
+        <w:rPr>
+          <w:rFonts w:ascii="Times New Roman" w:hAnsi="Times New Roman" w:cs="Times New Roman"/>
+          <w:color w:val="000000" w:themeColor="text1"/>
+        </w:rPr>
+        <w:t>Unity</w:t>
+      </w:r>
+      <w:proofErr w:type="spellEnd"/>
     </w:p>
     <w:p>
       <w:pPr>
@@ -528,6 +713,15 @@
         </w:rPr>
         <w:t>A felhasználók gépírásának gyorsaságát és helyességét fejleszti</w:t>
       </w:r>
+      <w:r>
+        <w:rPr>
+          <w:rFonts w:ascii="Times New Roman" w:hAnsi="Times New Roman" w:cs="Times New Roman"/>
+          <w:color w:val="000000" w:themeColor="text1"/>
+          <w:sz w:val="24"/>
+          <w:szCs w:val="24"/>
+        </w:rPr>
+        <w:t>.</w:t>
+      </w:r>
     </w:p>
     <w:p>
       <w:pPr>
@@ -554,6 +748,15 @@
         </w:rPr>
         <w:t>A felhasználók reflexeinek fejlesztése</w:t>
       </w:r>
+      <w:r>
+        <w:rPr>
+          <w:rFonts w:ascii="Times New Roman" w:hAnsi="Times New Roman" w:cs="Times New Roman"/>
+          <w:color w:val="000000" w:themeColor="text1"/>
+          <w:sz w:val="24"/>
+          <w:szCs w:val="24"/>
+        </w:rPr>
+        <w:t>.</w:t>
+      </w:r>
     </w:p>
     <w:p>
       <w:pPr>
@@ -600,19 +803,35 @@
           <w:rFonts w:ascii="Times New Roman" w:hAnsi="Times New Roman" w:cs="Times New Roman"/>
           <w:color w:val="000000" w:themeColor="text1"/>
         </w:rPr>
-        <w:t xml:space="preserve">Egy szabadulószobából kell kiszabadulni különböző </w:t>
-      </w:r>
-      <w:r>
-        <w:rPr>
-          <w:rFonts w:ascii="Times New Roman" w:hAnsi="Times New Roman" w:cs="Times New Roman"/>
-          <w:color w:val="000000" w:themeColor="text1"/>
-        </w:rPr>
-        <w:t>feladatok megoldásával</w:t>
+        <w:t xml:space="preserve">Egymásra ható feladatok megoldásával kijutni </w:t>
+      </w:r>
+      <w:r>
+        <w:rPr>
+          <w:rFonts w:ascii="Times New Roman" w:hAnsi="Times New Roman" w:cs="Times New Roman"/>
+          <w:color w:val="000000" w:themeColor="text1"/>
+        </w:rPr>
+        <w:t>egy</w:t>
+      </w:r>
+      <w:r>
+        <w:rPr>
+          <w:rFonts w:ascii="Times New Roman" w:hAnsi="Times New Roman" w:cs="Times New Roman"/>
+          <w:color w:val="000000" w:themeColor="text1"/>
+        </w:rPr>
+        <w:t xml:space="preserve"> bezárt helységből</w:t>
+      </w:r>
+      <w:r>
+        <w:rPr>
+          <w:rFonts w:ascii="Times New Roman" w:hAnsi="Times New Roman" w:cs="Times New Roman"/>
+          <w:color w:val="000000" w:themeColor="text1"/>
+        </w:rPr>
+        <w:t>.</w:t>
       </w:r>
     </w:p>
     <w:p>
       <w:pPr>
         <w:pStyle w:val="Cmsor1"/>
+        <w:spacing w:before="240"/>
+        <w:jc w:val="both"/>
         <w:rPr>
           <w:rFonts w:ascii="Times New Roman" w:hAnsi="Times New Roman" w:cs="Times New Roman"/>
           <w:b/>
@@ -645,6 +864,7 @@
     <w:p>
       <w:pPr>
         <w:pStyle w:val="Cmsor2"/>
+        <w:jc w:val="both"/>
         <w:rPr>
           <w:rFonts w:ascii="Times New Roman" w:hAnsi="Times New Roman" w:cs="Times New Roman"/>
           <w:b/>
@@ -653,7 +873,6 @@
           <w:szCs w:val="28"/>
         </w:rPr>
       </w:pPr>
-      <w:proofErr w:type="spellStart"/>
       <w:r>
         <w:rPr>
           <w:rFonts w:ascii="Times New Roman" w:hAnsi="Times New Roman" w:cs="Times New Roman"/>
@@ -664,7 +883,6 @@
         </w:rPr>
         <w:t>Aloldalak</w:t>
       </w:r>
-      <w:proofErr w:type="spellEnd"/>
     </w:p>
     <w:p>
       <w:pPr>
@@ -673,6 +891,7 @@
           <w:ilvl w:val="0"/>
           <w:numId w:val="19"/>
         </w:numPr>
+        <w:jc w:val="both"/>
         <w:rPr>
           <w:rFonts w:ascii="Times New Roman" w:hAnsi="Times New Roman" w:cs="Times New Roman"/>
           <w:color w:val="000000" w:themeColor="text1"/>
@@ -697,16 +916,16 @@
           <w:sz w:val="24"/>
           <w:szCs w:val="24"/>
         </w:rPr>
-        <w:t xml:space="preserve"> </w:t>
-      </w:r>
-      <w:r>
-        <w:rPr>
-          <w:rFonts w:ascii="Times New Roman" w:hAnsi="Times New Roman" w:cs="Times New Roman"/>
-          <w:color w:val="000000" w:themeColor="text1"/>
-          <w:sz w:val="24"/>
-          <w:szCs w:val="24"/>
-        </w:rPr>
-        <w:t>A program letöltése</w:t>
+        <w:t xml:space="preserve"> A program letöltése</w:t>
+      </w:r>
+      <w:r>
+        <w:rPr>
+          <w:rFonts w:ascii="Times New Roman" w:hAnsi="Times New Roman" w:cs="Times New Roman"/>
+          <w:color w:val="000000" w:themeColor="text1"/>
+          <w:sz w:val="24"/>
+          <w:szCs w:val="24"/>
+        </w:rPr>
+        <w:t>.</w:t>
       </w:r>
     </w:p>
     <w:p>
@@ -716,6 +935,7 @@
           <w:ilvl w:val="0"/>
           <w:numId w:val="19"/>
         </w:numPr>
+        <w:jc w:val="both"/>
         <w:rPr>
           <w:rFonts w:ascii="Times New Roman" w:hAnsi="Times New Roman" w:cs="Times New Roman"/>
           <w:color w:val="000000" w:themeColor="text1"/>
@@ -740,16 +960,16 @@
           <w:sz w:val="24"/>
           <w:szCs w:val="24"/>
         </w:rPr>
-        <w:t xml:space="preserve"> </w:t>
-      </w:r>
-      <w:r>
-        <w:rPr>
-          <w:rFonts w:ascii="Times New Roman" w:hAnsi="Times New Roman" w:cs="Times New Roman"/>
-          <w:color w:val="000000" w:themeColor="text1"/>
-          <w:sz w:val="24"/>
-          <w:szCs w:val="24"/>
-        </w:rPr>
-        <w:t>Információk a fejlesztőkről</w:t>
+        <w:t xml:space="preserve"> Információk a fejlesztőkről</w:t>
+      </w:r>
+      <w:r>
+        <w:rPr>
+          <w:rFonts w:ascii="Times New Roman" w:hAnsi="Times New Roman" w:cs="Times New Roman"/>
+          <w:color w:val="000000" w:themeColor="text1"/>
+          <w:sz w:val="24"/>
+          <w:szCs w:val="24"/>
+        </w:rPr>
+        <w:t>.</w:t>
       </w:r>
     </w:p>
     <w:p>
@@ -759,6 +979,7 @@
           <w:ilvl w:val="0"/>
           <w:numId w:val="19"/>
         </w:numPr>
+        <w:jc w:val="both"/>
         <w:rPr>
           <w:rFonts w:ascii="Times New Roman" w:hAnsi="Times New Roman" w:cs="Times New Roman"/>
           <w:color w:val="000000" w:themeColor="text1"/>
@@ -783,16 +1004,25 @@
           <w:sz w:val="24"/>
           <w:szCs w:val="24"/>
         </w:rPr>
-        <w:t xml:space="preserve"> </w:t>
-      </w:r>
-      <w:r>
-        <w:rPr>
-          <w:rFonts w:ascii="Times New Roman" w:hAnsi="Times New Roman" w:cs="Times New Roman"/>
-          <w:color w:val="000000" w:themeColor="text1"/>
-          <w:sz w:val="24"/>
-          <w:szCs w:val="24"/>
-        </w:rPr>
-        <w:t>Információk a fejlesztésről</w:t>
+        <w:t xml:space="preserve"> Információk a fejlesztésről</w:t>
+      </w:r>
+      <w:r>
+        <w:rPr>
+          <w:rFonts w:ascii="Times New Roman" w:hAnsi="Times New Roman" w:cs="Times New Roman"/>
+          <w:color w:val="000000" w:themeColor="text1"/>
+          <w:sz w:val="24"/>
+          <w:szCs w:val="24"/>
+        </w:rPr>
+        <w:t xml:space="preserve"> és a programról</w:t>
+      </w:r>
+      <w:r>
+        <w:rPr>
+          <w:rFonts w:ascii="Times New Roman" w:hAnsi="Times New Roman" w:cs="Times New Roman"/>
+          <w:color w:val="000000" w:themeColor="text1"/>
+          <w:sz w:val="24"/>
+          <w:szCs w:val="24"/>
+        </w:rPr>
+        <w:t>.</w:t>
       </w:r>
     </w:p>
     <w:p>
@@ -802,6 +1032,7 @@
           <w:ilvl w:val="0"/>
           <w:numId w:val="19"/>
         </w:numPr>
+        <w:jc w:val="both"/>
         <w:rPr>
           <w:rFonts w:ascii="Times New Roman" w:hAnsi="Times New Roman" w:cs="Times New Roman"/>
           <w:color w:val="000000" w:themeColor="text1"/>
@@ -826,27 +1057,16 @@
           <w:sz w:val="24"/>
           <w:szCs w:val="24"/>
         </w:rPr>
-        <w:t xml:space="preserve">Gyakran ismételt </w:t>
-      </w:r>
-      <w:proofErr w:type="gramStart"/>
-      <w:r>
-        <w:rPr>
-          <w:rFonts w:ascii="Times New Roman" w:hAnsi="Times New Roman" w:cs="Times New Roman"/>
-          <w:color w:val="000000" w:themeColor="text1"/>
-          <w:sz w:val="24"/>
-          <w:szCs w:val="24"/>
-        </w:rPr>
-        <w:t>kérdések(</w:t>
-      </w:r>
-      <w:proofErr w:type="gramEnd"/>
-      <w:r>
-        <w:rPr>
-          <w:rFonts w:ascii="Times New Roman" w:hAnsi="Times New Roman" w:cs="Times New Roman"/>
-          <w:color w:val="000000" w:themeColor="text1"/>
-          <w:sz w:val="24"/>
-          <w:szCs w:val="24"/>
-        </w:rPr>
-        <w:t>FAQ,GYIK)</w:t>
+        <w:t>Gyakran ismételt kérdések(FAQ,GYIK)</w:t>
+      </w:r>
+      <w:r>
+        <w:rPr>
+          <w:rFonts w:ascii="Times New Roman" w:hAnsi="Times New Roman" w:cs="Times New Roman"/>
+          <w:color w:val="000000" w:themeColor="text1"/>
+          <w:sz w:val="24"/>
+          <w:szCs w:val="24"/>
+        </w:rPr>
+        <w:t>.</w:t>
       </w:r>
     </w:p>
     <w:p>
@@ -856,6 +1076,7 @@
           <w:ilvl w:val="0"/>
           <w:numId w:val="19"/>
         </w:numPr>
+        <w:jc w:val="both"/>
         <w:rPr>
           <w:rFonts w:ascii="Times New Roman" w:hAnsi="Times New Roman" w:cs="Times New Roman"/>
           <w:color w:val="000000" w:themeColor="text1"/>
@@ -881,6 +1102,15 @@
           <w:szCs w:val="24"/>
         </w:rPr>
         <w:t xml:space="preserve"> Felhasználók kérdezhetnek egymástól és válaszolhatnak egymásnak</w:t>
+      </w:r>
+      <w:r>
+        <w:rPr>
+          <w:rFonts w:ascii="Times New Roman" w:hAnsi="Times New Roman" w:cs="Times New Roman"/>
+          <w:color w:val="000000" w:themeColor="text1"/>
+          <w:sz w:val="24"/>
+          <w:szCs w:val="24"/>
+        </w:rPr>
+        <w:t>.</w:t>
       </w:r>
     </w:p>
     <w:p>
@@ -890,6 +1120,9 @@
           <w:ilvl w:val="0"/>
           <w:numId w:val="19"/>
         </w:numPr>
+        <w:spacing w:after="0"/>
+        <w:ind w:left="1077" w:hanging="357"/>
+        <w:jc w:val="both"/>
         <w:rPr>
           <w:rFonts w:ascii="Times New Roman" w:hAnsi="Times New Roman" w:cs="Times New Roman"/>
           <w:color w:val="000000" w:themeColor="text1"/>
@@ -914,27 +1147,34 @@
           <w:sz w:val="24"/>
           <w:szCs w:val="24"/>
         </w:rPr>
-        <w:t xml:space="preserve"> A felhasználók megtekinthetik a helyezésüket, amiket pontok alapján nézünk és a különböző statisztikai </w:t>
-      </w:r>
-      <w:proofErr w:type="gramStart"/>
-      <w:r>
-        <w:rPr>
-          <w:rFonts w:ascii="Times New Roman" w:hAnsi="Times New Roman" w:cs="Times New Roman"/>
-          <w:color w:val="000000" w:themeColor="text1"/>
-          <w:sz w:val="24"/>
-          <w:szCs w:val="24"/>
-        </w:rPr>
-        <w:t>adatokat</w:t>
-      </w:r>
-      <w:proofErr w:type="gramEnd"/>
-      <w:r>
-        <w:rPr>
-          <w:rFonts w:ascii="Times New Roman" w:hAnsi="Times New Roman" w:cs="Times New Roman"/>
-          <w:color w:val="000000" w:themeColor="text1"/>
-          <w:sz w:val="24"/>
-          <w:szCs w:val="24"/>
-        </w:rPr>
-        <w:t xml:space="preserve"> amiket a játékon belül érünk el</w:t>
+        <w:t xml:space="preserve"> A felhasználók megtekinthetik a helyezésüket, ami</w:t>
+      </w:r>
+      <w:r>
+        <w:rPr>
+          <w:rFonts w:ascii="Times New Roman" w:hAnsi="Times New Roman" w:cs="Times New Roman"/>
+          <w:color w:val="000000" w:themeColor="text1"/>
+          <w:sz w:val="24"/>
+          <w:szCs w:val="24"/>
+        </w:rPr>
+        <w:t>t az idő</w:t>
+      </w:r>
+      <w:r>
+        <w:rPr>
+          <w:rFonts w:ascii="Times New Roman" w:hAnsi="Times New Roman" w:cs="Times New Roman"/>
+          <w:color w:val="000000" w:themeColor="text1"/>
+          <w:sz w:val="24"/>
+          <w:szCs w:val="24"/>
+        </w:rPr>
+        <w:t xml:space="preserve"> alapján nézünk és a különböző statisztikai adatokat amiket a játékon belül érünk el</w:t>
+      </w:r>
+      <w:r>
+        <w:rPr>
+          <w:rFonts w:ascii="Times New Roman" w:hAnsi="Times New Roman" w:cs="Times New Roman"/>
+          <w:color w:val="000000" w:themeColor="text1"/>
+          <w:sz w:val="24"/>
+          <w:szCs w:val="24"/>
+        </w:rPr>
+        <w:t>.</w:t>
       </w:r>
     </w:p>
     <w:p>
@@ -944,26 +1184,21 @@
           <w:ilvl w:val="0"/>
           <w:numId w:val="24"/>
         </w:numPr>
-        <w:rPr>
-          <w:rFonts w:ascii="Times New Roman" w:hAnsi="Times New Roman" w:cs="Times New Roman"/>
-          <w:color w:val="000000" w:themeColor="text1"/>
-        </w:rPr>
-      </w:pPr>
-      <w:r>
-        <w:rPr>
-          <w:rFonts w:ascii="Times New Roman" w:hAnsi="Times New Roman" w:cs="Times New Roman"/>
-          <w:b/>
-          <w:color w:val="000000" w:themeColor="text1"/>
-        </w:rPr>
-        <w:t>Bejelentkezés/Regisztráció</w:t>
-      </w:r>
-      <w:r>
-        <w:rPr>
-          <w:rFonts w:ascii="Times New Roman" w:hAnsi="Times New Roman" w:cs="Times New Roman"/>
-          <w:b/>
-          <w:color w:val="000000" w:themeColor="text1"/>
-        </w:rPr>
-        <w:t>:</w:t>
+        <w:spacing w:before="0"/>
+        <w:ind w:left="1077" w:hanging="357"/>
+        <w:jc w:val="both"/>
+        <w:rPr>
+          <w:rFonts w:ascii="Times New Roman" w:hAnsi="Times New Roman" w:cs="Times New Roman"/>
+          <w:color w:val="000000" w:themeColor="text1"/>
+        </w:rPr>
+      </w:pPr>
+      <w:r>
+        <w:rPr>
+          <w:rFonts w:ascii="Times New Roman" w:hAnsi="Times New Roman" w:cs="Times New Roman"/>
+          <w:b/>
+          <w:color w:val="000000" w:themeColor="text1"/>
+        </w:rPr>
+        <w:t>Bejelentkezés/Regisztráció:</w:t>
       </w:r>
       <w:r>
         <w:rPr>
@@ -971,10 +1206,18 @@
           <w:color w:val="000000" w:themeColor="text1"/>
         </w:rPr>
         <w:t xml:space="preserve"> A felhasználók bejelentkezhetnek saját fiókjukban vagy létrehozhatják őket</w:t>
+      </w:r>
+      <w:r>
+        <w:rPr>
+          <w:rFonts w:ascii="Times New Roman" w:hAnsi="Times New Roman" w:cs="Times New Roman"/>
+          <w:color w:val="000000" w:themeColor="text1"/>
+        </w:rPr>
+        <w:t>.</w:t>
       </w:r>
     </w:p>
     <w:p>
       <w:pPr>
+        <w:jc w:val="both"/>
         <w:rPr>
           <w:rFonts w:ascii="Times New Roman" w:eastAsiaTheme="majorEastAsia" w:hAnsi="Times New Roman" w:cs="Times New Roman"/>
           <w:color w:val="000000" w:themeColor="text1"/>
@@ -1013,6 +1256,7 @@
           <w:sz w:val="30"/>
           <w:szCs w:val="30"/>
         </w:rPr>
+        <w:lastRenderedPageBreak/>
         <w:t>Játék f</w:t>
       </w:r>
       <w:r>
@@ -1124,23 +1368,7 @@
           <w:rFonts w:ascii="Times New Roman" w:hAnsi="Times New Roman" w:cs="Times New Roman"/>
           <w:color w:val="000000" w:themeColor="text1"/>
         </w:rPr>
-        <w:t xml:space="preserve">Hasonló </w:t>
-      </w:r>
-      <w:proofErr w:type="gramStart"/>
-      <w:r>
-        <w:rPr>
-          <w:rFonts w:ascii="Times New Roman" w:hAnsi="Times New Roman" w:cs="Times New Roman"/>
-          <w:color w:val="000000" w:themeColor="text1"/>
-        </w:rPr>
-        <w:t>módon</w:t>
-      </w:r>
-      <w:proofErr w:type="gramEnd"/>
-      <w:r>
-        <w:rPr>
-          <w:rFonts w:ascii="Times New Roman" w:hAnsi="Times New Roman" w:cs="Times New Roman"/>
-          <w:color w:val="000000" w:themeColor="text1"/>
-        </w:rPr>
-        <w:t xml:space="preserve"> mint az </w:t>
+        <w:t xml:space="preserve">Hasonló módon mint az </w:t>
       </w:r>
       <w:hyperlink r:id="rId11" w:history="1">
         <w:proofErr w:type="spellStart"/>
@@ -1154,6 +1382,14 @@
         </w:r>
         <w:proofErr w:type="spellEnd"/>
       </w:hyperlink>
+      <w:r>
+        <w:rPr>
+          <w:rStyle w:val="Hiperhivatkozs"/>
+          <w:rFonts w:ascii="Times New Roman" w:hAnsi="Times New Roman" w:cs="Times New Roman"/>
+          <w:color w:val="000000" w:themeColor="text1"/>
+        </w:rPr>
+        <w:t>.</w:t>
+      </w:r>
     </w:p>
     <w:p>
       <w:pPr>
@@ -1229,23 +1465,7 @@
           <w:rFonts w:ascii="Times New Roman" w:hAnsi="Times New Roman" w:cs="Times New Roman"/>
           <w:color w:val="000000" w:themeColor="text1"/>
         </w:rPr>
-        <w:t xml:space="preserve">Hasonló </w:t>
-      </w:r>
-      <w:proofErr w:type="gramStart"/>
-      <w:r>
-        <w:rPr>
-          <w:rFonts w:ascii="Times New Roman" w:hAnsi="Times New Roman" w:cs="Times New Roman"/>
-          <w:color w:val="000000" w:themeColor="text1"/>
-        </w:rPr>
-        <w:t>módon</w:t>
-      </w:r>
-      <w:proofErr w:type="gramEnd"/>
-      <w:r>
-        <w:rPr>
-          <w:rFonts w:ascii="Times New Roman" w:hAnsi="Times New Roman" w:cs="Times New Roman"/>
-          <w:color w:val="000000" w:themeColor="text1"/>
-        </w:rPr>
-        <w:t xml:space="preserve"> mint az </w:t>
+        <w:t xml:space="preserve">Hasonló módon mint az </w:t>
       </w:r>
       <w:hyperlink r:id="rId12" w:history="1">
         <w:proofErr w:type="spellStart"/>
@@ -1259,6 +1479,14 @@
         </w:r>
         <w:proofErr w:type="spellEnd"/>
       </w:hyperlink>
+      <w:r>
+        <w:rPr>
+          <w:rStyle w:val="Hiperhivatkozs"/>
+          <w:rFonts w:ascii="Times New Roman" w:hAnsi="Times New Roman" w:cs="Times New Roman"/>
+          <w:color w:val="000000" w:themeColor="text1"/>
+        </w:rPr>
+        <w:t>.</w:t>
+      </w:r>
     </w:p>
     <w:p>
       <w:pPr>
@@ -1283,7 +1511,126 @@
           <w:sz w:val="28"/>
           <w:szCs w:val="28"/>
         </w:rPr>
-        <w:t>Szobák</w:t>
+        <w:t>Szob</w:t>
+      </w:r>
+      <w:r>
+        <w:rPr>
+          <w:rFonts w:ascii="Times New Roman" w:hAnsi="Times New Roman" w:cs="Times New Roman"/>
+          <w:b/>
+          <w:bCs/>
+          <w:color w:val="000000" w:themeColor="text1"/>
+          <w:sz w:val="28"/>
+          <w:szCs w:val="28"/>
+        </w:rPr>
+        <w:t>a</w:t>
+      </w:r>
+    </w:p>
+    <w:p>
+      <w:pPr>
+        <w:pStyle w:val="Cmsor3"/>
+        <w:numPr>
+          <w:ilvl w:val="0"/>
+          <w:numId w:val="26"/>
+        </w:numPr>
+        <w:jc w:val="both"/>
+        <w:rPr>
+          <w:rFonts w:ascii="Times New Roman" w:hAnsi="Times New Roman" w:cs="Times New Roman"/>
+        </w:rPr>
+      </w:pPr>
+      <w:r>
+        <w:rPr>
+          <w:rFonts w:ascii="Times New Roman" w:hAnsi="Times New Roman" w:cs="Times New Roman"/>
+        </w:rPr>
+        <w:t>A játék egy pályán játszódik, a karakterünk szobájában , ami pár dekorációból, egy asztalból és tabletekből áll.</w:t>
+      </w:r>
+    </w:p>
+    <w:p>
+      <w:pPr>
+        <w:pStyle w:val="Cmsor2"/>
+        <w:spacing w:line="276" w:lineRule="auto"/>
+        <w:jc w:val="both"/>
+        <w:rPr>
+          <w:rFonts w:ascii="Times New Roman" w:hAnsi="Times New Roman" w:cs="Times New Roman"/>
+          <w:b/>
+          <w:bCs/>
+          <w:color w:val="000000" w:themeColor="text1"/>
+          <w:sz w:val="28"/>
+          <w:szCs w:val="28"/>
+        </w:rPr>
+      </w:pPr>
+      <w:r>
+        <w:rPr>
+          <w:rFonts w:ascii="Times New Roman" w:hAnsi="Times New Roman" w:cs="Times New Roman"/>
+          <w:b/>
+          <w:bCs/>
+          <w:color w:val="000000" w:themeColor="text1"/>
+          <w:sz w:val="28"/>
+          <w:szCs w:val="28"/>
+        </w:rPr>
+        <w:t>Nehézségi szintek</w:t>
+      </w:r>
+    </w:p>
+    <w:p>
+      <w:pPr>
+        <w:pStyle w:val="Cmsor3"/>
+        <w:numPr>
+          <w:ilvl w:val="0"/>
+          <w:numId w:val="21"/>
+        </w:numPr>
+        <w:jc w:val="both"/>
+        <w:rPr>
+          <w:rFonts w:ascii="Times New Roman" w:hAnsi="Times New Roman" w:cs="Times New Roman"/>
+        </w:rPr>
+      </w:pPr>
+      <w:r>
+        <w:rPr>
+          <w:rFonts w:ascii="Times New Roman" w:hAnsi="Times New Roman" w:cs="Times New Roman"/>
+        </w:rPr>
+        <w:t>A játék elején beállítható a nehézségi szint, ami a játék feladatait nehezebbé</w:t>
+      </w:r>
+      <w:r>
+        <w:rPr>
+          <w:rFonts w:ascii="Times New Roman" w:hAnsi="Times New Roman" w:cs="Times New Roman"/>
+        </w:rPr>
+        <w:t xml:space="preserve"> illetve</w:t>
+      </w:r>
+      <w:r>
+        <w:rPr>
+          <w:rFonts w:ascii="Times New Roman" w:hAnsi="Times New Roman" w:cs="Times New Roman"/>
+        </w:rPr>
+        <w:t xml:space="preserve"> könnyebbé teszik.</w:t>
+      </w:r>
+      <w:r>
+        <w:rPr>
+          <w:rFonts w:ascii="Times New Roman" w:hAnsi="Times New Roman" w:cs="Times New Roman"/>
+        </w:rPr>
+        <w:t>(Könnyű, Közepes, Nehéz, Ázsiai)</w:t>
+      </w:r>
+    </w:p>
+    <w:p>
+      <w:pPr>
+        <w:pStyle w:val="Cmsor2"/>
+        <w:spacing w:line="276" w:lineRule="auto"/>
+        <w:jc w:val="both"/>
+        <w:rPr>
+          <w:rFonts w:ascii="Times New Roman" w:hAnsi="Times New Roman" w:cs="Times New Roman"/>
+          <w:b/>
+          <w:bCs/>
+          <w:color w:val="000000" w:themeColor="text1"/>
+          <w:sz w:val="28"/>
+          <w:szCs w:val="28"/>
+        </w:rPr>
+      </w:pPr>
+      <w:r>
+        <w:rPr>
+          <w:rFonts w:ascii="Times New Roman" w:hAnsi="Times New Roman" w:cs="Times New Roman"/>
+          <w:b/>
+          <w:bCs/>
+          <w:color w:val="000000" w:themeColor="text1"/>
+          <w:sz w:val="28"/>
+          <w:szCs w:val="28"/>
+        </w:rPr>
+        <w:t>Történet</w:t>
       </w:r>
     </w:p>
     <w:p>
@@ -1305,14 +1652,77 @@
           <w:rFonts w:ascii="Times New Roman" w:hAnsi="Times New Roman" w:cs="Times New Roman"/>
           <w:color w:val="000000" w:themeColor="text1"/>
         </w:rPr>
-        <w:t>3-4 különböző szoba, amik fűződnek a történethez és egymás után feladatok megoldásával nyíl</w:t>
-      </w:r>
-      <w:r>
-        <w:rPr>
-          <w:rFonts w:ascii="Times New Roman" w:hAnsi="Times New Roman" w:cs="Times New Roman"/>
-          <w:color w:val="000000" w:themeColor="text1"/>
-        </w:rPr>
-        <w:t>nak meg</w:t>
+        <w:t xml:space="preserve">A </w:t>
+      </w:r>
+      <w:r>
+        <w:rPr>
+          <w:rFonts w:ascii="Times New Roman" w:hAnsi="Times New Roman" w:cs="Times New Roman"/>
+          <w:color w:val="000000" w:themeColor="text1"/>
+        </w:rPr>
+        <w:t xml:space="preserve">karakter </w:t>
+      </w:r>
+      <w:r>
+        <w:rPr>
+          <w:rFonts w:ascii="Times New Roman" w:hAnsi="Times New Roman" w:cs="Times New Roman"/>
+          <w:color w:val="000000" w:themeColor="text1"/>
+        </w:rPr>
+        <w:t>egy informatikus</w:t>
+      </w:r>
+      <w:r>
+        <w:rPr>
+          <w:rFonts w:ascii="Times New Roman" w:hAnsi="Times New Roman" w:cs="Times New Roman"/>
+          <w:color w:val="000000" w:themeColor="text1"/>
+        </w:rPr>
+        <w:t xml:space="preserve">, aki otthon dolgozik </w:t>
+      </w:r>
+      <w:r>
+        <w:rPr>
+          <w:rFonts w:ascii="Times New Roman" w:hAnsi="Times New Roman" w:cs="Times New Roman"/>
+          <w:color w:val="000000" w:themeColor="text1"/>
+        </w:rPr>
+        <w:t xml:space="preserve">és egy kimerítő nap közben elalszik. </w:t>
+      </w:r>
+      <w:r>
+        <w:rPr>
+          <w:rFonts w:ascii="Times New Roman" w:hAnsi="Times New Roman" w:cs="Times New Roman"/>
+          <w:color w:val="000000" w:themeColor="text1"/>
+        </w:rPr>
+        <w:t>Majd amikor felébred rájön, h</w:t>
+      </w:r>
+      <w:r>
+        <w:rPr>
+          <w:rFonts w:ascii="Times New Roman" w:hAnsi="Times New Roman" w:cs="Times New Roman"/>
+          <w:color w:val="000000" w:themeColor="text1"/>
+        </w:rPr>
+        <w:t>ogy</w:t>
+      </w:r>
+      <w:r>
+        <w:rPr>
+          <w:rFonts w:ascii="Times New Roman" w:hAnsi="Times New Roman" w:cs="Times New Roman"/>
+          <w:color w:val="000000" w:themeColor="text1"/>
+        </w:rPr>
+        <w:t xml:space="preserve"> valami más.</w:t>
+      </w:r>
+      <w:r>
+        <w:rPr>
+          <w:rFonts w:ascii="Times New Roman" w:hAnsi="Times New Roman" w:cs="Times New Roman"/>
+          <w:color w:val="000000" w:themeColor="text1"/>
+        </w:rPr>
+        <w:t xml:space="preserve"> </w:t>
+      </w:r>
+      <w:r>
+        <w:rPr>
+          <w:rFonts w:ascii="Times New Roman" w:hAnsi="Times New Roman" w:cs="Times New Roman"/>
+          <w:color w:val="000000" w:themeColor="text1"/>
+        </w:rPr>
+        <w:t>Itt kezdődik a játék</w:t>
+      </w:r>
+      <w:r>
+        <w:rPr>
+          <w:rFonts w:ascii="Times New Roman" w:hAnsi="Times New Roman" w:cs="Times New Roman"/>
+          <w:color w:val="000000" w:themeColor="text1"/>
+        </w:rPr>
+        <w:t>, ahol a karakternek a saját álmából kell kijutnia.</w:t>
       </w:r>
     </w:p>
     <w:p>
@@ -1338,7 +1748,7 @@
           <w:sz w:val="28"/>
           <w:szCs w:val="28"/>
         </w:rPr>
-        <w:t>Nehézségi szintek</w:t>
+        <w:t>Időmérő</w:t>
       </w:r>
     </w:p>
     <w:p>
@@ -1348,7 +1758,6 @@
           <w:ilvl w:val="0"/>
           <w:numId w:val="21"/>
         </w:numPr>
-        <w:spacing w:line="276" w:lineRule="auto"/>
         <w:jc w:val="both"/>
         <w:rPr>
           <w:rFonts w:ascii="Times New Roman" w:hAnsi="Times New Roman" w:cs="Times New Roman"/>
@@ -1360,62 +1769,41 @@
           <w:rFonts w:ascii="Times New Roman" w:hAnsi="Times New Roman" w:cs="Times New Roman"/>
           <w:color w:val="000000" w:themeColor="text1"/>
         </w:rPr>
-        <w:t>A játék elején kiválasztható fokozat, ami befolyásolja a feladatok nehézségét</w:t>
+        <w:t>A pálya elkezdésekor elindul az időmérő, ami számlálja az időt.</w:t>
       </w:r>
     </w:p>
     <w:p>
       <w:pPr>
-        <w:pStyle w:val="Cmsor2"/>
-        <w:spacing w:line="276" w:lineRule="auto"/>
-        <w:jc w:val="both"/>
-        <w:rPr>
-          <w:rFonts w:ascii="Times New Roman" w:hAnsi="Times New Roman" w:cs="Times New Roman"/>
-          <w:b/>
-          <w:bCs/>
-          <w:color w:val="000000" w:themeColor="text1"/>
-          <w:sz w:val="28"/>
-          <w:szCs w:val="28"/>
-        </w:rPr>
-      </w:pPr>
-      <w:r>
-        <w:rPr>
-          <w:rFonts w:ascii="Times New Roman" w:hAnsi="Times New Roman" w:cs="Times New Roman"/>
-          <w:b/>
-          <w:bCs/>
-          <w:color w:val="000000" w:themeColor="text1"/>
-          <w:sz w:val="28"/>
-          <w:szCs w:val="28"/>
-        </w:rPr>
-        <w:t>Történet</w:t>
-      </w:r>
-    </w:p>
-    <w:p>
-      <w:pPr>
-        <w:pStyle w:val="Cmsor3"/>
+        <w:pStyle w:val="Listaszerbekezds"/>
         <w:numPr>
           <w:ilvl w:val="0"/>
           <w:numId w:val="21"/>
         </w:numPr>
-        <w:spacing w:line="276" w:lineRule="auto"/>
         <w:jc w:val="both"/>
         <w:rPr>
           <w:rFonts w:ascii="Times New Roman" w:hAnsi="Times New Roman" w:cs="Times New Roman"/>
           <w:color w:val="000000" w:themeColor="text1"/>
-        </w:rPr>
-      </w:pPr>
-      <w:r>
-        <w:rPr>
-          <w:rFonts w:ascii="Times New Roman" w:hAnsi="Times New Roman" w:cs="Times New Roman"/>
-          <w:color w:val="000000" w:themeColor="text1"/>
-        </w:rPr>
-        <w:t xml:space="preserve">Egy narráció/leírás a szabadulószoba </w:t>
-      </w:r>
-      <w:r>
-        <w:rPr>
-          <w:rFonts w:ascii="Times New Roman" w:hAnsi="Times New Roman" w:cs="Times New Roman"/>
-          <w:color w:val="000000" w:themeColor="text1"/>
-        </w:rPr>
-        <w:t>miértjéről</w:t>
+          <w:sz w:val="24"/>
+          <w:szCs w:val="24"/>
+        </w:rPr>
+      </w:pPr>
+      <w:r>
+        <w:rPr>
+          <w:rFonts w:ascii="Times New Roman" w:hAnsi="Times New Roman" w:cs="Times New Roman"/>
+          <w:color w:val="000000" w:themeColor="text1"/>
+          <w:sz w:val="24"/>
+          <w:szCs w:val="24"/>
+        </w:rPr>
+        <w:t>Amint</w:t>
+      </w:r>
+      <w:r>
+        <w:rPr>
+          <w:rFonts w:ascii="Times New Roman" w:hAnsi="Times New Roman" w:cs="Times New Roman"/>
+          <w:color w:val="000000" w:themeColor="text1"/>
+          <w:sz w:val="24"/>
+          <w:szCs w:val="24"/>
+        </w:rPr>
+        <w:t xml:space="preserve"> teljesíti a pályát a játékos, az időmérő leáll.</w:t>
       </w:r>
     </w:p>
     <w:p>
@@ -1441,99 +1829,182 @@
           <w:sz w:val="28"/>
           <w:szCs w:val="28"/>
         </w:rPr>
-        <w:t>Időmérő</w:t>
+        <w:t>Segítség</w:t>
       </w:r>
     </w:p>
     <w:p>
       <w:pPr>
         <w:pStyle w:val="Cmsor3"/>
+        <w:numPr>
+          <w:ilvl w:val="0"/>
+          <w:numId w:val="27"/>
+        </w:numPr>
+        <w:rPr>
+          <w:rFonts w:ascii="Times New Roman" w:hAnsi="Times New Roman" w:cs="Times New Roman"/>
+          <w:color w:val="000000" w:themeColor="text1"/>
+        </w:rPr>
+      </w:pPr>
+      <w:r>
+        <w:rPr>
+          <w:rFonts w:ascii="Times New Roman" w:hAnsi="Times New Roman" w:cs="Times New Roman"/>
+          <w:color w:val="000000" w:themeColor="text1"/>
+        </w:rPr>
+        <w:t>Ha a feladványt nem sikerül megoldani az adott feladathoz tartozó idő alatt, akkor a játékos kap egy segítséget és újra elkezdődik a feladat.</w:t>
+      </w:r>
+    </w:p>
+    <w:p>
+      <w:pPr>
+        <w:pStyle w:val="Listaszerbekezds"/>
+        <w:numPr>
+          <w:ilvl w:val="0"/>
+          <w:numId w:val="27"/>
+        </w:numPr>
+        <w:jc w:val="both"/>
+        <w:rPr>
+          <w:rFonts w:ascii="Times New Roman" w:hAnsi="Times New Roman" w:cs="Times New Roman"/>
+          <w:color w:val="000000" w:themeColor="text1"/>
+          <w:sz w:val="24"/>
+          <w:szCs w:val="24"/>
+        </w:rPr>
+      </w:pPr>
+      <w:r>
+        <w:rPr>
+          <w:rFonts w:ascii="Times New Roman" w:hAnsi="Times New Roman" w:cs="Times New Roman"/>
+          <w:color w:val="000000" w:themeColor="text1"/>
+          <w:sz w:val="24"/>
+          <w:szCs w:val="24"/>
+        </w:rPr>
+        <w:t>A segítség egy kis részletet ad meg a megoldásból, amivel a játékos olyan információval gazdagodik, amivel könnyebben be tudja fejezni a feladványt</w:t>
+      </w:r>
+      <w:r>
+        <w:rPr>
+          <w:rFonts w:ascii="Times New Roman" w:hAnsi="Times New Roman" w:cs="Times New Roman"/>
+          <w:color w:val="000000" w:themeColor="text1"/>
+          <w:sz w:val="24"/>
+          <w:szCs w:val="24"/>
+        </w:rPr>
+        <w:t>.</w:t>
+      </w:r>
+    </w:p>
+    <w:p>
+      <w:pPr>
+        <w:pStyle w:val="Cmsor2"/>
+        <w:jc w:val="both"/>
+        <w:rPr>
+          <w:rFonts w:ascii="Times New Roman" w:hAnsi="Times New Roman" w:cs="Times New Roman"/>
+          <w:b/>
+          <w:color w:val="000000" w:themeColor="text1"/>
+          <w:sz w:val="28"/>
+          <w:szCs w:val="28"/>
+        </w:rPr>
+      </w:pPr>
+      <w:r>
+        <w:rPr>
+          <w:rFonts w:ascii="Times New Roman" w:hAnsi="Times New Roman" w:cs="Times New Roman"/>
+          <w:b/>
+          <w:color w:val="000000" w:themeColor="text1"/>
+          <w:sz w:val="28"/>
+          <w:szCs w:val="28"/>
+        </w:rPr>
+        <w:t>Ranglista</w:t>
+      </w:r>
+    </w:p>
+    <w:p>
+      <w:pPr>
+        <w:pStyle w:val="Cmsor2"/>
         <w:numPr>
           <w:ilvl w:val="0"/>
           <w:numId w:val="21"/>
         </w:numPr>
-        <w:spacing w:line="276" w:lineRule="auto"/>
         <w:jc w:val="both"/>
         <w:rPr>
           <w:rFonts w:ascii="Times New Roman" w:hAnsi="Times New Roman" w:cs="Times New Roman"/>
           <w:color w:val="000000" w:themeColor="text1"/>
-        </w:rPr>
-      </w:pPr>
-      <w:r>
-        <w:rPr>
-          <w:rFonts w:ascii="Times New Roman" w:hAnsi="Times New Roman" w:cs="Times New Roman"/>
-          <w:color w:val="000000" w:themeColor="text1"/>
-        </w:rPr>
-        <w:t>Bizonyos idő alatt teljesítendő a pálya és ennek mérésére szolgál</w:t>
+          <w:sz w:val="24"/>
+          <w:szCs w:val="24"/>
+        </w:rPr>
+      </w:pPr>
+      <w:r>
+        <w:rPr>
+          <w:rFonts w:ascii="Times New Roman" w:hAnsi="Times New Roman" w:cs="Times New Roman"/>
+          <w:color w:val="000000" w:themeColor="text1"/>
+          <w:sz w:val="24"/>
+          <w:szCs w:val="24"/>
+        </w:rPr>
+        <w:t>A szoba elkezdésétől a szoba befejezéséig számított idő adja meg, hogy hányadik helyezett lesz a játékos.</w:t>
       </w:r>
     </w:p>
     <w:p>
       <w:pPr>
         <w:pStyle w:val="Cmsor2"/>
-        <w:spacing w:line="276" w:lineRule="auto"/>
-        <w:jc w:val="both"/>
-        <w:rPr>
-          <w:rFonts w:ascii="Times New Roman" w:hAnsi="Times New Roman" w:cs="Times New Roman"/>
-          <w:b/>
-          <w:bCs/>
-          <w:color w:val="000000" w:themeColor="text1"/>
-          <w:sz w:val="28"/>
-          <w:szCs w:val="28"/>
-        </w:rPr>
-      </w:pPr>
-      <w:r>
-        <w:rPr>
-          <w:rFonts w:ascii="Times New Roman" w:hAnsi="Times New Roman" w:cs="Times New Roman"/>
-          <w:b/>
-          <w:bCs/>
-          <w:color w:val="000000" w:themeColor="text1"/>
-          <w:sz w:val="28"/>
-          <w:szCs w:val="28"/>
-        </w:rPr>
-        <w:t>Segítségkérő lehetőség</w:t>
-      </w:r>
-    </w:p>
-    <w:p>
-      <w:pPr>
-        <w:pStyle w:val="Cmsor3"/>
         <w:numPr>
           <w:ilvl w:val="0"/>
           <w:numId w:val="21"/>
         </w:numPr>
-        <w:spacing w:line="276" w:lineRule="auto"/>
         <w:jc w:val="both"/>
         <w:rPr>
           <w:rFonts w:ascii="Times New Roman" w:hAnsi="Times New Roman" w:cs="Times New Roman"/>
           <w:color w:val="000000" w:themeColor="text1"/>
-        </w:rPr>
-      </w:pPr>
-      <w:r>
-        <w:rPr>
-          <w:rFonts w:ascii="Times New Roman" w:hAnsi="Times New Roman" w:cs="Times New Roman"/>
-          <w:color w:val="000000" w:themeColor="text1"/>
-        </w:rPr>
-        <w:t>Ha a felhasználó valamivel megakad, akkor kérhet segítséget, amivel előrébb</w:t>
-      </w:r>
-      <w:r>
-        <w:rPr>
-          <w:rFonts w:ascii="Times New Roman" w:hAnsi="Times New Roman" w:cs="Times New Roman"/>
-          <w:color w:val="000000" w:themeColor="text1"/>
-        </w:rPr>
-        <w:t xml:space="preserve"> </w:t>
-      </w:r>
-      <w:r>
-        <w:rPr>
-          <w:rFonts w:ascii="Times New Roman" w:hAnsi="Times New Roman" w:cs="Times New Roman"/>
-          <w:color w:val="000000" w:themeColor="text1"/>
-        </w:rPr>
-        <w:t>juthat</w:t>
+          <w:sz w:val="24"/>
+          <w:szCs w:val="24"/>
+        </w:rPr>
+      </w:pPr>
+      <w:r>
+        <w:rPr>
+          <w:rFonts w:ascii="Times New Roman" w:hAnsi="Times New Roman" w:cs="Times New Roman"/>
+          <w:color w:val="000000" w:themeColor="text1"/>
+          <w:sz w:val="24"/>
+          <w:szCs w:val="24"/>
+        </w:rPr>
+        <w:t>A szoba elkezdésétől a szoba befejezéséig számított idő adja meg, hogy hányadik helyezett lesz a játékos.</w:t>
       </w:r>
     </w:p>
     <w:p>
       <w:pPr>
+        <w:pStyle w:val="Cmsor3"/>
+      </w:pPr>
+    </w:p>
+    <w:p>
+      <w:pPr>
+        <w:pStyle w:val="Listaszerbekezds"/>
+        <w:numPr>
+          <w:ilvl w:val="0"/>
+          <w:numId w:val="21"/>
+        </w:numPr>
+        <w:jc w:val="both"/>
+        <w:rPr>
+          <w:rFonts w:ascii="Times New Roman" w:hAnsi="Times New Roman" w:cs="Times New Roman"/>
+          <w:color w:val="000000" w:themeColor="text1"/>
+          <w:sz w:val="24"/>
+          <w:szCs w:val="24"/>
+        </w:rPr>
+      </w:pPr>
+      <w:r>
+        <w:rPr>
+          <w:rFonts w:ascii="Times New Roman" w:hAnsi="Times New Roman" w:cs="Times New Roman"/>
+          <w:color w:val="000000" w:themeColor="text1"/>
+          <w:sz w:val="24"/>
+          <w:szCs w:val="24"/>
+        </w:rPr>
+        <w:t>Minél kevesebb idő alatt fejezi be a pályát annál előrébb kerül a rangsorban</w:t>
+      </w:r>
+      <w:r>
+        <w:rPr>
+          <w:rFonts w:ascii="Times New Roman" w:hAnsi="Times New Roman" w:cs="Times New Roman"/>
+          <w:color w:val="000000" w:themeColor="text1"/>
+          <w:sz w:val="24"/>
+          <w:szCs w:val="24"/>
+        </w:rPr>
+        <w:t>.</w:t>
+      </w:r>
+    </w:p>
+    <w:p>
+      <w:pPr>
         <w:pStyle w:val="Cmsor2"/>
         <w:rPr>
           <w:rFonts w:ascii="Times New Roman" w:hAnsi="Times New Roman" w:cs="Times New Roman"/>
           <w:b/>
+          <w:bCs/>
           <w:color w:val="000000" w:themeColor="text1"/>
           <w:sz w:val="28"/>
           <w:szCs w:val="28"/>
@@ -1543,189 +2014,12 @@
         <w:rPr>
           <w:rFonts w:ascii="Times New Roman" w:hAnsi="Times New Roman" w:cs="Times New Roman"/>
           <w:b/>
+          <w:bCs/>
           <w:color w:val="000000" w:themeColor="text1"/>
           <w:sz w:val="28"/>
           <w:szCs w:val="28"/>
         </w:rPr>
-        <w:t>Pontok</w:t>
-      </w:r>
-    </w:p>
-    <w:p>
-      <w:pPr>
-        <w:pStyle w:val="Cmsor3"/>
-        <w:ind w:firstLine="360"/>
-        <w:rPr>
-          <w:rFonts w:ascii="Times New Roman" w:hAnsi="Times New Roman" w:cs="Times New Roman"/>
-          <w:b/>
-          <w:color w:val="000000" w:themeColor="text1"/>
-          <w:sz w:val="26"/>
-          <w:szCs w:val="26"/>
-        </w:rPr>
-      </w:pPr>
-      <w:r>
-        <w:rPr>
-          <w:rFonts w:ascii="Times New Roman" w:hAnsi="Times New Roman" w:cs="Times New Roman"/>
-          <w:b/>
-          <w:color w:val="000000" w:themeColor="text1"/>
-          <w:sz w:val="26"/>
-          <w:szCs w:val="26"/>
-        </w:rPr>
-        <w:t>Három feltétel a pontok szerzéséhez:</w:t>
-      </w:r>
-    </w:p>
-    <w:p>
-      <w:pPr>
-        <w:pStyle w:val="Listaszerbekezds"/>
-        <w:numPr>
-          <w:ilvl w:val="1"/>
-          <w:numId w:val="21"/>
-        </w:numPr>
-        <w:rPr>
-          <w:rFonts w:ascii="Times New Roman" w:hAnsi="Times New Roman" w:cs="Times New Roman"/>
-          <w:b/>
-          <w:color w:val="000000" w:themeColor="text1"/>
-          <w:sz w:val="24"/>
-          <w:szCs w:val="24"/>
-        </w:rPr>
-      </w:pPr>
-      <w:r>
-        <w:rPr>
-          <w:rFonts w:ascii="Times New Roman" w:hAnsi="Times New Roman" w:cs="Times New Roman"/>
-          <w:b/>
-          <w:color w:val="000000" w:themeColor="text1"/>
-          <w:sz w:val="24"/>
-          <w:szCs w:val="24"/>
-        </w:rPr>
-        <w:t>Szoba</w:t>
-      </w:r>
-      <w:r>
-        <w:rPr>
-          <w:rFonts w:ascii="Times New Roman" w:hAnsi="Times New Roman" w:cs="Times New Roman"/>
-          <w:b/>
-          <w:color w:val="000000" w:themeColor="text1"/>
-          <w:sz w:val="24"/>
-          <w:szCs w:val="24"/>
-        </w:rPr>
-        <w:t>:</w:t>
-      </w:r>
-      <w:r>
-        <w:rPr>
-          <w:rFonts w:ascii="Times New Roman" w:hAnsi="Times New Roman" w:cs="Times New Roman"/>
-          <w:color w:val="000000" w:themeColor="text1"/>
-          <w:sz w:val="24"/>
-          <w:szCs w:val="24"/>
-        </w:rPr>
-        <w:t xml:space="preserve"> Minél kevesebb idő alatt fejez be egy szobát a felhasználó, annál több pontot kap</w:t>
-      </w:r>
-    </w:p>
-    <w:p>
-      <w:pPr>
-        <w:pStyle w:val="Listaszerbekezds"/>
-        <w:numPr>
-          <w:ilvl w:val="1"/>
-          <w:numId w:val="21"/>
-        </w:numPr>
-        <w:rPr>
-          <w:rFonts w:ascii="Times New Roman" w:hAnsi="Times New Roman" w:cs="Times New Roman"/>
-          <w:b/>
-          <w:color w:val="000000" w:themeColor="text1"/>
-          <w:sz w:val="24"/>
-          <w:szCs w:val="24"/>
-        </w:rPr>
-      </w:pPr>
-      <w:r>
-        <w:rPr>
-          <w:rFonts w:ascii="Times New Roman" w:hAnsi="Times New Roman" w:cs="Times New Roman"/>
-          <w:b/>
-          <w:color w:val="000000" w:themeColor="text1"/>
-          <w:sz w:val="24"/>
-          <w:szCs w:val="24"/>
-        </w:rPr>
-        <w:t>Gépelés:</w:t>
-      </w:r>
-      <w:r>
-        <w:rPr>
-          <w:rFonts w:ascii="Times New Roman" w:hAnsi="Times New Roman" w:cs="Times New Roman"/>
-          <w:color w:val="000000" w:themeColor="text1"/>
-          <w:sz w:val="24"/>
-          <w:szCs w:val="24"/>
-        </w:rPr>
-        <w:t xml:space="preserve"> Egy perc alatt, egy adott szövegből mennyi karaktert tud begépelni a felhasználó. Amennyit </w:t>
-      </w:r>
-      <w:proofErr w:type="gramStart"/>
-      <w:r>
-        <w:rPr>
-          <w:rFonts w:ascii="Times New Roman" w:hAnsi="Times New Roman" w:cs="Times New Roman"/>
-          <w:color w:val="000000" w:themeColor="text1"/>
-          <w:sz w:val="24"/>
-          <w:szCs w:val="24"/>
-        </w:rPr>
-        <w:t>begépel</w:t>
-      </w:r>
-      <w:proofErr w:type="gramEnd"/>
-      <w:r>
-        <w:rPr>
-          <w:rFonts w:ascii="Times New Roman" w:hAnsi="Times New Roman" w:cs="Times New Roman"/>
-          <w:color w:val="000000" w:themeColor="text1"/>
-          <w:sz w:val="24"/>
-          <w:szCs w:val="24"/>
-        </w:rPr>
-        <w:t xml:space="preserve"> annyi pontot kap</w:t>
-      </w:r>
-    </w:p>
-    <w:p>
-      <w:pPr>
-        <w:pStyle w:val="Listaszerbekezds"/>
-        <w:numPr>
-          <w:ilvl w:val="1"/>
-          <w:numId w:val="21"/>
-        </w:numPr>
-        <w:rPr>
-          <w:rFonts w:ascii="Times New Roman" w:hAnsi="Times New Roman" w:cs="Times New Roman"/>
-          <w:b/>
-          <w:color w:val="000000" w:themeColor="text1"/>
-          <w:sz w:val="24"/>
-          <w:szCs w:val="24"/>
-        </w:rPr>
-      </w:pPr>
-      <w:r>
-        <w:rPr>
-          <w:rFonts w:ascii="Times New Roman" w:hAnsi="Times New Roman" w:cs="Times New Roman"/>
-          <w:b/>
-          <w:color w:val="000000" w:themeColor="text1"/>
-          <w:sz w:val="24"/>
-          <w:szCs w:val="24"/>
-        </w:rPr>
-        <w:t>Kattintás:</w:t>
-      </w:r>
-      <w:r>
-        <w:rPr>
-          <w:rFonts w:ascii="Times New Roman" w:hAnsi="Times New Roman" w:cs="Times New Roman"/>
-          <w:color w:val="000000" w:themeColor="text1"/>
-          <w:sz w:val="24"/>
-          <w:szCs w:val="24"/>
-        </w:rPr>
-        <w:t xml:space="preserve"> </w:t>
-      </w:r>
-      <w:r>
-        <w:rPr>
-          <w:rFonts w:ascii="Times New Roman" w:hAnsi="Times New Roman" w:cs="Times New Roman"/>
-          <w:color w:val="000000" w:themeColor="text1"/>
-          <w:sz w:val="24"/>
-          <w:szCs w:val="24"/>
-        </w:rPr>
-        <w:t>Kattintásokként</w:t>
-      </w:r>
-      <w:bookmarkStart w:id="0" w:name="_GoBack"/>
-      <w:bookmarkEnd w:id="0"/>
-      <w:r>
-        <w:rPr>
-          <w:rFonts w:ascii="Times New Roman" w:hAnsi="Times New Roman" w:cs="Times New Roman"/>
-          <w:color w:val="000000" w:themeColor="text1"/>
-          <w:sz w:val="24"/>
-          <w:szCs w:val="24"/>
-        </w:rPr>
-        <w:t xml:space="preserve"> egy pont, de egymás után több sikeres kattintás után egyre nagyobb szorzókkal számlálja a pontokat</w:t>
+        <w:t>Feladatok</w:t>
       </w:r>
     </w:p>
     <w:sectPr>
@@ -1741,7 +2035,7 @@
 </file>
 
 <file path=word/endnotes.xml><?xml version="1.0" encoding="utf-8"?>
-<w:endnotes xmlns:wpc="http://schemas.microsoft.com/office/word/2010/wordprocessingCanvas" xmlns:cx="http://schemas.microsoft.com/office/drawing/2014/chartex" xmlns:cx1="http://schemas.microsoft.com/office/drawing/2015/9/8/chartex" xmlns:mc="http://schemas.openxmlformats.org/markup-compatibility/2006" xmlns:o="urn:schemas-microsoft-com:office:office" xmlns:r="http://schemas.openxmlformats.org/officeDocument/2006/relationships" xmlns:m="http://schemas.openxmlformats.org/officeDocument/2006/math" xmlns:v="urn:schemas-microsoft-com:vml" xmlns:wp14="http://schemas.microsoft.com/office/word/2010/wordprocessingDrawing" xmlns:wp="http://schemas.openxmlformats.org/drawingml/2006/wordprocessingDrawing" xmlns:w10="urn:schemas-microsoft-com:office:word" xmlns:w="http://schemas.openxmlformats.org/wordprocessingml/2006/main" xmlns:w14="http://schemas.microsoft.com/office/word/2010/wordml" xmlns:w15="http://schemas.microsoft.com/office/word/2012/wordml" xmlns:w16se="http://schemas.microsoft.com/office/word/2015/wordml/symex" xmlns:wpg="http://schemas.microsoft.com/office/word/2010/wordprocessingGroup" xmlns:wpi="http://schemas.microsoft.com/office/word/2010/wordprocessingInk" xmlns:wne="http://schemas.microsoft.com/office/word/2006/wordml" xmlns:wps="http://schemas.microsoft.com/office/word/2010/wordprocessingShape" mc:Ignorable="w14 w15 w16se wp14">
+<w:endnotes xmlns:wpc="http://schemas.microsoft.com/office/word/2010/wordprocessingCanvas" xmlns:cx="http://schemas.microsoft.com/office/drawing/2014/chartex" xmlns:cx1="http://schemas.microsoft.com/office/drawing/2015/9/8/chartex" xmlns:cx2="http://schemas.microsoft.com/office/drawing/2015/10/21/chartex" xmlns:cx3="http://schemas.microsoft.com/office/drawing/2016/5/9/chartex" xmlns:cx4="http://schemas.microsoft.com/office/drawing/2016/5/10/chartex" xmlns:cx5="http://schemas.microsoft.com/office/drawing/2016/5/11/chartex" xmlns:cx6="http://schemas.microsoft.com/office/drawing/2016/5/12/chartex" xmlns:cx7="http://schemas.microsoft.com/office/drawing/2016/5/13/chartex" xmlns:cx8="http://schemas.microsoft.com/office/drawing/2016/5/14/chartex" xmlns:mc="http://schemas.openxmlformats.org/markup-compatibility/2006" xmlns:aink="http://schemas.microsoft.com/office/drawing/2016/ink" xmlns:am3d="http://schemas.microsoft.com/office/drawing/2017/model3d" xmlns:o="urn:schemas-microsoft-com:office:office" xmlns:r="http://schemas.openxmlformats.org/officeDocument/2006/relationships" xmlns:m="http://schemas.openxmlformats.org/officeDocument/2006/math" xmlns:v="urn:schemas-microsoft-com:vml" xmlns:wp14="http://schemas.microsoft.com/office/word/2010/wordprocessingDrawing" xmlns:wp="http://schemas.openxmlformats.org/drawingml/2006/wordprocessingDrawing" xmlns:w10="urn:schemas-microsoft-com:office:word" xmlns:w="http://schemas.openxmlformats.org/wordprocessingml/2006/main" xmlns:w14="http://schemas.microsoft.com/office/word/2010/wordml" xmlns:w15="http://schemas.microsoft.com/office/word/2012/wordml" xmlns:w16cex="http://schemas.microsoft.com/office/word/2018/wordml/cex" xmlns:w16cid="http://schemas.microsoft.com/office/word/2016/wordml/cid" xmlns:w16="http://schemas.microsoft.com/office/word/2018/wordml" xmlns:w16sdtdh="http://schemas.microsoft.com/office/word/2020/wordml/sdtdatahash" xmlns:w16se="http://schemas.microsoft.com/office/word/2015/wordml/symex" xmlns:wpg="http://schemas.microsoft.com/office/word/2010/wordprocessingGroup" xmlns:wpi="http://schemas.microsoft.com/office/word/2010/wordprocessingInk" xmlns:wne="http://schemas.microsoft.com/office/word/2006/wordml" xmlns:wps="http://schemas.microsoft.com/office/word/2010/wordprocessingShape" mc:Ignorable="w14 w15 w16se w16cid w16 w16cex w16sdtdh wp14">
   <w:endnote w:type="separator" w:id="-1">
     <w:p>
       <w:pPr>
@@ -1768,7 +2062,7 @@
 </file>
 
 <file path=word/footer1.xml><?xml version="1.0" encoding="utf-8"?>
-<w:ftr xmlns:wpc="http://schemas.microsoft.com/office/word/2010/wordprocessingCanvas" xmlns:cx="http://schemas.microsoft.com/office/drawing/2014/chartex" xmlns:cx1="http://schemas.microsoft.com/office/drawing/2015/9/8/chartex" xmlns:mc="http://schemas.openxmlformats.org/markup-compatibility/2006" xmlns:o="urn:schemas-microsoft-com:office:office" xmlns:r="http://schemas.openxmlformats.org/officeDocument/2006/relationships" xmlns:m="http://schemas.openxmlformats.org/officeDocument/2006/math" xmlns:v="urn:schemas-microsoft-com:vml" xmlns:wp14="http://schemas.microsoft.com/office/word/2010/wordprocessingDrawing" xmlns:wp="http://schemas.openxmlformats.org/drawingml/2006/wordprocessingDrawing" xmlns:w10="urn:schemas-microsoft-com:office:word" xmlns:w="http://schemas.openxmlformats.org/wordprocessingml/2006/main" xmlns:w14="http://schemas.microsoft.com/office/word/2010/wordml" xmlns:w15="http://schemas.microsoft.com/office/word/2012/wordml" xmlns:w16se="http://schemas.microsoft.com/office/word/2015/wordml/symex" xmlns:wpg="http://schemas.microsoft.com/office/word/2010/wordprocessingGroup" xmlns:wpi="http://schemas.microsoft.com/office/word/2010/wordprocessingInk" xmlns:wne="http://schemas.microsoft.com/office/word/2006/wordml" xmlns:wps="http://schemas.microsoft.com/office/word/2010/wordprocessingShape" mc:Ignorable="w14 w15 w16se wp14">
+<w:ftr xmlns:wpc="http://schemas.microsoft.com/office/word/2010/wordprocessingCanvas" xmlns:cx="http://schemas.microsoft.com/office/drawing/2014/chartex" xmlns:cx1="http://schemas.microsoft.com/office/drawing/2015/9/8/chartex" xmlns:cx2="http://schemas.microsoft.com/office/drawing/2015/10/21/chartex" xmlns:cx3="http://schemas.microsoft.com/office/drawing/2016/5/9/chartex" xmlns:cx4="http://schemas.microsoft.com/office/drawing/2016/5/10/chartex" xmlns:cx5="http://schemas.microsoft.com/office/drawing/2016/5/11/chartex" xmlns:cx6="http://schemas.microsoft.com/office/drawing/2016/5/12/chartex" xmlns:cx7="http://schemas.microsoft.com/office/drawing/2016/5/13/chartex" xmlns:cx8="http://schemas.microsoft.com/office/drawing/2016/5/14/chartex" xmlns:mc="http://schemas.openxmlformats.org/markup-compatibility/2006" xmlns:aink="http://schemas.microsoft.com/office/drawing/2016/ink" xmlns:am3d="http://schemas.microsoft.com/office/drawing/2017/model3d" xmlns:o="urn:schemas-microsoft-com:office:office" xmlns:r="http://schemas.openxmlformats.org/officeDocument/2006/relationships" xmlns:m="http://schemas.openxmlformats.org/officeDocument/2006/math" xmlns:v="urn:schemas-microsoft-com:vml" xmlns:wp14="http://schemas.microsoft.com/office/word/2010/wordprocessingDrawing" xmlns:wp="http://schemas.openxmlformats.org/drawingml/2006/wordprocessingDrawing" xmlns:w10="urn:schemas-microsoft-com:office:word" xmlns:w="http://schemas.openxmlformats.org/wordprocessingml/2006/main" xmlns:w14="http://schemas.microsoft.com/office/word/2010/wordml" xmlns:w15="http://schemas.microsoft.com/office/word/2012/wordml" xmlns:w16cex="http://schemas.microsoft.com/office/word/2018/wordml/cex" xmlns:w16cid="http://schemas.microsoft.com/office/word/2016/wordml/cid" xmlns:w16="http://schemas.microsoft.com/office/word/2018/wordml" xmlns:w16sdtdh="http://schemas.microsoft.com/office/word/2020/wordml/sdtdatahash" xmlns:w16se="http://schemas.microsoft.com/office/word/2015/wordml/symex" xmlns:wpg="http://schemas.microsoft.com/office/word/2010/wordprocessingGroup" xmlns:wpi="http://schemas.microsoft.com/office/word/2010/wordprocessingInk" xmlns:wne="http://schemas.microsoft.com/office/word/2006/wordml" xmlns:wps="http://schemas.microsoft.com/office/word/2010/wordprocessingShape" mc:Ignorable="w14 w15 w16se w16cid w16 w16cex w16sdtdh wp14">
   <w:p>
     <w:pPr>
       <w:pStyle w:val="llb"/>
@@ -1779,7 +2073,7 @@
 </file>
 
 <file path=word/footnotes.xml><?xml version="1.0" encoding="utf-8"?>
-<w:footnotes xmlns:wpc="http://schemas.microsoft.com/office/word/2010/wordprocessingCanvas" xmlns:cx="http://schemas.microsoft.com/office/drawing/2014/chartex" xmlns:cx1="http://schemas.microsoft.com/office/drawing/2015/9/8/chartex" xmlns:mc="http://schemas.openxmlformats.org/markup-compatibility/2006" xmlns:o="urn:schemas-microsoft-com:office:office" xmlns:r="http://schemas.openxmlformats.org/officeDocument/2006/relationships" xmlns:m="http://schemas.openxmlformats.org/officeDocument/2006/math" xmlns:v="urn:schemas-microsoft-com:vml" xmlns:wp14="http://schemas.microsoft.com/office/word/2010/wordprocessingDrawing" xmlns:wp="http://schemas.openxmlformats.org/drawingml/2006/wordprocessingDrawing" xmlns:w10="urn:schemas-microsoft-com:office:word" xmlns:w="http://schemas.openxmlformats.org/wordprocessingml/2006/main" xmlns:w14="http://schemas.microsoft.com/office/word/2010/wordml" xmlns:w15="http://schemas.microsoft.com/office/word/2012/wordml" xmlns:w16se="http://schemas.microsoft.com/office/word/2015/wordml/symex" xmlns:wpg="http://schemas.microsoft.com/office/word/2010/wordprocessingGroup" xmlns:wpi="http://schemas.microsoft.com/office/word/2010/wordprocessingInk" xmlns:wne="http://schemas.microsoft.com/office/word/2006/wordml" xmlns:wps="http://schemas.microsoft.com/office/word/2010/wordprocessingShape" mc:Ignorable="w14 w15 w16se wp14">
+<w:footnotes xmlns:wpc="http://schemas.microsoft.com/office/word/2010/wordprocessingCanvas" xmlns:cx="http://schemas.microsoft.com/office/drawing/2014/chartex" xmlns:cx1="http://schemas.microsoft.com/office/drawing/2015/9/8/chartex" xmlns:cx2="http://schemas.microsoft.com/office/drawing/2015/10/21/chartex" xmlns:cx3="http://schemas.microsoft.com/office/drawing/2016/5/9/chartex" xmlns:cx4="http://schemas.microsoft.com/office/drawing/2016/5/10/chartex" xmlns:cx5="http://schemas.microsoft.com/office/drawing/2016/5/11/chartex" xmlns:cx6="http://schemas.microsoft.com/office/drawing/2016/5/12/chartex" xmlns:cx7="http://schemas.microsoft.com/office/drawing/2016/5/13/chartex" xmlns:cx8="http://schemas.microsoft.com/office/drawing/2016/5/14/chartex" xmlns:mc="http://schemas.openxmlformats.org/markup-compatibility/2006" xmlns:aink="http://schemas.microsoft.com/office/drawing/2016/ink" xmlns:am3d="http://schemas.microsoft.com/office/drawing/2017/model3d" xmlns:o="urn:schemas-microsoft-com:office:office" xmlns:r="http://schemas.openxmlformats.org/officeDocument/2006/relationships" xmlns:m="http://schemas.openxmlformats.org/officeDocument/2006/math" xmlns:v="urn:schemas-microsoft-com:vml" xmlns:wp14="http://schemas.microsoft.com/office/word/2010/wordprocessingDrawing" xmlns:wp="http://schemas.openxmlformats.org/drawingml/2006/wordprocessingDrawing" xmlns:w10="urn:schemas-microsoft-com:office:word" xmlns:w="http://schemas.openxmlformats.org/wordprocessingml/2006/main" xmlns:w14="http://schemas.microsoft.com/office/word/2010/wordml" xmlns:w15="http://schemas.microsoft.com/office/word/2012/wordml" xmlns:w16cex="http://schemas.microsoft.com/office/word/2018/wordml/cex" xmlns:w16cid="http://schemas.microsoft.com/office/word/2016/wordml/cid" xmlns:w16="http://schemas.microsoft.com/office/word/2018/wordml" xmlns:w16sdtdh="http://schemas.microsoft.com/office/word/2020/wordml/sdtdatahash" xmlns:w16se="http://schemas.microsoft.com/office/word/2015/wordml/symex" xmlns:wpg="http://schemas.microsoft.com/office/word/2010/wordprocessingGroup" xmlns:wpi="http://schemas.microsoft.com/office/word/2010/wordprocessingInk" xmlns:wne="http://schemas.microsoft.com/office/word/2006/wordml" xmlns:wps="http://schemas.microsoft.com/office/word/2010/wordprocessingShape" mc:Ignorable="w14 w15 w16se w16cid w16 w16cex w16sdtdh wp14">
   <w:footnote w:type="separator" w:id="-1">
     <w:p>
       <w:pPr>
@@ -1806,7 +2100,7 @@
 </file>
 
 <file path=word/numbering.xml><?xml version="1.0" encoding="utf-8"?>
-<w:numbering xmlns:wpc="http://schemas.microsoft.com/office/word/2010/wordprocessingCanvas" xmlns:cx="http://schemas.microsoft.com/office/drawing/2014/chartex" xmlns:cx1="http://schemas.microsoft.com/office/drawing/2015/9/8/chartex" xmlns:mc="http://schemas.openxmlformats.org/markup-compatibility/2006" xmlns:o="urn:schemas-microsoft-com:office:office" xmlns:r="http://schemas.openxmlformats.org/officeDocument/2006/relationships" xmlns:m="http://schemas.openxmlformats.org/officeDocument/2006/math" xmlns:v="urn:schemas-microsoft-com:vml" xmlns:wp14="http://schemas.microsoft.com/office/word/2010/wordprocessingDrawing" xmlns:wp="http://schemas.openxmlformats.org/drawingml/2006/wordprocessingDrawing" xmlns:w10="urn:schemas-microsoft-com:office:word" xmlns:w="http://schemas.openxmlformats.org/wordprocessingml/2006/main" xmlns:w14="http://schemas.microsoft.com/office/word/2010/wordml" xmlns:w15="http://schemas.microsoft.com/office/word/2012/wordml" xmlns:w16se="http://schemas.microsoft.com/office/word/2015/wordml/symex" xmlns:wpg="http://schemas.microsoft.com/office/word/2010/wordprocessingGroup" xmlns:wpi="http://schemas.microsoft.com/office/word/2010/wordprocessingInk" xmlns:wne="http://schemas.microsoft.com/office/word/2006/wordml" xmlns:wps="http://schemas.microsoft.com/office/word/2010/wordprocessingShape" mc:Ignorable="w14 w15 w16se wp14">
+<w:numbering xmlns:wpc="http://schemas.microsoft.com/office/word/2010/wordprocessingCanvas" xmlns:cx="http://schemas.microsoft.com/office/drawing/2014/chartex" xmlns:cx1="http://schemas.microsoft.com/office/drawing/2015/9/8/chartex" xmlns:cx2="http://schemas.microsoft.com/office/drawing/2015/10/21/chartex" xmlns:cx3="http://schemas.microsoft.com/office/drawing/2016/5/9/chartex" xmlns:cx4="http://schemas.microsoft.com/office/drawing/2016/5/10/chartex" xmlns:cx5="http://schemas.microsoft.com/office/drawing/2016/5/11/chartex" xmlns:cx6="http://schemas.microsoft.com/office/drawing/2016/5/12/chartex" xmlns:cx7="http://schemas.microsoft.com/office/drawing/2016/5/13/chartex" xmlns:cx8="http://schemas.microsoft.com/office/drawing/2016/5/14/chartex" xmlns:mc="http://schemas.openxmlformats.org/markup-compatibility/2006" xmlns:aink="http://schemas.microsoft.com/office/drawing/2016/ink" xmlns:am3d="http://schemas.microsoft.com/office/drawing/2017/model3d" xmlns:o="urn:schemas-microsoft-com:office:office" xmlns:r="http://schemas.openxmlformats.org/officeDocument/2006/relationships" xmlns:m="http://schemas.openxmlformats.org/officeDocument/2006/math" xmlns:v="urn:schemas-microsoft-com:vml" xmlns:wp14="http://schemas.microsoft.com/office/word/2010/wordprocessingDrawing" xmlns:wp="http://schemas.openxmlformats.org/drawingml/2006/wordprocessingDrawing" xmlns:w10="urn:schemas-microsoft-com:office:word" xmlns:w="http://schemas.openxmlformats.org/wordprocessingml/2006/main" xmlns:w14="http://schemas.microsoft.com/office/word/2010/wordml" xmlns:w15="http://schemas.microsoft.com/office/word/2012/wordml" xmlns:w16cex="http://schemas.microsoft.com/office/word/2018/wordml/cex" xmlns:w16cid="http://schemas.microsoft.com/office/word/2016/wordml/cid" xmlns:w16="http://schemas.microsoft.com/office/word/2018/wordml" xmlns:w16sdtdh="http://schemas.microsoft.com/office/word/2020/wordml/sdtdatahash" xmlns:w16se="http://schemas.microsoft.com/office/word/2015/wordml/symex" xmlns:wpg="http://schemas.microsoft.com/office/word/2010/wordprocessingGroup" xmlns:wpi="http://schemas.microsoft.com/office/word/2010/wordprocessingInk" xmlns:wne="http://schemas.microsoft.com/office/word/2006/wordml" xmlns:wps="http://schemas.microsoft.com/office/word/2010/wordprocessingShape" mc:Ignorable="w14 w15 w16se w16cid w16 w16cex w16sdtdh wp14">
   <w:abstractNum w:abstractNumId="0" w15:restartNumberingAfterBreak="0">
     <w:nsid w:val="FFFFFF7C"/>
     <w:multiLevelType w:val="singleLevel"/>
@@ -2269,6 +2563,119 @@
     </w:lvl>
   </w:abstractNum>
   <w:abstractNum w:abstractNumId="11" w15:restartNumberingAfterBreak="0">
+    <w:nsid w:val="0CE73405"/>
+    <w:multiLevelType w:val="hybridMultilevel"/>
+    <w:tmpl w:val="BEA2069A"/>
+    <w:lvl w:ilvl="0" w:tplc="040E0001">
+      <w:start w:val="1"/>
+      <w:numFmt w:val="bullet"/>
+      <w:lvlText w:val=""/>
+      <w:lvlJc w:val="left"/>
+      <w:pPr>
+        <w:ind w:left="1080" w:hanging="360"/>
+      </w:pPr>
+      <w:rPr>
+        <w:rFonts w:ascii="Symbol" w:hAnsi="Symbol" w:hint="default"/>
+      </w:rPr>
+    </w:lvl>
+    <w:lvl w:ilvl="1" w:tplc="040E0003" w:tentative="1">
+      <w:start w:val="1"/>
+      <w:numFmt w:val="bullet"/>
+      <w:lvlText w:val="o"/>
+      <w:lvlJc w:val="left"/>
+      <w:pPr>
+        <w:ind w:left="1800" w:hanging="360"/>
+      </w:pPr>
+      <w:rPr>
+        <w:rFonts w:ascii="Courier New" w:hAnsi="Courier New" w:cs="Courier New" w:hint="default"/>
+      </w:rPr>
+    </w:lvl>
+    <w:lvl w:ilvl="2" w:tplc="040E0005" w:tentative="1">
+      <w:start w:val="1"/>
+      <w:numFmt w:val="bullet"/>
+      <w:lvlText w:val=""/>
+      <w:lvlJc w:val="left"/>
+      <w:pPr>
+        <w:ind w:left="2520" w:hanging="360"/>
+      </w:pPr>
+      <w:rPr>
+        <w:rFonts w:ascii="Wingdings" w:hAnsi="Wingdings" w:hint="default"/>
+      </w:rPr>
+    </w:lvl>
+    <w:lvl w:ilvl="3" w:tplc="040E0001" w:tentative="1">
+      <w:start w:val="1"/>
+      <w:numFmt w:val="bullet"/>
+      <w:lvlText w:val=""/>
+      <w:lvlJc w:val="left"/>
+      <w:pPr>
+        <w:ind w:left="3240" w:hanging="360"/>
+      </w:pPr>
+      <w:rPr>
+        <w:rFonts w:ascii="Symbol" w:hAnsi="Symbol" w:hint="default"/>
+      </w:rPr>
+    </w:lvl>
+    <w:lvl w:ilvl="4" w:tplc="040E0003" w:tentative="1">
+      <w:start w:val="1"/>
+      <w:numFmt w:val="bullet"/>
+      <w:lvlText w:val="o"/>
+      <w:lvlJc w:val="left"/>
+      <w:pPr>
+        <w:ind w:left="3960" w:hanging="360"/>
+      </w:pPr>
+      <w:rPr>
+        <w:rFonts w:ascii="Courier New" w:hAnsi="Courier New" w:cs="Courier New" w:hint="default"/>
+      </w:rPr>
+    </w:lvl>
+    <w:lvl w:ilvl="5" w:tplc="040E0005" w:tentative="1">
+      <w:start w:val="1"/>
+      <w:numFmt w:val="bullet"/>
+      <w:lvlText w:val=""/>
+      <w:lvlJc w:val="left"/>
+      <w:pPr>
+        <w:ind w:left="4680" w:hanging="360"/>
+      </w:pPr>
+      <w:rPr>
+        <w:rFonts w:ascii="Wingdings" w:hAnsi="Wingdings" w:hint="default"/>
+      </w:rPr>
+    </w:lvl>
+    <w:lvl w:ilvl="6" w:tplc="040E0001" w:tentative="1">
+      <w:start w:val="1"/>
+      <w:numFmt w:val="bullet"/>
+      <w:lvlText w:val=""/>
+      <w:lvlJc w:val="left"/>
+      <w:pPr>
+        <w:ind w:left="5400" w:hanging="360"/>
+      </w:pPr>
+      <w:rPr>
+        <w:rFonts w:ascii="Symbol" w:hAnsi="Symbol" w:hint="default"/>
+      </w:rPr>
+    </w:lvl>
+    <w:lvl w:ilvl="7" w:tplc="040E0003" w:tentative="1">
+      <w:start w:val="1"/>
+      <w:numFmt w:val="bullet"/>
+      <w:lvlText w:val="o"/>
+      <w:lvlJc w:val="left"/>
+      <w:pPr>
+        <w:ind w:left="6120" w:hanging="360"/>
+      </w:pPr>
+      <w:rPr>
+        <w:rFonts w:ascii="Courier New" w:hAnsi="Courier New" w:cs="Courier New" w:hint="default"/>
+      </w:rPr>
+    </w:lvl>
+    <w:lvl w:ilvl="8" w:tplc="040E0005" w:tentative="1">
+      <w:start w:val="1"/>
+      <w:numFmt w:val="bullet"/>
+      <w:lvlText w:val=""/>
+      <w:lvlJc w:val="left"/>
+      <w:pPr>
+        <w:ind w:left="6840" w:hanging="360"/>
+      </w:pPr>
+      <w:rPr>
+        <w:rFonts w:ascii="Wingdings" w:hAnsi="Wingdings" w:hint="default"/>
+      </w:rPr>
+    </w:lvl>
+  </w:abstractNum>
+  <w:abstractNum w:abstractNumId="12" w15:restartNumberingAfterBreak="0">
     <w:nsid w:val="0FC52833"/>
     <w:multiLevelType w:val="hybridMultilevel"/>
     <w:tmpl w:val="EE7CB04E"/>
@@ -2381,7 +2788,7 @@
       </w:rPr>
     </w:lvl>
   </w:abstractNum>
-  <w:abstractNum w:abstractNumId="12" w15:restartNumberingAfterBreak="0">
+  <w:abstractNum w:abstractNumId="13" w15:restartNumberingAfterBreak="0">
     <w:nsid w:val="1C093196"/>
     <w:multiLevelType w:val="hybridMultilevel"/>
     <w:tmpl w:val="06AEAFEC"/>
@@ -2494,7 +2901,7 @@
       </w:rPr>
     </w:lvl>
   </w:abstractNum>
-  <w:abstractNum w:abstractNumId="13" w15:restartNumberingAfterBreak="0">
+  <w:abstractNum w:abstractNumId="14" w15:restartNumberingAfterBreak="0">
     <w:nsid w:val="28057154"/>
     <w:multiLevelType w:val="multilevel"/>
     <w:tmpl w:val="0409001F"/>
@@ -2580,7 +2987,7 @@
       </w:pPr>
     </w:lvl>
   </w:abstractNum>
-  <w:abstractNum w:abstractNumId="14" w15:restartNumberingAfterBreak="0">
+  <w:abstractNum w:abstractNumId="15" w15:restartNumberingAfterBreak="0">
     <w:nsid w:val="37520B86"/>
     <w:multiLevelType w:val="hybridMultilevel"/>
     <w:tmpl w:val="48E63530"/>
@@ -2693,7 +3100,7 @@
       </w:rPr>
     </w:lvl>
   </w:abstractNum>
-  <w:abstractNum w:abstractNumId="15" w15:restartNumberingAfterBreak="0">
+  <w:abstractNum w:abstractNumId="16" w15:restartNumberingAfterBreak="0">
     <w:nsid w:val="48FB0E3A"/>
     <w:multiLevelType w:val="multilevel"/>
     <w:tmpl w:val="D6E81BDE"/>
@@ -2806,7 +3213,7 @@
       </w:rPr>
     </w:lvl>
   </w:abstractNum>
-  <w:abstractNum w:abstractNumId="16" w15:restartNumberingAfterBreak="0">
+  <w:abstractNum w:abstractNumId="17" w15:restartNumberingAfterBreak="0">
     <w:nsid w:val="558933F5"/>
     <w:multiLevelType w:val="hybridMultilevel"/>
     <w:tmpl w:val="D7E2A7DA"/>
@@ -2919,10 +3326,10 @@
       </w:rPr>
     </w:lvl>
   </w:abstractNum>
-  <w:abstractNum w:abstractNumId="17" w15:restartNumberingAfterBreak="0">
+  <w:abstractNum w:abstractNumId="18" w15:restartNumberingAfterBreak="0">
     <w:nsid w:val="5C5B5C30"/>
     <w:multiLevelType w:val="hybridMultilevel"/>
-    <w:tmpl w:val="95100B42"/>
+    <w:tmpl w:val="0B8A120A"/>
     <w:lvl w:ilvl="0" w:tplc="040E0001">
       <w:start w:val="1"/>
       <w:numFmt w:val="bullet"/>
@@ -3032,7 +3439,7 @@
       </w:rPr>
     </w:lvl>
   </w:abstractNum>
-  <w:abstractNum w:abstractNumId="18" w15:restartNumberingAfterBreak="0">
+  <w:abstractNum w:abstractNumId="19" w15:restartNumberingAfterBreak="0">
     <w:nsid w:val="5E470CCF"/>
     <w:multiLevelType w:val="hybridMultilevel"/>
     <w:tmpl w:val="CDB06DEE"/>
@@ -3145,7 +3552,120 @@
       </w:rPr>
     </w:lvl>
   </w:abstractNum>
-  <w:abstractNum w:abstractNumId="19" w15:restartNumberingAfterBreak="0">
+  <w:abstractNum w:abstractNumId="20" w15:restartNumberingAfterBreak="0">
+    <w:nsid w:val="5FD129B8"/>
+    <w:multiLevelType w:val="hybridMultilevel"/>
+    <w:tmpl w:val="536CDA12"/>
+    <w:lvl w:ilvl="0" w:tplc="040E0001">
+      <w:start w:val="1"/>
+      <w:numFmt w:val="bullet"/>
+      <w:lvlText w:val=""/>
+      <w:lvlJc w:val="left"/>
+      <w:pPr>
+        <w:ind w:left="1080" w:hanging="360"/>
+      </w:pPr>
+      <w:rPr>
+        <w:rFonts w:ascii="Symbol" w:hAnsi="Symbol" w:hint="default"/>
+      </w:rPr>
+    </w:lvl>
+    <w:lvl w:ilvl="1" w:tplc="040E0003" w:tentative="1">
+      <w:start w:val="1"/>
+      <w:numFmt w:val="bullet"/>
+      <w:lvlText w:val="o"/>
+      <w:lvlJc w:val="left"/>
+      <w:pPr>
+        <w:ind w:left="1800" w:hanging="360"/>
+      </w:pPr>
+      <w:rPr>
+        <w:rFonts w:ascii="Courier New" w:hAnsi="Courier New" w:cs="Courier New" w:hint="default"/>
+      </w:rPr>
+    </w:lvl>
+    <w:lvl w:ilvl="2" w:tplc="040E0005" w:tentative="1">
+      <w:start w:val="1"/>
+      <w:numFmt w:val="bullet"/>
+      <w:lvlText w:val=""/>
+      <w:lvlJc w:val="left"/>
+      <w:pPr>
+        <w:ind w:left="2520" w:hanging="360"/>
+      </w:pPr>
+      <w:rPr>
+        <w:rFonts w:ascii="Wingdings" w:hAnsi="Wingdings" w:hint="default"/>
+      </w:rPr>
+    </w:lvl>
+    <w:lvl w:ilvl="3" w:tplc="040E0001" w:tentative="1">
+      <w:start w:val="1"/>
+      <w:numFmt w:val="bullet"/>
+      <w:lvlText w:val=""/>
+      <w:lvlJc w:val="left"/>
+      <w:pPr>
+        <w:ind w:left="3240" w:hanging="360"/>
+      </w:pPr>
+      <w:rPr>
+        <w:rFonts w:ascii="Symbol" w:hAnsi="Symbol" w:hint="default"/>
+      </w:rPr>
+    </w:lvl>
+    <w:lvl w:ilvl="4" w:tplc="040E0003" w:tentative="1">
+      <w:start w:val="1"/>
+      <w:numFmt w:val="bullet"/>
+      <w:lvlText w:val="o"/>
+      <w:lvlJc w:val="left"/>
+      <w:pPr>
+        <w:ind w:left="3960" w:hanging="360"/>
+      </w:pPr>
+      <w:rPr>
+        <w:rFonts w:ascii="Courier New" w:hAnsi="Courier New" w:cs="Courier New" w:hint="default"/>
+      </w:rPr>
+    </w:lvl>
+    <w:lvl w:ilvl="5" w:tplc="040E0005" w:tentative="1">
+      <w:start w:val="1"/>
+      <w:numFmt w:val="bullet"/>
+      <w:lvlText w:val=""/>
+      <w:lvlJc w:val="left"/>
+      <w:pPr>
+        <w:ind w:left="4680" w:hanging="360"/>
+      </w:pPr>
+      <w:rPr>
+        <w:rFonts w:ascii="Wingdings" w:hAnsi="Wingdings" w:hint="default"/>
+      </w:rPr>
+    </w:lvl>
+    <w:lvl w:ilvl="6" w:tplc="040E0001" w:tentative="1">
+      <w:start w:val="1"/>
+      <w:numFmt w:val="bullet"/>
+      <w:lvlText w:val=""/>
+      <w:lvlJc w:val="left"/>
+      <w:pPr>
+        <w:ind w:left="5400" w:hanging="360"/>
+      </w:pPr>
+      <w:rPr>
+        <w:rFonts w:ascii="Symbol" w:hAnsi="Symbol" w:hint="default"/>
+      </w:rPr>
+    </w:lvl>
+    <w:lvl w:ilvl="7" w:tplc="040E0003" w:tentative="1">
+      <w:start w:val="1"/>
+      <w:numFmt w:val="bullet"/>
+      <w:lvlText w:val="o"/>
+      <w:lvlJc w:val="left"/>
+      <w:pPr>
+        <w:ind w:left="6120" w:hanging="360"/>
+      </w:pPr>
+      <w:rPr>
+        <w:rFonts w:ascii="Courier New" w:hAnsi="Courier New" w:cs="Courier New" w:hint="default"/>
+      </w:rPr>
+    </w:lvl>
+    <w:lvl w:ilvl="8" w:tplc="040E0005" w:tentative="1">
+      <w:start w:val="1"/>
+      <w:numFmt w:val="bullet"/>
+      <w:lvlText w:val=""/>
+      <w:lvlJc w:val="left"/>
+      <w:pPr>
+        <w:ind w:left="6840" w:hanging="360"/>
+      </w:pPr>
+      <w:rPr>
+        <w:rFonts w:ascii="Wingdings" w:hAnsi="Wingdings" w:hint="default"/>
+      </w:rPr>
+    </w:lvl>
+  </w:abstractNum>
+  <w:abstractNum w:abstractNumId="21" w15:restartNumberingAfterBreak="0">
     <w:nsid w:val="687E0733"/>
     <w:multiLevelType w:val="hybridMultilevel"/>
     <w:tmpl w:val="975AF8EC"/>
@@ -3258,7 +3778,7 @@
       </w:rPr>
     </w:lvl>
   </w:abstractNum>
-  <w:abstractNum w:abstractNumId="20" w15:restartNumberingAfterBreak="0">
+  <w:abstractNum w:abstractNumId="22" w15:restartNumberingAfterBreak="0">
     <w:nsid w:val="6D1638CF"/>
     <w:multiLevelType w:val="multilevel"/>
     <w:tmpl w:val="5C7EBD96"/>
@@ -3372,7 +3892,7 @@
       </w:rPr>
     </w:lvl>
   </w:abstractNum>
-  <w:abstractNum w:abstractNumId="21" w15:restartNumberingAfterBreak="0">
+  <w:abstractNum w:abstractNumId="23" w15:restartNumberingAfterBreak="0">
     <w:nsid w:val="6E2B3F65"/>
     <w:multiLevelType w:val="multilevel"/>
     <w:tmpl w:val="04090023"/>
@@ -3459,7 +3979,7 @@
       </w:pPr>
     </w:lvl>
   </w:abstractNum>
-  <w:abstractNum w:abstractNumId="22" w15:restartNumberingAfterBreak="0">
+  <w:abstractNum w:abstractNumId="24" w15:restartNumberingAfterBreak="0">
     <w:nsid w:val="711E6119"/>
     <w:multiLevelType w:val="hybridMultilevel"/>
     <w:tmpl w:val="6C14CC02"/>
@@ -3572,8 +4092,121 @@
       </w:rPr>
     </w:lvl>
   </w:abstractNum>
+  <w:abstractNum w:abstractNumId="25" w15:restartNumberingAfterBreak="0">
+    <w:nsid w:val="79BB4584"/>
+    <w:multiLevelType w:val="hybridMultilevel"/>
+    <w:tmpl w:val="D7B6E0F0"/>
+    <w:lvl w:ilvl="0" w:tplc="040E0001">
+      <w:start w:val="1"/>
+      <w:numFmt w:val="bullet"/>
+      <w:lvlText w:val=""/>
+      <w:lvlJc w:val="left"/>
+      <w:pPr>
+        <w:ind w:left="1080" w:hanging="360"/>
+      </w:pPr>
+      <w:rPr>
+        <w:rFonts w:ascii="Symbol" w:hAnsi="Symbol" w:hint="default"/>
+      </w:rPr>
+    </w:lvl>
+    <w:lvl w:ilvl="1" w:tplc="040E0003" w:tentative="1">
+      <w:start w:val="1"/>
+      <w:numFmt w:val="bullet"/>
+      <w:lvlText w:val="o"/>
+      <w:lvlJc w:val="left"/>
+      <w:pPr>
+        <w:ind w:left="1800" w:hanging="360"/>
+      </w:pPr>
+      <w:rPr>
+        <w:rFonts w:ascii="Courier New" w:hAnsi="Courier New" w:cs="Courier New" w:hint="default"/>
+      </w:rPr>
+    </w:lvl>
+    <w:lvl w:ilvl="2" w:tplc="040E0005" w:tentative="1">
+      <w:start w:val="1"/>
+      <w:numFmt w:val="bullet"/>
+      <w:lvlText w:val=""/>
+      <w:lvlJc w:val="left"/>
+      <w:pPr>
+        <w:ind w:left="2520" w:hanging="360"/>
+      </w:pPr>
+      <w:rPr>
+        <w:rFonts w:ascii="Wingdings" w:hAnsi="Wingdings" w:hint="default"/>
+      </w:rPr>
+    </w:lvl>
+    <w:lvl w:ilvl="3" w:tplc="040E0001" w:tentative="1">
+      <w:start w:val="1"/>
+      <w:numFmt w:val="bullet"/>
+      <w:lvlText w:val=""/>
+      <w:lvlJc w:val="left"/>
+      <w:pPr>
+        <w:ind w:left="3240" w:hanging="360"/>
+      </w:pPr>
+      <w:rPr>
+        <w:rFonts w:ascii="Symbol" w:hAnsi="Symbol" w:hint="default"/>
+      </w:rPr>
+    </w:lvl>
+    <w:lvl w:ilvl="4" w:tplc="040E0003" w:tentative="1">
+      <w:start w:val="1"/>
+      <w:numFmt w:val="bullet"/>
+      <w:lvlText w:val="o"/>
+      <w:lvlJc w:val="left"/>
+      <w:pPr>
+        <w:ind w:left="3960" w:hanging="360"/>
+      </w:pPr>
+      <w:rPr>
+        <w:rFonts w:ascii="Courier New" w:hAnsi="Courier New" w:cs="Courier New" w:hint="default"/>
+      </w:rPr>
+    </w:lvl>
+    <w:lvl w:ilvl="5" w:tplc="040E0005" w:tentative="1">
+      <w:start w:val="1"/>
+      <w:numFmt w:val="bullet"/>
+      <w:lvlText w:val=""/>
+      <w:lvlJc w:val="left"/>
+      <w:pPr>
+        <w:ind w:left="4680" w:hanging="360"/>
+      </w:pPr>
+      <w:rPr>
+        <w:rFonts w:ascii="Wingdings" w:hAnsi="Wingdings" w:hint="default"/>
+      </w:rPr>
+    </w:lvl>
+    <w:lvl w:ilvl="6" w:tplc="040E0001" w:tentative="1">
+      <w:start w:val="1"/>
+      <w:numFmt w:val="bullet"/>
+      <w:lvlText w:val=""/>
+      <w:lvlJc w:val="left"/>
+      <w:pPr>
+        <w:ind w:left="5400" w:hanging="360"/>
+      </w:pPr>
+      <w:rPr>
+        <w:rFonts w:ascii="Symbol" w:hAnsi="Symbol" w:hint="default"/>
+      </w:rPr>
+    </w:lvl>
+    <w:lvl w:ilvl="7" w:tplc="040E0003" w:tentative="1">
+      <w:start w:val="1"/>
+      <w:numFmt w:val="bullet"/>
+      <w:lvlText w:val="o"/>
+      <w:lvlJc w:val="left"/>
+      <w:pPr>
+        <w:ind w:left="6120" w:hanging="360"/>
+      </w:pPr>
+      <w:rPr>
+        <w:rFonts w:ascii="Courier New" w:hAnsi="Courier New" w:cs="Courier New" w:hint="default"/>
+      </w:rPr>
+    </w:lvl>
+    <w:lvl w:ilvl="8" w:tplc="040E0005" w:tentative="1">
+      <w:start w:val="1"/>
+      <w:numFmt w:val="bullet"/>
+      <w:lvlText w:val=""/>
+      <w:lvlJc w:val="left"/>
+      <w:pPr>
+        <w:ind w:left="6840" w:hanging="360"/>
+      </w:pPr>
+      <w:rPr>
+        <w:rFonts w:ascii="Wingdings" w:hAnsi="Wingdings" w:hint="default"/>
+      </w:rPr>
+    </w:lvl>
+  </w:abstractNum>
   <w:num w:numId="1">
-    <w:abstractNumId w:val="15"/>
+    <w:abstractNumId w:val="16"/>
   </w:num>
   <w:num w:numId="2">
     <w:abstractNumId w:val="0"/>
@@ -3588,7 +4221,7 @@
     <w:abstractNumId w:val="3"/>
   </w:num>
   <w:num w:numId="6">
-    <w:abstractNumId w:val="20"/>
+    <w:abstractNumId w:val="22"/>
   </w:num>
   <w:num w:numId="7">
     <w:abstractNumId w:val="4"/>
@@ -3606,13 +4239,13 @@
     <w:abstractNumId w:val="9"/>
   </w:num>
   <w:num w:numId="12">
-    <w:abstractNumId w:val="21"/>
+    <w:abstractNumId w:val="23"/>
   </w:num>
   <w:num w:numId="13">
     <w:abstractNumId w:val="10"/>
   </w:num>
   <w:num w:numId="14">
-    <w:abstractNumId w:val="13"/>
+    <w:abstractNumId w:val="14"/>
   </w:num>
   <w:num w:numId="15">
     <w:abstractNumId w:val="9"/>
@@ -3645,37 +4278,46 @@
     </w:lvlOverride>
   </w:num>
   <w:num w:numId="16">
-    <w:abstractNumId w:val="12"/>
+    <w:abstractNumId w:val="13"/>
   </w:num>
   <w:num w:numId="17">
-    <w:abstractNumId w:val="11"/>
+    <w:abstractNumId w:val="12"/>
   </w:num>
   <w:num w:numId="18">
     <w:abstractNumId w:val="8"/>
   </w:num>
   <w:num w:numId="19">
+    <w:abstractNumId w:val="21"/>
+  </w:num>
+  <w:num w:numId="20">
+    <w:abstractNumId w:val="17"/>
+  </w:num>
+  <w:num w:numId="21">
+    <w:abstractNumId w:val="18"/>
+  </w:num>
+  <w:num w:numId="22">
+    <w:abstractNumId w:val="15"/>
+  </w:num>
+  <w:num w:numId="23">
+    <w:abstractNumId w:val="24"/>
+  </w:num>
+  <w:num w:numId="24">
     <w:abstractNumId w:val="19"/>
   </w:num>
-  <w:num w:numId="20">
-    <w:abstractNumId w:val="16"/>
+  <w:num w:numId="25">
+    <w:abstractNumId w:val="11"/>
   </w:num>
-  <w:num w:numId="21">
-    <w:abstractNumId w:val="17"/>
+  <w:num w:numId="26">
+    <w:abstractNumId w:val="20"/>
   </w:num>
-  <w:num w:numId="22">
-    <w:abstractNumId w:val="14"/>
-  </w:num>
-  <w:num w:numId="23">
-    <w:abstractNumId w:val="22"/>
-  </w:num>
-  <w:num w:numId="24">
-    <w:abstractNumId w:val="18"/>
+  <w:num w:numId="27">
+    <w:abstractNumId w:val="25"/>
   </w:num>
 </w:numbering>
 </file>
 
 <file path=word/styles.xml><?xml version="1.0" encoding="utf-8"?>
-<w:styles xmlns:mc="http://schemas.openxmlformats.org/markup-compatibility/2006" xmlns:r="http://schemas.openxmlformats.org/officeDocument/2006/relationships" xmlns:w="http://schemas.openxmlformats.org/wordprocessingml/2006/main" xmlns:w14="http://schemas.microsoft.com/office/word/2010/wordml" xmlns:w15="http://schemas.microsoft.com/office/word/2012/wordml" xmlns:w16se="http://schemas.microsoft.com/office/word/2015/wordml/symex" mc:Ignorable="w14 w15 w16se">
+<w:styles xmlns:mc="http://schemas.openxmlformats.org/markup-compatibility/2006" xmlns:r="http://schemas.openxmlformats.org/officeDocument/2006/relationships" xmlns:w="http://schemas.openxmlformats.org/wordprocessingml/2006/main" xmlns:w14="http://schemas.microsoft.com/office/word/2010/wordml" xmlns:w15="http://schemas.microsoft.com/office/word/2012/wordml" xmlns:w16cex="http://schemas.microsoft.com/office/word/2018/wordml/cex" xmlns:w16cid="http://schemas.microsoft.com/office/word/2016/wordml/cid" xmlns:w16="http://schemas.microsoft.com/office/word/2018/wordml" xmlns:w16sdtdh="http://schemas.microsoft.com/office/word/2020/wordml/sdtdatahash" xmlns:w16se="http://schemas.microsoft.com/office/word/2015/wordml/symex" mc:Ignorable="w14 w15 w16se w16cid w16 w16cex w16sdtdh">
   <w:docDefaults>
     <w:rPrDefault>
       <w:rPr>
@@ -3693,7 +4335,7 @@
       </w:pPr>
     </w:pPrDefault>
   </w:docDefaults>
-  <w:latentStyles w:defLockedState="0" w:defUIPriority="99" w:defSemiHidden="0" w:defUnhideWhenUsed="0" w:defQFormat="0" w:count="371">
+  <w:latentStyles w:defLockedState="0" w:defUIPriority="99" w:defSemiHidden="0" w:defUnhideWhenUsed="0" w:defQFormat="0" w:count="376">
     <w:lsdException w:name="Normal" w:uiPriority="0" w:qFormat="1"/>
     <w:lsdException w:name="heading 1" w:uiPriority="9" w:qFormat="1"/>
     <w:lsdException w:name="heading 2" w:semiHidden="1" w:uiPriority="9" w:unhideWhenUsed="1" w:qFormat="1"/>
@@ -4065,6 +4707,11 @@
     <w:lsdException w:name="List Table 5 Dark Accent 6" w:uiPriority="50"/>
     <w:lsdException w:name="List Table 6 Colorful Accent 6" w:uiPriority="51"/>
     <w:lsdException w:name="List Table 7 Colorful Accent 6" w:uiPriority="52"/>
+    <w:lsdException w:name="Mention" w:semiHidden="1" w:unhideWhenUsed="1"/>
+    <w:lsdException w:name="Smart Hyperlink" w:semiHidden="1" w:unhideWhenUsed="1"/>
+    <w:lsdException w:name="Hashtag" w:semiHidden="1" w:unhideWhenUsed="1"/>
+    <w:lsdException w:name="Unresolved Mention" w:semiHidden="1" w:unhideWhenUsed="1"/>
+    <w:lsdException w:name="Smart Link" w:semiHidden="1" w:unhideWhenUsed="1"/>
   </w:latentStyles>
   <w:style w:type="paragraph" w:default="1" w:styleId="Norml">
     <w:name w:val="Normal"/>
@@ -5437,21 +6084,10 @@
 </file>
 
 <file path=customXml/item1.xml><?xml version="1.0" encoding="utf-8"?>
-<?mso-contentType ?>
-<FormTemplates xmlns="http://schemas.microsoft.com/sharepoint/v3/contenttype/forms">
-  <Display>DocumentLibraryForm</Display>
-  <Edit>DocumentLibraryForm</Edit>
-  <New>DocumentLibraryForm</New>
-</FormTemplates>
+<b:Sources xmlns:b="http://schemas.openxmlformats.org/officeDocument/2006/bibliography" xmlns="http://schemas.openxmlformats.org/officeDocument/2006/bibliography" SelectedStyle="\APASixthEditionOfficeOnline.xsl" StyleName="APA" Version="6"/>
 </file>
 
 <file path=customXml/item2.xml><?xml version="1.0" encoding="utf-8"?>
-<p:properties xmlns:p="http://schemas.microsoft.com/office/2006/metadata/properties" xmlns:xsi="http://www.w3.org/2001/XMLSchema-instance" xmlns:pc="http://schemas.microsoft.com/office/infopath/2007/PartnerControls">
-  <documentManagement/>
-</p:properties>
-</file>
-
-<file path=customXml/item3.xml><?xml version="1.0" encoding="utf-8"?>
 <ct:contentTypeSchema xmlns:ct="http://schemas.microsoft.com/office/2006/metadata/contentType" xmlns:ma="http://schemas.microsoft.com/office/2006/metadata/properties/metaAttributes" ct:_="" ma:_="" ma:contentTypeName="Dokumentum" ma:contentTypeID="0x010100ACE0BB814AECC54B8AD109F08687078A" ma:contentTypeVersion="2" ma:contentTypeDescription="Új dokumentum létrehozása." ma:contentTypeScope="" ma:versionID="8f6925f4fc0bf2606639cd3667c67303">
   <xsd:schema xmlns:xsd="http://www.w3.org/2001/XMLSchema" xmlns:xs="http://www.w3.org/2001/XMLSchema" xmlns:p="http://schemas.microsoft.com/office/2006/metadata/properties" xmlns:ns2="0d621492-77f5-4478-a24f-c803da816197" targetNamespace="http://schemas.microsoft.com/office/2006/metadata/properties" ma:root="true" ma:fieldsID="8e4bb55d33608df6c52eea0257cfe33c" ns2:_="">
     <xsd:import namespace="0d621492-77f5-4478-a24f-c803da816197"/>
@@ -5583,28 +6219,30 @@
 </ct:contentTypeSchema>
 </file>
 
+<file path=customXml/item3.xml><?xml version="1.0" encoding="utf-8"?>
+<p:properties xmlns:p="http://schemas.microsoft.com/office/2006/metadata/properties" xmlns:xsi="http://www.w3.org/2001/XMLSchema-instance" xmlns:pc="http://schemas.microsoft.com/office/infopath/2007/PartnerControls">
+  <documentManagement/>
+</p:properties>
+</file>
+
 <file path=customXml/item4.xml><?xml version="1.0" encoding="utf-8"?>
-<b:Sources xmlns:b="http://schemas.openxmlformats.org/officeDocument/2006/bibliography" xmlns="http://schemas.openxmlformats.org/officeDocument/2006/bibliography" SelectedStyle="\APASixthEditionOfficeOnline.xsl" StyleName="APA" Version="6"/>
+<?mso-contentType ?>
+<FormTemplates xmlns="http://schemas.microsoft.com/sharepoint/v3/contenttype/forms">
+  <Display>DocumentLibraryForm</Display>
+  <Edit>DocumentLibraryForm</Edit>
+  <New>DocumentLibraryForm</New>
+</FormTemplates>
 </file>
 
 <file path=customXml/itemProps1.xml><?xml version="1.0" encoding="utf-8"?>
-<ds:datastoreItem xmlns:ds="http://schemas.openxmlformats.org/officeDocument/2006/customXml" ds:itemID="{CC1C493B-F90C-4D7F-A9D4-E695C9798513}">
+<ds:datastoreItem xmlns:ds="http://schemas.openxmlformats.org/officeDocument/2006/customXml" ds:itemID="{FDB00EF6-4CDA-4640-BF22-0DBE212B549F}">
   <ds:schemaRefs>
-    <ds:schemaRef ds:uri="http://schemas.microsoft.com/sharepoint/v3/contenttype/forms"/>
+    <ds:schemaRef ds:uri="http://schemas.openxmlformats.org/officeDocument/2006/bibliography"/>
   </ds:schemaRefs>
 </ds:datastoreItem>
 </file>
 
 <file path=customXml/itemProps2.xml><?xml version="1.0" encoding="utf-8"?>
-<ds:datastoreItem xmlns:ds="http://schemas.openxmlformats.org/officeDocument/2006/customXml" ds:itemID="{B6D6B503-50CF-402C-9942-16164743F852}">
-  <ds:schemaRefs>
-    <ds:schemaRef ds:uri="http://schemas.microsoft.com/office/2006/metadata/properties"/>
-    <ds:schemaRef ds:uri="http://schemas.microsoft.com/office/infopath/2007/PartnerControls"/>
-  </ds:schemaRefs>
-</ds:datastoreItem>
-</file>
-
-<file path=customXml/itemProps3.xml><?xml version="1.0" encoding="utf-8"?>
 <ds:datastoreItem xmlns:ds="http://schemas.openxmlformats.org/officeDocument/2006/customXml" ds:itemID="{5C17BE06-480F-4402-9143-32C288EB7228}">
   <ds:schemaRefs>
     <ds:schemaRef ds:uri="http://schemas.microsoft.com/office/2006/metadata/contentType"/>
@@ -5622,10 +6260,19 @@
 </ds:datastoreItem>
 </file>
 
+<file path=customXml/itemProps3.xml><?xml version="1.0" encoding="utf-8"?>
+<ds:datastoreItem xmlns:ds="http://schemas.openxmlformats.org/officeDocument/2006/customXml" ds:itemID="{B6D6B503-50CF-402C-9942-16164743F852}">
+  <ds:schemaRefs>
+    <ds:schemaRef ds:uri="http://schemas.microsoft.com/office/2006/metadata/properties"/>
+    <ds:schemaRef ds:uri="http://schemas.microsoft.com/office/infopath/2007/PartnerControls"/>
+  </ds:schemaRefs>
+</ds:datastoreItem>
+</file>
+
 <file path=customXml/itemProps4.xml><?xml version="1.0" encoding="utf-8"?>
-<ds:datastoreItem xmlns:ds="http://schemas.openxmlformats.org/officeDocument/2006/customXml" ds:itemID="{4272C405-037D-4DEC-B6C5-70816A4B3862}">
+<ds:datastoreItem xmlns:ds="http://schemas.openxmlformats.org/officeDocument/2006/customXml" ds:itemID="{CC1C493B-F90C-4D7F-A9D4-E695C9798513}">
   <ds:schemaRefs>
-    <ds:schemaRef ds:uri="http://schemas.openxmlformats.org/officeDocument/2006/bibliography"/>
+    <ds:schemaRef ds:uri="http://schemas.microsoft.com/sharepoint/v3/contenttype/forms"/>
   </ds:schemaRefs>
 </ds:datastoreItem>
 </file>
</xml_diff>

<commit_message>
Tervezés word fájl(ClickType.docx) upgrade #2
</commit_message>
<xml_diff>
--- a/docs/ClickType.docx
+++ b/docs/ClickType.docx
@@ -5,7 +5,7 @@
     <w:p>
       <w:pPr>
         <w:pStyle w:val="Cm"/>
-        <w:spacing w:line="276" w:lineRule="auto"/>
+        <w:spacing w:before="120" w:after="120" w:line="276" w:lineRule="auto"/>
         <w:jc w:val="both"/>
         <w:rPr>
           <w:rFonts w:ascii="Times New Roman" w:hAnsi="Times New Roman" w:cs="Times New Roman"/>
@@ -31,7 +31,7 @@
     <w:p>
       <w:pPr>
         <w:pStyle w:val="Cmsor1"/>
-        <w:spacing w:line="276" w:lineRule="auto"/>
+        <w:spacing w:before="360" w:line="276" w:lineRule="auto"/>
         <w:jc w:val="both"/>
         <w:rPr>
           <w:rFonts w:ascii="Times New Roman" w:hAnsi="Times New Roman" w:cs="Times New Roman"/>
@@ -166,7 +166,7 @@
     <w:p>
       <w:pPr>
         <w:pStyle w:val="Cmsor1"/>
-        <w:spacing w:before="240" w:line="276" w:lineRule="auto"/>
+        <w:spacing w:before="120" w:line="276" w:lineRule="auto"/>
         <w:jc w:val="both"/>
         <w:rPr>
           <w:rFonts w:ascii="Times New Roman" w:hAnsi="Times New Roman" w:cs="Times New Roman"/>
@@ -382,29 +382,7 @@
           <w:sz w:val="28"/>
           <w:szCs w:val="28"/>
         </w:rPr>
-        <w:t xml:space="preserve">Használt </w:t>
-      </w:r>
-      <w:r>
-        <w:rPr>
-          <w:rFonts w:ascii="Times New Roman" w:hAnsi="Times New Roman" w:cs="Times New Roman"/>
-          <w:b/>
-          <w:bCs/>
-          <w:color w:val="000000" w:themeColor="text1"/>
-          <w:sz w:val="28"/>
-          <w:szCs w:val="28"/>
-        </w:rPr>
-        <w:t>fejlesztési környezet</w:t>
-      </w:r>
-      <w:r>
-        <w:rPr>
-          <w:rFonts w:ascii="Times New Roman" w:hAnsi="Times New Roman" w:cs="Times New Roman"/>
-          <w:b/>
-          <w:bCs/>
-          <w:color w:val="000000" w:themeColor="text1"/>
-          <w:sz w:val="28"/>
-          <w:szCs w:val="28"/>
-        </w:rPr>
-        <w:t xml:space="preserve"> és egyéb szoftverek</w:t>
+        <w:t>Használt fejlesztési környezet és egyéb szoftverek</w:t>
       </w:r>
     </w:p>
     <w:p>
@@ -628,7 +606,7 @@
     <w:p>
       <w:pPr>
         <w:pStyle w:val="Cmsor1"/>
-        <w:spacing w:before="240" w:line="276" w:lineRule="auto"/>
+        <w:spacing w:before="120" w:line="276" w:lineRule="auto"/>
         <w:jc w:val="both"/>
         <w:rPr>
           <w:rFonts w:ascii="Times New Roman" w:hAnsi="Times New Roman" w:cs="Times New Roman"/>
@@ -690,72 +668,42 @@
     </w:p>
     <w:p>
       <w:pPr>
-        <w:pStyle w:val="Cmsor2"/>
+        <w:pStyle w:val="Cmsor3"/>
         <w:numPr>
           <w:ilvl w:val="0"/>
-          <w:numId w:val="18"/>
+          <w:numId w:val="22"/>
         </w:numPr>
-        <w:spacing w:line="276" w:lineRule="auto"/>
-        <w:jc w:val="both"/>
-        <w:rPr>
-          <w:rFonts w:ascii="Times New Roman" w:hAnsi="Times New Roman" w:cs="Times New Roman"/>
-          <w:color w:val="000000" w:themeColor="text1"/>
-          <w:sz w:val="24"/>
-          <w:szCs w:val="24"/>
-        </w:rPr>
-      </w:pPr>
-      <w:r>
-        <w:rPr>
-          <w:rFonts w:ascii="Times New Roman" w:hAnsi="Times New Roman" w:cs="Times New Roman"/>
-          <w:color w:val="000000" w:themeColor="text1"/>
-          <w:sz w:val="24"/>
-          <w:szCs w:val="24"/>
-        </w:rPr>
-        <w:t>A felhasználók gépírásának gyorsaságát és helyességét fejleszti</w:t>
-      </w:r>
-      <w:r>
-        <w:rPr>
-          <w:rFonts w:ascii="Times New Roman" w:hAnsi="Times New Roman" w:cs="Times New Roman"/>
-          <w:color w:val="000000" w:themeColor="text1"/>
-          <w:sz w:val="24"/>
-          <w:szCs w:val="24"/>
-        </w:rPr>
-        <w:t>.</w:t>
+        <w:rPr>
+          <w:rFonts w:ascii="Times New Roman" w:hAnsi="Times New Roman" w:cs="Times New Roman"/>
+          <w:color w:val="000000" w:themeColor="text1"/>
+        </w:rPr>
+      </w:pPr>
+      <w:r>
+        <w:rPr>
+          <w:rFonts w:ascii="Times New Roman" w:hAnsi="Times New Roman" w:cs="Times New Roman"/>
+          <w:color w:val="000000" w:themeColor="text1"/>
+        </w:rPr>
+        <w:t>A felhasználók gépírásának gyorsaságát és helyességét fejleszti.</w:t>
       </w:r>
     </w:p>
     <w:p>
       <w:pPr>
-        <w:pStyle w:val="Cmsor2"/>
+        <w:pStyle w:val="Cmsor3"/>
         <w:numPr>
           <w:ilvl w:val="0"/>
-          <w:numId w:val="18"/>
+          <w:numId w:val="22"/>
         </w:numPr>
-        <w:spacing w:line="276" w:lineRule="auto"/>
-        <w:jc w:val="both"/>
-        <w:rPr>
-          <w:rFonts w:ascii="Times New Roman" w:hAnsi="Times New Roman" w:cs="Times New Roman"/>
-          <w:color w:val="000000" w:themeColor="text1"/>
-          <w:sz w:val="24"/>
-          <w:szCs w:val="24"/>
-        </w:rPr>
-      </w:pPr>
-      <w:r>
-        <w:rPr>
-          <w:rFonts w:ascii="Times New Roman" w:hAnsi="Times New Roman" w:cs="Times New Roman"/>
-          <w:color w:val="000000" w:themeColor="text1"/>
-          <w:sz w:val="24"/>
-          <w:szCs w:val="24"/>
-        </w:rPr>
-        <w:t>A felhasználók reflexeinek fejlesztése</w:t>
-      </w:r>
-      <w:r>
-        <w:rPr>
-          <w:rFonts w:ascii="Times New Roman" w:hAnsi="Times New Roman" w:cs="Times New Roman"/>
-          <w:color w:val="000000" w:themeColor="text1"/>
-          <w:sz w:val="24"/>
-          <w:szCs w:val="24"/>
-        </w:rPr>
-        <w:t>.</w:t>
+        <w:rPr>
+          <w:rFonts w:ascii="Times New Roman" w:hAnsi="Times New Roman" w:cs="Times New Roman"/>
+          <w:color w:val="000000" w:themeColor="text1"/>
+        </w:rPr>
+      </w:pPr>
+      <w:r>
+        <w:rPr>
+          <w:rFonts w:ascii="Times New Roman" w:hAnsi="Times New Roman" w:cs="Times New Roman"/>
+          <w:color w:val="000000" w:themeColor="text1"/>
+        </w:rPr>
+        <w:t>A felhasználók reflexeinek fejlesztése.</w:t>
       </w:r>
     </w:p>
     <w:p>
@@ -803,7 +751,21 @@
           <w:rFonts w:ascii="Times New Roman" w:hAnsi="Times New Roman" w:cs="Times New Roman"/>
           <w:color w:val="000000" w:themeColor="text1"/>
         </w:rPr>
-        <w:t xml:space="preserve">Egymásra ható feladatok megoldásával kijutni </w:t>
+        <w:t xml:space="preserve">Egymásra </w:t>
+      </w:r>
+      <w:r>
+        <w:rPr>
+          <w:rFonts w:ascii="Times New Roman" w:hAnsi="Times New Roman" w:cs="Times New Roman"/>
+          <w:color w:val="000000" w:themeColor="text1"/>
+        </w:rPr>
+        <w:t xml:space="preserve">épülő </w:t>
+      </w:r>
+      <w:r>
+        <w:rPr>
+          <w:rFonts w:ascii="Times New Roman" w:hAnsi="Times New Roman" w:cs="Times New Roman"/>
+          <w:color w:val="000000" w:themeColor="text1"/>
+        </w:rPr>
+        <w:t xml:space="preserve">feladatok megoldásával kijutni </w:t>
       </w:r>
       <w:r>
         <w:rPr>
@@ -830,7 +792,7 @@
     <w:p>
       <w:pPr>
         <w:pStyle w:val="Cmsor1"/>
-        <w:spacing w:before="240"/>
+        <w:spacing w:before="120"/>
         <w:jc w:val="both"/>
         <w:rPr>
           <w:rFonts w:ascii="Times New Roman" w:hAnsi="Times New Roman" w:cs="Times New Roman"/>
@@ -886,17 +848,14 @@
     </w:p>
     <w:p>
       <w:pPr>
-        <w:pStyle w:val="Cmsor2"/>
+        <w:pStyle w:val="Cmsor3"/>
         <w:numPr>
           <w:ilvl w:val="0"/>
           <w:numId w:val="19"/>
         </w:numPr>
-        <w:jc w:val="both"/>
-        <w:rPr>
-          <w:rFonts w:ascii="Times New Roman" w:hAnsi="Times New Roman" w:cs="Times New Roman"/>
-          <w:color w:val="000000" w:themeColor="text1"/>
-          <w:sz w:val="24"/>
-          <w:szCs w:val="24"/>
+        <w:rPr>
+          <w:rFonts w:ascii="Times New Roman" w:hAnsi="Times New Roman" w:cs="Times New Roman"/>
+          <w:color w:val="000000" w:themeColor="text1"/>
         </w:rPr>
       </w:pPr>
       <w:r>
@@ -904,8 +863,6 @@
           <w:rFonts w:ascii="Times New Roman" w:hAnsi="Times New Roman" w:cs="Times New Roman"/>
           <w:b/>
           <w:color w:val="000000" w:themeColor="text1"/>
-          <w:sz w:val="24"/>
-          <w:szCs w:val="24"/>
         </w:rPr>
         <w:t>Letöltés:</w:t>
       </w:r>
@@ -913,19 +870,8 @@
         <w:rPr>
           <w:rFonts w:ascii="Times New Roman" w:hAnsi="Times New Roman" w:cs="Times New Roman"/>
           <w:color w:val="000000" w:themeColor="text1"/>
-          <w:sz w:val="24"/>
-          <w:szCs w:val="24"/>
-        </w:rPr>
-        <w:t xml:space="preserve"> A program letöltése</w:t>
-      </w:r>
-      <w:r>
-        <w:rPr>
-          <w:rFonts w:ascii="Times New Roman" w:hAnsi="Times New Roman" w:cs="Times New Roman"/>
-          <w:color w:val="000000" w:themeColor="text1"/>
-          <w:sz w:val="24"/>
-          <w:szCs w:val="24"/>
-        </w:rPr>
-        <w:t>.</w:t>
+        </w:rPr>
+        <w:t xml:space="preserve"> A program letöltése.</w:t>
       </w:r>
     </w:p>
     <w:p>
@@ -1057,7 +1003,27 @@
           <w:sz w:val="24"/>
           <w:szCs w:val="24"/>
         </w:rPr>
-        <w:t>Gyakran ismételt kérdések(FAQ,GYIK)</w:t>
+        <w:t xml:space="preserve">Gyakran ismételt </w:t>
+      </w:r>
+      <w:proofErr w:type="gramStart"/>
+      <w:r>
+        <w:rPr>
+          <w:rFonts w:ascii="Times New Roman" w:hAnsi="Times New Roman" w:cs="Times New Roman"/>
+          <w:color w:val="000000" w:themeColor="text1"/>
+          <w:sz w:val="24"/>
+          <w:szCs w:val="24"/>
+        </w:rPr>
+        <w:t>kérdések(</w:t>
+      </w:r>
+      <w:proofErr w:type="gramEnd"/>
+      <w:r>
+        <w:rPr>
+          <w:rFonts w:ascii="Times New Roman" w:hAnsi="Times New Roman" w:cs="Times New Roman"/>
+          <w:color w:val="000000" w:themeColor="text1"/>
+          <w:sz w:val="24"/>
+          <w:szCs w:val="24"/>
+        </w:rPr>
+        <w:t>FAQ,GYIK)</w:t>
       </w:r>
       <w:r>
         <w:rPr>
@@ -1101,16 +1067,74 @@
           <w:sz w:val="24"/>
           <w:szCs w:val="24"/>
         </w:rPr>
-        <w:t xml:space="preserve"> Felhasználók kérdezhetnek egymástól és válaszolhatnak egymásnak</w:t>
-      </w:r>
-      <w:r>
-        <w:rPr>
-          <w:rFonts w:ascii="Times New Roman" w:hAnsi="Times New Roman" w:cs="Times New Roman"/>
-          <w:color w:val="000000" w:themeColor="text1"/>
-          <w:sz w:val="24"/>
-          <w:szCs w:val="24"/>
-        </w:rPr>
-        <w:t>.</w:t>
+        <w:t xml:space="preserve"> Felhasználók</w:t>
+      </w:r>
+      <w:r>
+        <w:rPr>
+          <w:rFonts w:ascii="Times New Roman" w:hAnsi="Times New Roman" w:cs="Times New Roman"/>
+          <w:color w:val="000000" w:themeColor="text1"/>
+          <w:sz w:val="24"/>
+          <w:szCs w:val="24"/>
+        </w:rPr>
+        <w:t xml:space="preserve"> beszélgethetnek egymással, kérdezhetnek egymástól és válaszolhatnak egymásnak különböző témákban, amik külön szobákban lesznek </w:t>
+      </w:r>
+      <w:proofErr w:type="gramStart"/>
+      <w:r>
+        <w:rPr>
+          <w:rFonts w:ascii="Times New Roman" w:hAnsi="Times New Roman" w:cs="Times New Roman"/>
+          <w:color w:val="000000" w:themeColor="text1"/>
+          <w:sz w:val="24"/>
+          <w:szCs w:val="24"/>
+        </w:rPr>
+        <w:t>elérhetőek(</w:t>
+      </w:r>
+      <w:proofErr w:type="gramEnd"/>
+      <w:r>
+        <w:rPr>
+          <w:rFonts w:ascii="Times New Roman" w:hAnsi="Times New Roman" w:cs="Times New Roman"/>
+          <w:color w:val="000000" w:themeColor="text1"/>
+          <w:sz w:val="24"/>
+          <w:szCs w:val="24"/>
+        </w:rPr>
+        <w:t xml:space="preserve">Hírek, </w:t>
+      </w:r>
+      <w:proofErr w:type="spellStart"/>
+      <w:r>
+        <w:rPr>
+          <w:rFonts w:ascii="Times New Roman" w:hAnsi="Times New Roman" w:cs="Times New Roman"/>
+          <w:color w:val="000000" w:themeColor="text1"/>
+          <w:sz w:val="24"/>
+          <w:szCs w:val="24"/>
+        </w:rPr>
+        <w:t>Spoileres</w:t>
+      </w:r>
+      <w:proofErr w:type="spellEnd"/>
+      <w:r>
+        <w:rPr>
+          <w:rFonts w:ascii="Times New Roman" w:hAnsi="Times New Roman" w:cs="Times New Roman"/>
+          <w:color w:val="000000" w:themeColor="text1"/>
+          <w:sz w:val="24"/>
+          <w:szCs w:val="24"/>
+        </w:rPr>
+        <w:t xml:space="preserve"> játék segítségek, Általános(</w:t>
+      </w:r>
+      <w:r>
+        <w:rPr>
+          <w:rFonts w:ascii="Times New Roman" w:hAnsi="Times New Roman" w:cs="Times New Roman"/>
+          <w:color w:val="000000" w:themeColor="text1"/>
+          <w:sz w:val="24"/>
+          <w:szCs w:val="24"/>
+        </w:rPr>
+        <w:t>m</w:t>
+      </w:r>
+      <w:r>
+        <w:rPr>
+          <w:rFonts w:ascii="Times New Roman" w:hAnsi="Times New Roman" w:cs="Times New Roman"/>
+          <w:color w:val="000000" w:themeColor="text1"/>
+          <w:sz w:val="24"/>
+          <w:szCs w:val="24"/>
+        </w:rPr>
+        <w:t>inden beletartozik))</w:t>
       </w:r>
     </w:p>
     <w:p>
@@ -1165,7 +1189,45 @@
           <w:sz w:val="24"/>
           <w:szCs w:val="24"/>
         </w:rPr>
-        <w:t xml:space="preserve"> alapján nézünk és a különböző statisztikai adatokat amiket a játékon belül érünk el</w:t>
+        <w:t xml:space="preserve"> alapján nézünk és a különböző statisztikai </w:t>
+      </w:r>
+      <w:proofErr w:type="gramStart"/>
+      <w:r>
+        <w:rPr>
+          <w:rFonts w:ascii="Times New Roman" w:hAnsi="Times New Roman" w:cs="Times New Roman"/>
+          <w:color w:val="000000" w:themeColor="text1"/>
+          <w:sz w:val="24"/>
+          <w:szCs w:val="24"/>
+        </w:rPr>
+        <w:t>adatokat</w:t>
+      </w:r>
+      <w:r>
+        <w:rPr>
+          <w:rFonts w:ascii="Times New Roman" w:hAnsi="Times New Roman" w:cs="Times New Roman"/>
+          <w:color w:val="000000" w:themeColor="text1"/>
+          <w:sz w:val="24"/>
+          <w:szCs w:val="24"/>
+        </w:rPr>
+        <w:t>(</w:t>
+      </w:r>
+      <w:proofErr w:type="gramEnd"/>
+      <w:r>
+        <w:rPr>
+          <w:rFonts w:ascii="Times New Roman" w:hAnsi="Times New Roman" w:cs="Times New Roman"/>
+          <w:color w:val="000000" w:themeColor="text1"/>
+          <w:sz w:val="24"/>
+          <w:szCs w:val="24"/>
+        </w:rPr>
+        <w:t>leütött karakterek száma, összesen a játékkal játszott idő, hányszor kellett segítség)</w:t>
+      </w:r>
+      <w:r>
+        <w:rPr>
+          <w:rFonts w:ascii="Times New Roman" w:hAnsi="Times New Roman" w:cs="Times New Roman"/>
+          <w:color w:val="000000" w:themeColor="text1"/>
+          <w:sz w:val="24"/>
+          <w:szCs w:val="24"/>
+        </w:rPr>
+        <w:t xml:space="preserve"> amiket a játékon belül érünk el</w:t>
       </w:r>
       <w:r>
         <w:rPr>
@@ -1198,6 +1260,7 @@
           <w:b/>
           <w:color w:val="000000" w:themeColor="text1"/>
         </w:rPr>
+        <w:lastRenderedPageBreak/>
         <w:t>Bejelentkezés/Regisztráció:</w:t>
       </w:r>
       <w:r>
@@ -1217,6 +1280,7 @@
     </w:p>
     <w:p>
       <w:pPr>
+        <w:ind w:left="0"/>
         <w:jc w:val="both"/>
         <w:rPr>
           <w:rFonts w:ascii="Times New Roman" w:eastAsiaTheme="majorEastAsia" w:hAnsi="Times New Roman" w:cs="Times New Roman"/>
@@ -1225,18 +1289,11 @@
           <w:szCs w:val="24"/>
         </w:rPr>
       </w:pPr>
-      <w:r>
-        <w:rPr>
-          <w:rFonts w:ascii="Times New Roman" w:hAnsi="Times New Roman" w:cs="Times New Roman"/>
-          <w:color w:val="000000" w:themeColor="text1"/>
-        </w:rPr>
-        <w:br w:type="page"/>
-      </w:r>
     </w:p>
     <w:p>
       <w:pPr>
         <w:pStyle w:val="Cmsor1"/>
-        <w:spacing w:before="240" w:line="276" w:lineRule="auto"/>
+        <w:spacing w:before="120"/>
         <w:jc w:val="both"/>
         <w:rPr>
           <w:rFonts w:ascii="Times New Roman" w:hAnsi="Times New Roman" w:cs="Times New Roman"/>
@@ -1256,7 +1313,6 @@
           <w:sz w:val="30"/>
           <w:szCs w:val="30"/>
         </w:rPr>
-        <w:lastRenderedPageBreak/>
         <w:t>Játék f</w:t>
       </w:r>
       <w:r>
@@ -1269,223 +1325,6 @@
           <w:szCs w:val="30"/>
         </w:rPr>
         <w:t>unkciók</w:t>
-      </w:r>
-    </w:p>
-    <w:p>
-      <w:pPr>
-        <w:pStyle w:val="Cmsor2"/>
-        <w:spacing w:line="276" w:lineRule="auto"/>
-        <w:jc w:val="both"/>
-        <w:rPr>
-          <w:rFonts w:ascii="Times New Roman" w:hAnsi="Times New Roman" w:cs="Times New Roman"/>
-          <w:b/>
-          <w:bCs/>
-          <w:color w:val="000000" w:themeColor="text1"/>
-          <w:sz w:val="28"/>
-          <w:szCs w:val="28"/>
-        </w:rPr>
-      </w:pPr>
-      <w:r>
-        <w:rPr>
-          <w:rFonts w:ascii="Times New Roman" w:hAnsi="Times New Roman" w:cs="Times New Roman"/>
-          <w:b/>
-          <w:bCs/>
-          <w:color w:val="000000" w:themeColor="text1"/>
-          <w:sz w:val="28"/>
-          <w:szCs w:val="28"/>
-        </w:rPr>
-        <w:t>Navigálás fejlesztése kurzorral</w:t>
-      </w:r>
-    </w:p>
-    <w:p>
-      <w:pPr>
-        <w:pStyle w:val="Cmsor3"/>
-        <w:numPr>
-          <w:ilvl w:val="0"/>
-          <w:numId w:val="16"/>
-        </w:numPr>
-        <w:spacing w:line="276" w:lineRule="auto"/>
-        <w:jc w:val="both"/>
-        <w:rPr>
-          <w:rFonts w:ascii="Times New Roman" w:hAnsi="Times New Roman" w:cs="Times New Roman"/>
-          <w:color w:val="000000" w:themeColor="text1"/>
-        </w:rPr>
-      </w:pPr>
-      <w:r>
-        <w:rPr>
-          <w:rFonts w:ascii="Times New Roman" w:hAnsi="Times New Roman" w:cs="Times New Roman"/>
-          <w:color w:val="000000" w:themeColor="text1"/>
-        </w:rPr>
-        <w:t>Különböző</w:t>
-      </w:r>
-      <w:r>
-        <w:rPr>
-          <w:rFonts w:ascii="Times New Roman" w:hAnsi="Times New Roman" w:cs="Times New Roman"/>
-          <w:color w:val="000000" w:themeColor="text1"/>
-        </w:rPr>
-        <w:t xml:space="preserve"> pontok megjelenése és a </w:t>
-      </w:r>
-      <w:proofErr w:type="spellStart"/>
-      <w:r>
-        <w:rPr>
-          <w:rFonts w:ascii="Times New Roman" w:hAnsi="Times New Roman" w:cs="Times New Roman"/>
-          <w:color w:val="000000" w:themeColor="text1"/>
-        </w:rPr>
-        <w:t>cursor</w:t>
-      </w:r>
-      <w:proofErr w:type="spellEnd"/>
-      <w:r>
-        <w:rPr>
-          <w:rFonts w:ascii="Times New Roman" w:hAnsi="Times New Roman" w:cs="Times New Roman"/>
-          <w:color w:val="000000" w:themeColor="text1"/>
-        </w:rPr>
-        <w:t xml:space="preserve"> ráirányításával és kattintással való eltüntetése. Ezt egymás után egyre gyorsabban ismételve kapjuk meg a lényegi részt, ami pedig egy olyan játék lesz, ami fejleszti az emberi reflexeket</w:t>
-      </w:r>
-      <w:r>
-        <w:rPr>
-          <w:rFonts w:ascii="Times New Roman" w:hAnsi="Times New Roman" w:cs="Times New Roman"/>
-          <w:color w:val="000000" w:themeColor="text1"/>
-        </w:rPr>
-        <w:t>.</w:t>
-      </w:r>
-    </w:p>
-    <w:p>
-      <w:pPr>
-        <w:pStyle w:val="Cmsor3"/>
-        <w:numPr>
-          <w:ilvl w:val="0"/>
-          <w:numId w:val="16"/>
-        </w:numPr>
-        <w:spacing w:line="276" w:lineRule="auto"/>
-        <w:jc w:val="both"/>
-        <w:rPr>
-          <w:rFonts w:ascii="Times New Roman" w:hAnsi="Times New Roman" w:cs="Times New Roman"/>
-          <w:color w:val="000000" w:themeColor="text1"/>
-        </w:rPr>
-      </w:pPr>
-      <w:r>
-        <w:rPr>
-          <w:rFonts w:ascii="Times New Roman" w:hAnsi="Times New Roman" w:cs="Times New Roman"/>
-          <w:color w:val="000000" w:themeColor="text1"/>
-        </w:rPr>
-        <w:t xml:space="preserve">Hasonló módon mint az </w:t>
-      </w:r>
-      <w:hyperlink r:id="rId11" w:history="1">
-        <w:proofErr w:type="spellStart"/>
-        <w:r>
-          <w:rPr>
-            <w:rStyle w:val="Hiperhivatkozs"/>
-            <w:rFonts w:ascii="Times New Roman" w:hAnsi="Times New Roman" w:cs="Times New Roman"/>
-            <w:color w:val="000000" w:themeColor="text1"/>
-          </w:rPr>
-          <w:t>Osu</w:t>
-        </w:r>
-        <w:proofErr w:type="spellEnd"/>
-      </w:hyperlink>
-      <w:r>
-        <w:rPr>
-          <w:rStyle w:val="Hiperhivatkozs"/>
-          <w:rFonts w:ascii="Times New Roman" w:hAnsi="Times New Roman" w:cs="Times New Roman"/>
-          <w:color w:val="000000" w:themeColor="text1"/>
-        </w:rPr>
-        <w:t>.</w:t>
-      </w:r>
-    </w:p>
-    <w:p>
-      <w:pPr>
-        <w:pStyle w:val="Cmsor2"/>
-        <w:spacing w:line="276" w:lineRule="auto"/>
-        <w:jc w:val="both"/>
-        <w:rPr>
-          <w:rFonts w:ascii="Times New Roman" w:hAnsi="Times New Roman" w:cs="Times New Roman"/>
-          <w:b/>
-          <w:bCs/>
-          <w:color w:val="000000" w:themeColor="text1"/>
-          <w:sz w:val="28"/>
-          <w:szCs w:val="28"/>
-        </w:rPr>
-      </w:pPr>
-      <w:r>
-        <w:rPr>
-          <w:rFonts w:ascii="Times New Roman" w:hAnsi="Times New Roman" w:cs="Times New Roman"/>
-          <w:b/>
-          <w:bCs/>
-          <w:color w:val="000000" w:themeColor="text1"/>
-          <w:sz w:val="28"/>
-          <w:szCs w:val="28"/>
-        </w:rPr>
-        <w:t>Gyors íráskészség fejlesztése billentyűzettel</w:t>
-      </w:r>
-    </w:p>
-    <w:p>
-      <w:pPr>
-        <w:pStyle w:val="Cmsor3"/>
-        <w:numPr>
-          <w:ilvl w:val="0"/>
-          <w:numId w:val="17"/>
-        </w:numPr>
-        <w:spacing w:line="276" w:lineRule="auto"/>
-        <w:jc w:val="both"/>
-        <w:rPr>
-          <w:rFonts w:ascii="Times New Roman" w:hAnsi="Times New Roman" w:cs="Times New Roman"/>
-          <w:color w:val="000000" w:themeColor="text1"/>
-        </w:rPr>
-      </w:pPr>
-      <w:r>
-        <w:rPr>
-          <w:rFonts w:ascii="Times New Roman" w:hAnsi="Times New Roman" w:cs="Times New Roman"/>
-          <w:color w:val="000000" w:themeColor="text1"/>
-        </w:rPr>
-        <w:t>Egy szöveg megjelenése, aminek helyes és gyors begépelése után a játékban</w:t>
-      </w:r>
-      <w:r>
-        <w:rPr>
-          <w:rFonts w:ascii="Times New Roman" w:hAnsi="Times New Roman" w:cs="Times New Roman"/>
-          <w:color w:val="000000" w:themeColor="text1"/>
-        </w:rPr>
-        <w:t xml:space="preserve"> jutalmakat kapnak, illetve a való életben a gépírás gyorsaságának és helyességének fejlesztését adja a felhasználóknak.</w:t>
-      </w:r>
-    </w:p>
-    <w:p>
-      <w:pPr>
-        <w:pStyle w:val="Cmsor3"/>
-        <w:numPr>
-          <w:ilvl w:val="0"/>
-          <w:numId w:val="17"/>
-        </w:numPr>
-        <w:spacing w:line="276" w:lineRule="auto"/>
-        <w:jc w:val="both"/>
-        <w:rPr>
-          <w:rFonts w:ascii="Times New Roman" w:hAnsi="Times New Roman" w:cs="Times New Roman"/>
-          <w:color w:val="000000" w:themeColor="text1"/>
-        </w:rPr>
-      </w:pPr>
-      <w:r>
-        <w:rPr>
-          <w:rFonts w:ascii="Times New Roman" w:hAnsi="Times New Roman" w:cs="Times New Roman"/>
-          <w:color w:val="000000" w:themeColor="text1"/>
-        </w:rPr>
-        <w:t xml:space="preserve">Hasonló módon mint az </w:t>
-      </w:r>
-      <w:hyperlink r:id="rId12" w:history="1">
-        <w:proofErr w:type="spellStart"/>
-        <w:r>
-          <w:rPr>
-            <w:rStyle w:val="Hiperhivatkozs"/>
-            <w:rFonts w:ascii="Times New Roman" w:hAnsi="Times New Roman" w:cs="Times New Roman"/>
-            <w:color w:val="000000" w:themeColor="text1"/>
-          </w:rPr>
-          <w:t>TypeRacer</w:t>
-        </w:r>
-        <w:proofErr w:type="spellEnd"/>
-      </w:hyperlink>
-      <w:r>
-        <w:rPr>
-          <w:rStyle w:val="Hiperhivatkozs"/>
-          <w:rFonts w:ascii="Times New Roman" w:hAnsi="Times New Roman" w:cs="Times New Roman"/>
-          <w:color w:val="000000" w:themeColor="text1"/>
-        </w:rPr>
-        <w:t>.</w:t>
       </w:r>
     </w:p>
     <w:p>
@@ -1535,13 +1374,175 @@
         <w:jc w:val="both"/>
         <w:rPr>
           <w:rFonts w:ascii="Times New Roman" w:hAnsi="Times New Roman" w:cs="Times New Roman"/>
-        </w:rPr>
-      </w:pPr>
-      <w:r>
-        <w:rPr>
-          <w:rFonts w:ascii="Times New Roman" w:hAnsi="Times New Roman" w:cs="Times New Roman"/>
-        </w:rPr>
-        <w:t>A játék egy pályán játszódik, a karakterünk szobájában , ami pár dekorációból, egy asztalból és tabletekből áll.</w:t>
+          <w:color w:val="000000" w:themeColor="text1"/>
+        </w:rPr>
+      </w:pPr>
+      <w:r>
+        <w:rPr>
+          <w:rFonts w:ascii="Times New Roman" w:hAnsi="Times New Roman" w:cs="Times New Roman"/>
+          <w:color w:val="000000" w:themeColor="text1"/>
+        </w:rPr>
+        <w:t>A játék egy pályán játszódik, a karakterünk szobájában</w:t>
+      </w:r>
+      <w:r>
+        <w:rPr>
+          <w:rFonts w:ascii="Times New Roman" w:hAnsi="Times New Roman" w:cs="Times New Roman"/>
+          <w:color w:val="000000" w:themeColor="text1"/>
+        </w:rPr>
+        <w:t xml:space="preserve">. </w:t>
+      </w:r>
+      <w:r>
+        <w:rPr>
+          <w:rFonts w:ascii="Times New Roman" w:hAnsi="Times New Roman" w:cs="Times New Roman"/>
+          <w:color w:val="000000" w:themeColor="text1"/>
+        </w:rPr>
+        <w:t>A szobában l</w:t>
+      </w:r>
+      <w:r>
+        <w:rPr>
+          <w:rFonts w:ascii="Times New Roman" w:hAnsi="Times New Roman" w:cs="Times New Roman"/>
+          <w:color w:val="000000" w:themeColor="text1"/>
+        </w:rPr>
+        <w:t xml:space="preserve">esz egy </w:t>
+      </w:r>
+      <w:proofErr w:type="gramStart"/>
+      <w:r>
+        <w:rPr>
+          <w:rFonts w:ascii="Times New Roman" w:hAnsi="Times New Roman" w:cs="Times New Roman"/>
+          <w:color w:val="000000" w:themeColor="text1"/>
+        </w:rPr>
+        <w:t>asztal</w:t>
+      </w:r>
+      <w:r>
+        <w:rPr>
+          <w:rFonts w:ascii="Times New Roman" w:hAnsi="Times New Roman" w:cs="Times New Roman"/>
+          <w:color w:val="000000" w:themeColor="text1"/>
+        </w:rPr>
+        <w:t>(</w:t>
+      </w:r>
+      <w:proofErr w:type="gramEnd"/>
+      <w:r>
+        <w:rPr>
+          <w:rFonts w:ascii="Times New Roman" w:hAnsi="Times New Roman" w:cs="Times New Roman"/>
+          <w:color w:val="000000" w:themeColor="text1"/>
+        </w:rPr>
+        <w:t>bükkfa, 2m*1,5m*1,5m)</w:t>
+      </w:r>
+      <w:r>
+        <w:rPr>
+          <w:rFonts w:ascii="Times New Roman" w:hAnsi="Times New Roman" w:cs="Times New Roman"/>
+          <w:color w:val="000000" w:themeColor="text1"/>
+        </w:rPr>
+        <w:t>, ami előtt a karakterünk ébred, egy szék</w:t>
+      </w:r>
+      <w:r>
+        <w:rPr>
+          <w:rFonts w:ascii="Times New Roman" w:hAnsi="Times New Roman" w:cs="Times New Roman"/>
+          <w:color w:val="000000" w:themeColor="text1"/>
+        </w:rPr>
+        <w:t xml:space="preserve">(250kg teherbírás, fekete irodai </w:t>
+      </w:r>
+      <w:proofErr w:type="spellStart"/>
+      <w:r>
+        <w:rPr>
+          <w:rFonts w:ascii="Times New Roman" w:hAnsi="Times New Roman" w:cs="Times New Roman"/>
+          <w:color w:val="000000" w:themeColor="text1"/>
+        </w:rPr>
+        <w:t>gurulós</w:t>
+      </w:r>
+      <w:proofErr w:type="spellEnd"/>
+      <w:r>
+        <w:rPr>
+          <w:rFonts w:ascii="Times New Roman" w:hAnsi="Times New Roman" w:cs="Times New Roman"/>
+          <w:color w:val="000000" w:themeColor="text1"/>
+        </w:rPr>
+        <w:t xml:space="preserve"> szék),</w:t>
+      </w:r>
+      <w:r>
+        <w:rPr>
+          <w:rFonts w:ascii="Times New Roman" w:hAnsi="Times New Roman" w:cs="Times New Roman"/>
+          <w:color w:val="000000" w:themeColor="text1"/>
+        </w:rPr>
+        <w:t xml:space="preserve"> amin ül, egy </w:t>
+      </w:r>
+      <w:r>
+        <w:rPr>
+          <w:rFonts w:ascii="Times New Roman" w:hAnsi="Times New Roman" w:cs="Times New Roman"/>
+          <w:color w:val="000000" w:themeColor="text1"/>
+        </w:rPr>
+        <w:t>játékgép, amin a reflexet fejlesztő játékkal tud játszani, egy tablet/laptop az asztalon, egy kanapé</w:t>
+      </w:r>
+      <w:r>
+        <w:rPr>
+          <w:rFonts w:ascii="Times New Roman" w:hAnsi="Times New Roman" w:cs="Times New Roman"/>
+          <w:color w:val="000000" w:themeColor="text1"/>
+        </w:rPr>
+        <w:t>(fekete</w:t>
+      </w:r>
+      <w:r>
+        <w:rPr>
+          <w:rFonts w:ascii="Times New Roman" w:hAnsi="Times New Roman" w:cs="Times New Roman"/>
+          <w:color w:val="000000" w:themeColor="text1"/>
+        </w:rPr>
+        <w:t>,</w:t>
+      </w:r>
+      <w:r>
+        <w:rPr>
+          <w:rFonts w:ascii="Times New Roman" w:hAnsi="Times New Roman" w:cs="Times New Roman"/>
+          <w:color w:val="000000" w:themeColor="text1"/>
+        </w:rPr>
+        <w:t xml:space="preserve"> bőr),</w:t>
+      </w:r>
+      <w:r>
+        <w:rPr>
+          <w:rFonts w:ascii="Times New Roman" w:hAnsi="Times New Roman" w:cs="Times New Roman"/>
+          <w:color w:val="000000" w:themeColor="text1"/>
+        </w:rPr>
+        <w:t xml:space="preserve"> kép a falon(A karakter családjár</w:t>
+      </w:r>
+      <w:r>
+        <w:rPr>
+          <w:rFonts w:ascii="Times New Roman" w:hAnsi="Times New Roman" w:cs="Times New Roman"/>
+          <w:color w:val="000000" w:themeColor="text1"/>
+        </w:rPr>
+        <w:t>ól</w:t>
+      </w:r>
+      <w:r>
+        <w:rPr>
+          <w:rFonts w:ascii="Times New Roman" w:hAnsi="Times New Roman" w:cs="Times New Roman"/>
+          <w:color w:val="000000" w:themeColor="text1"/>
+        </w:rPr>
+        <w:t>)</w:t>
+      </w:r>
+      <w:r>
+        <w:rPr>
+          <w:rFonts w:ascii="Times New Roman" w:hAnsi="Times New Roman" w:cs="Times New Roman"/>
+          <w:color w:val="000000" w:themeColor="text1"/>
+        </w:rPr>
+        <w:t xml:space="preserve">, növények(kicsik: levendula, nárcisz, írisz, nagyok: vadkender, </w:t>
+      </w:r>
+      <w:proofErr w:type="spellStart"/>
+      <w:r>
+        <w:rPr>
+          <w:rFonts w:ascii="Times New Roman" w:hAnsi="Times New Roman" w:cs="Times New Roman"/>
+          <w:color w:val="000000" w:themeColor="text1"/>
+        </w:rPr>
+        <w:t>orhidea</w:t>
+      </w:r>
+      <w:proofErr w:type="spellEnd"/>
+      <w:r>
+        <w:rPr>
+          <w:rFonts w:ascii="Times New Roman" w:hAnsi="Times New Roman" w:cs="Times New Roman"/>
+          <w:color w:val="000000" w:themeColor="text1"/>
+        </w:rPr>
+        <w:t>)</w:t>
+      </w:r>
+      <w:r>
+        <w:rPr>
+          <w:rFonts w:ascii="Times New Roman" w:hAnsi="Times New Roman" w:cs="Times New Roman"/>
+          <w:color w:val="000000" w:themeColor="text1"/>
+        </w:rPr>
+        <w:t>, ablak, amin egy ültetvényre látunk(napraforgó)</w:t>
       </w:r>
     </w:p>
     <w:p>
@@ -1580,31 +1581,860 @@
         <w:jc w:val="both"/>
         <w:rPr>
           <w:rFonts w:ascii="Times New Roman" w:hAnsi="Times New Roman" w:cs="Times New Roman"/>
-        </w:rPr>
-      </w:pPr>
-      <w:r>
-        <w:rPr>
-          <w:rFonts w:ascii="Times New Roman" w:hAnsi="Times New Roman" w:cs="Times New Roman"/>
-        </w:rPr>
-        <w:t>A játék elején beállítható a nehézségi szint, ami a játék feladatait nehezebbé</w:t>
-      </w:r>
-      <w:r>
-        <w:rPr>
-          <w:rFonts w:ascii="Times New Roman" w:hAnsi="Times New Roman" w:cs="Times New Roman"/>
+          <w:color w:val="000000" w:themeColor="text1"/>
+        </w:rPr>
+      </w:pPr>
+      <w:r>
+        <w:rPr>
+          <w:rFonts w:ascii="Times New Roman" w:hAnsi="Times New Roman" w:cs="Times New Roman"/>
+          <w:color w:val="000000" w:themeColor="text1"/>
+        </w:rPr>
+        <w:t xml:space="preserve">A játék elején beállítható a nehézségi szint, ami a játék feladatait </w:t>
+      </w:r>
+      <w:proofErr w:type="gramStart"/>
+      <w:r>
+        <w:rPr>
+          <w:rFonts w:ascii="Times New Roman" w:hAnsi="Times New Roman" w:cs="Times New Roman"/>
+          <w:color w:val="000000" w:themeColor="text1"/>
+        </w:rPr>
+        <w:t>nehezebbé</w:t>
+      </w:r>
+      <w:proofErr w:type="gramEnd"/>
+      <w:r>
+        <w:rPr>
+          <w:rFonts w:ascii="Times New Roman" w:hAnsi="Times New Roman" w:cs="Times New Roman"/>
+          <w:color w:val="000000" w:themeColor="text1"/>
         </w:rPr>
         <w:t xml:space="preserve"> illetve</w:t>
       </w:r>
       <w:r>
         <w:rPr>
           <w:rFonts w:ascii="Times New Roman" w:hAnsi="Times New Roman" w:cs="Times New Roman"/>
-        </w:rPr>
-        <w:t xml:space="preserve"> könnyebbé teszik.</w:t>
-      </w:r>
-      <w:r>
-        <w:rPr>
-          <w:rFonts w:ascii="Times New Roman" w:hAnsi="Times New Roman" w:cs="Times New Roman"/>
+          <w:color w:val="000000" w:themeColor="text1"/>
+        </w:rPr>
+        <w:t xml:space="preserve"> könnyebbé teszik</w:t>
+      </w:r>
+      <w:r>
+        <w:rPr>
+          <w:rFonts w:ascii="Times New Roman" w:hAnsi="Times New Roman" w:cs="Times New Roman"/>
+          <w:color w:val="000000" w:themeColor="text1"/>
+        </w:rPr>
+        <w:t>:</w:t>
+      </w:r>
+      <w:r>
+        <w:rPr>
+          <w:rFonts w:ascii="Times New Roman" w:hAnsi="Times New Roman" w:cs="Times New Roman"/>
+          <w:color w:val="000000" w:themeColor="text1"/>
         </w:rPr>
         <w:t>(Könnyű, Közepes, Nehéz, Ázsiai)</w:t>
+      </w:r>
+    </w:p>
+    <w:p>
+      <w:pPr>
+        <w:pStyle w:val="Cmsor4"/>
+        <w:ind w:left="2880"/>
+        <w:rPr>
+          <w:rFonts w:ascii="Times New Roman" w:hAnsi="Times New Roman" w:cs="Times New Roman"/>
+          <w:color w:val="000000" w:themeColor="text1"/>
+          <w:sz w:val="24"/>
+          <w:szCs w:val="24"/>
+        </w:rPr>
+      </w:pPr>
+      <w:r>
+        <w:rPr>
+          <w:rFonts w:ascii="Times New Roman" w:hAnsi="Times New Roman" w:cs="Times New Roman"/>
+          <w:color w:val="000000" w:themeColor="text1"/>
+          <w:sz w:val="24"/>
+          <w:szCs w:val="24"/>
+        </w:rPr>
+        <w:t xml:space="preserve">Könnyű: Egyszerű </w:t>
+      </w:r>
+      <w:proofErr w:type="gramStart"/>
+      <w:r>
+        <w:rPr>
+          <w:rFonts w:ascii="Times New Roman" w:hAnsi="Times New Roman" w:cs="Times New Roman"/>
+          <w:color w:val="000000" w:themeColor="text1"/>
+          <w:sz w:val="24"/>
+          <w:szCs w:val="24"/>
+        </w:rPr>
+        <w:t>programkódok(</w:t>
+      </w:r>
+      <w:proofErr w:type="gramEnd"/>
+      <w:r>
+        <w:rPr>
+          <w:rFonts w:ascii="Times New Roman" w:hAnsi="Times New Roman" w:cs="Times New Roman"/>
+          <w:color w:val="000000" w:themeColor="text1"/>
+          <w:sz w:val="24"/>
+          <w:szCs w:val="24"/>
+        </w:rPr>
+        <w:t>csak e</w:t>
+      </w:r>
+      <w:r>
+        <w:rPr>
+          <w:rFonts w:ascii="Times New Roman" w:hAnsi="Times New Roman" w:cs="Times New Roman"/>
+          <w:color w:val="000000" w:themeColor="text1"/>
+          <w:sz w:val="24"/>
+          <w:szCs w:val="24"/>
+        </w:rPr>
+        <w:t>l</w:t>
+      </w:r>
+      <w:r>
+        <w:rPr>
+          <w:rFonts w:ascii="Times New Roman" w:hAnsi="Times New Roman" w:cs="Times New Roman"/>
+          <w:color w:val="000000" w:themeColor="text1"/>
+          <w:sz w:val="24"/>
+          <w:szCs w:val="24"/>
+        </w:rPr>
+        <w:t>ágazások(</w:t>
+      </w:r>
+      <w:proofErr w:type="spellStart"/>
+      <w:r>
+        <w:rPr>
+          <w:rFonts w:ascii="Times New Roman" w:hAnsi="Times New Roman" w:cs="Times New Roman"/>
+          <w:color w:val="000000" w:themeColor="text1"/>
+          <w:sz w:val="24"/>
+          <w:szCs w:val="24"/>
+        </w:rPr>
+        <w:t>if</w:t>
+      </w:r>
+      <w:proofErr w:type="spellEnd"/>
+      <w:r>
+        <w:rPr>
+          <w:rFonts w:ascii="Times New Roman" w:hAnsi="Times New Roman" w:cs="Times New Roman"/>
+          <w:color w:val="000000" w:themeColor="text1"/>
+          <w:sz w:val="24"/>
+          <w:szCs w:val="24"/>
+        </w:rPr>
+        <w:t>,</w:t>
+      </w:r>
+      <w:r>
+        <w:rPr>
+          <w:rFonts w:ascii="Times New Roman" w:hAnsi="Times New Roman" w:cs="Times New Roman"/>
+          <w:color w:val="000000" w:themeColor="text1"/>
+          <w:sz w:val="24"/>
+          <w:szCs w:val="24"/>
+        </w:rPr>
+        <w:t xml:space="preserve"> </w:t>
+      </w:r>
+      <w:proofErr w:type="spellStart"/>
+      <w:r>
+        <w:rPr>
+          <w:rFonts w:ascii="Times New Roman" w:hAnsi="Times New Roman" w:cs="Times New Roman"/>
+          <w:color w:val="000000" w:themeColor="text1"/>
+          <w:sz w:val="24"/>
+          <w:szCs w:val="24"/>
+        </w:rPr>
+        <w:t>else</w:t>
+      </w:r>
+      <w:proofErr w:type="spellEnd"/>
+      <w:r>
+        <w:rPr>
+          <w:rFonts w:ascii="Times New Roman" w:hAnsi="Times New Roman" w:cs="Times New Roman"/>
+          <w:color w:val="000000" w:themeColor="text1"/>
+          <w:sz w:val="24"/>
+          <w:szCs w:val="24"/>
+        </w:rPr>
+        <w:t xml:space="preserve"> </w:t>
+      </w:r>
+      <w:proofErr w:type="spellStart"/>
+      <w:r>
+        <w:rPr>
+          <w:rFonts w:ascii="Times New Roman" w:hAnsi="Times New Roman" w:cs="Times New Roman"/>
+          <w:color w:val="000000" w:themeColor="text1"/>
+          <w:sz w:val="24"/>
+          <w:szCs w:val="24"/>
+        </w:rPr>
+        <w:t>if</w:t>
+      </w:r>
+      <w:proofErr w:type="spellEnd"/>
+      <w:r>
+        <w:rPr>
+          <w:rFonts w:ascii="Times New Roman" w:hAnsi="Times New Roman" w:cs="Times New Roman"/>
+          <w:color w:val="000000" w:themeColor="text1"/>
+          <w:sz w:val="24"/>
+          <w:szCs w:val="24"/>
+        </w:rPr>
+        <w:t xml:space="preserve">, </w:t>
+      </w:r>
+      <w:proofErr w:type="spellStart"/>
+      <w:r>
+        <w:rPr>
+          <w:rFonts w:ascii="Times New Roman" w:hAnsi="Times New Roman" w:cs="Times New Roman"/>
+          <w:color w:val="000000" w:themeColor="text1"/>
+          <w:sz w:val="24"/>
+          <w:szCs w:val="24"/>
+        </w:rPr>
+        <w:t>else</w:t>
+      </w:r>
+      <w:proofErr w:type="spellEnd"/>
+      <w:r>
+        <w:rPr>
+          <w:rFonts w:ascii="Times New Roman" w:hAnsi="Times New Roman" w:cs="Times New Roman"/>
+          <w:color w:val="000000" w:themeColor="text1"/>
+          <w:sz w:val="24"/>
+          <w:szCs w:val="24"/>
+        </w:rPr>
+        <w:t>,</w:t>
+      </w:r>
+      <w:r>
+        <w:rPr>
+          <w:rFonts w:ascii="Times New Roman" w:hAnsi="Times New Roman" w:cs="Times New Roman"/>
+          <w:color w:val="000000" w:themeColor="text1"/>
+          <w:sz w:val="24"/>
+          <w:szCs w:val="24"/>
+        </w:rPr>
+        <w:br/>
+      </w:r>
+      <w:r>
+        <w:rPr>
+          <w:rFonts w:ascii="Times New Roman" w:hAnsi="Times New Roman" w:cs="Times New Roman"/>
+          <w:color w:val="000000" w:themeColor="text1"/>
+          <w:sz w:val="24"/>
+          <w:szCs w:val="24"/>
+        </w:rPr>
+        <w:t>0-</w:t>
+      </w:r>
+      <w:r>
+        <w:rPr>
+          <w:rFonts w:ascii="Times New Roman" w:hAnsi="Times New Roman" w:cs="Times New Roman"/>
+          <w:color w:val="000000" w:themeColor="text1"/>
+          <w:sz w:val="24"/>
+          <w:szCs w:val="24"/>
+        </w:rPr>
+        <w:t>2</w:t>
+      </w:r>
+      <w:r>
+        <w:rPr>
+          <w:rFonts w:ascii="Times New Roman" w:hAnsi="Times New Roman" w:cs="Times New Roman"/>
+          <w:color w:val="000000" w:themeColor="text1"/>
+          <w:sz w:val="24"/>
+          <w:szCs w:val="24"/>
+        </w:rPr>
+        <w:t xml:space="preserve">0 sor) és szövegrészletek; </w:t>
+      </w:r>
+      <w:r>
+        <w:rPr>
+          <w:rFonts w:ascii="Times New Roman" w:hAnsi="Times New Roman" w:cs="Times New Roman"/>
+          <w:color w:val="000000" w:themeColor="text1"/>
+          <w:sz w:val="24"/>
+          <w:szCs w:val="24"/>
+        </w:rPr>
+        <w:t>1,5 sec-es megjelenési idő</w:t>
+      </w:r>
+      <w:r>
+        <w:rPr>
+          <w:rFonts w:ascii="Times New Roman" w:hAnsi="Times New Roman" w:cs="Times New Roman"/>
+          <w:color w:val="000000" w:themeColor="text1"/>
+          <w:sz w:val="24"/>
+          <w:szCs w:val="24"/>
+        </w:rPr>
+        <w:t xml:space="preserve"> és</w:t>
+      </w:r>
+      <w:r>
+        <w:rPr>
+          <w:rFonts w:ascii="Times New Roman" w:hAnsi="Times New Roman" w:cs="Times New Roman"/>
+          <w:color w:val="000000" w:themeColor="text1"/>
+          <w:sz w:val="24"/>
+          <w:szCs w:val="24"/>
+        </w:rPr>
+        <w:t xml:space="preserve"> 1,00 sec-es látható idő</w:t>
+      </w:r>
+    </w:p>
+    <w:p>
+      <w:pPr>
+        <w:pStyle w:val="Cmsor4"/>
+        <w:ind w:left="2880"/>
+        <w:rPr>
+          <w:rFonts w:ascii="Times New Roman" w:hAnsi="Times New Roman" w:cs="Times New Roman"/>
+          <w:color w:val="000000" w:themeColor="text1"/>
+          <w:sz w:val="24"/>
+          <w:szCs w:val="24"/>
+        </w:rPr>
+      </w:pPr>
+      <w:r>
+        <w:rPr>
+          <w:rFonts w:ascii="Times New Roman" w:hAnsi="Times New Roman" w:cs="Times New Roman"/>
+          <w:color w:val="000000" w:themeColor="text1"/>
+          <w:sz w:val="24"/>
+          <w:szCs w:val="24"/>
+        </w:rPr>
+        <w:t>Kö</w:t>
+      </w:r>
+      <w:r>
+        <w:rPr>
+          <w:rFonts w:ascii="Times New Roman" w:hAnsi="Times New Roman" w:cs="Times New Roman"/>
+          <w:color w:val="000000" w:themeColor="text1"/>
+          <w:sz w:val="24"/>
+          <w:szCs w:val="24"/>
+        </w:rPr>
+        <w:t>z</w:t>
+      </w:r>
+      <w:r>
+        <w:rPr>
+          <w:rFonts w:ascii="Times New Roman" w:hAnsi="Times New Roman" w:cs="Times New Roman"/>
+          <w:color w:val="000000" w:themeColor="text1"/>
+          <w:sz w:val="24"/>
+          <w:szCs w:val="24"/>
+        </w:rPr>
+        <w:t xml:space="preserve">epes: Komplexebb </w:t>
+      </w:r>
+      <w:proofErr w:type="gramStart"/>
+      <w:r>
+        <w:rPr>
+          <w:rFonts w:ascii="Times New Roman" w:hAnsi="Times New Roman" w:cs="Times New Roman"/>
+          <w:color w:val="000000" w:themeColor="text1"/>
+          <w:sz w:val="24"/>
+          <w:szCs w:val="24"/>
+        </w:rPr>
+        <w:t>programkódok(</w:t>
+      </w:r>
+      <w:proofErr w:type="gramEnd"/>
+      <w:r>
+        <w:rPr>
+          <w:rFonts w:ascii="Times New Roman" w:hAnsi="Times New Roman" w:cs="Times New Roman"/>
+          <w:color w:val="000000" w:themeColor="text1"/>
+          <w:sz w:val="24"/>
+          <w:szCs w:val="24"/>
+        </w:rPr>
+        <w:t>csak ciklusok(</w:t>
+      </w:r>
+      <w:proofErr w:type="spellStart"/>
+      <w:r>
+        <w:rPr>
+          <w:rFonts w:ascii="Times New Roman" w:hAnsi="Times New Roman" w:cs="Times New Roman"/>
+          <w:color w:val="000000" w:themeColor="text1"/>
+          <w:sz w:val="24"/>
+          <w:szCs w:val="24"/>
+        </w:rPr>
+        <w:t>for</w:t>
+      </w:r>
+      <w:proofErr w:type="spellEnd"/>
+      <w:r>
+        <w:rPr>
+          <w:rFonts w:ascii="Times New Roman" w:hAnsi="Times New Roman" w:cs="Times New Roman"/>
+          <w:color w:val="000000" w:themeColor="text1"/>
+          <w:sz w:val="24"/>
+          <w:szCs w:val="24"/>
+        </w:rPr>
+        <w:t xml:space="preserve">, </w:t>
+      </w:r>
+      <w:proofErr w:type="spellStart"/>
+      <w:r>
+        <w:rPr>
+          <w:rFonts w:ascii="Times New Roman" w:hAnsi="Times New Roman" w:cs="Times New Roman"/>
+          <w:color w:val="000000" w:themeColor="text1"/>
+          <w:sz w:val="24"/>
+          <w:szCs w:val="24"/>
+        </w:rPr>
+        <w:t>while</w:t>
+      </w:r>
+      <w:proofErr w:type="spellEnd"/>
+      <w:r>
+        <w:rPr>
+          <w:rFonts w:ascii="Times New Roman" w:hAnsi="Times New Roman" w:cs="Times New Roman"/>
+          <w:color w:val="000000" w:themeColor="text1"/>
+          <w:sz w:val="24"/>
+          <w:szCs w:val="24"/>
+        </w:rPr>
+        <w:t xml:space="preserve">, </w:t>
+      </w:r>
+      <w:proofErr w:type="spellStart"/>
+      <w:r>
+        <w:rPr>
+          <w:rFonts w:ascii="Times New Roman" w:hAnsi="Times New Roman" w:cs="Times New Roman"/>
+          <w:color w:val="000000" w:themeColor="text1"/>
+          <w:sz w:val="24"/>
+          <w:szCs w:val="24"/>
+        </w:rPr>
+        <w:t>do</w:t>
+      </w:r>
+      <w:proofErr w:type="spellEnd"/>
+      <w:r>
+        <w:rPr>
+          <w:rFonts w:ascii="Times New Roman" w:hAnsi="Times New Roman" w:cs="Times New Roman"/>
+          <w:color w:val="000000" w:themeColor="text1"/>
+          <w:sz w:val="24"/>
+          <w:szCs w:val="24"/>
+        </w:rPr>
+        <w:t xml:space="preserve">, </w:t>
+      </w:r>
+      <w:proofErr w:type="spellStart"/>
+      <w:r>
+        <w:rPr>
+          <w:rFonts w:ascii="Times New Roman" w:hAnsi="Times New Roman" w:cs="Times New Roman"/>
+          <w:color w:val="000000" w:themeColor="text1"/>
+          <w:sz w:val="24"/>
+          <w:szCs w:val="24"/>
+        </w:rPr>
+        <w:t>foreach</w:t>
+      </w:r>
+      <w:proofErr w:type="spellEnd"/>
+      <w:r>
+        <w:rPr>
+          <w:rFonts w:ascii="Times New Roman" w:hAnsi="Times New Roman" w:cs="Times New Roman"/>
+          <w:color w:val="000000" w:themeColor="text1"/>
+          <w:sz w:val="24"/>
+          <w:szCs w:val="24"/>
+        </w:rPr>
+        <w:t>), 10</w:t>
+      </w:r>
+      <w:r>
+        <w:rPr>
+          <w:rFonts w:ascii="Times New Roman" w:hAnsi="Times New Roman" w:cs="Times New Roman"/>
+          <w:color w:val="000000" w:themeColor="text1"/>
+          <w:sz w:val="24"/>
+          <w:szCs w:val="24"/>
+        </w:rPr>
+        <w:t>-5</w:t>
+      </w:r>
+      <w:r>
+        <w:rPr>
+          <w:rFonts w:ascii="Times New Roman" w:hAnsi="Times New Roman" w:cs="Times New Roman"/>
+          <w:color w:val="000000" w:themeColor="text1"/>
+          <w:sz w:val="24"/>
+          <w:szCs w:val="24"/>
+        </w:rPr>
+        <w:t>0 sor)</w:t>
+      </w:r>
+      <w:r>
+        <w:rPr>
+          <w:rFonts w:ascii="Times New Roman" w:hAnsi="Times New Roman" w:cs="Times New Roman"/>
+          <w:color w:val="000000" w:themeColor="text1"/>
+          <w:sz w:val="24"/>
+          <w:szCs w:val="24"/>
+        </w:rPr>
+        <w:t xml:space="preserve"> és szövegrészletek, 1,25 sec-es megjelenési idő és 0,75 sec-es látható idő</w:t>
+      </w:r>
+    </w:p>
+    <w:p>
+      <w:pPr>
+        <w:pStyle w:val="Cmsor4"/>
+        <w:ind w:left="2880"/>
+        <w:rPr>
+          <w:rFonts w:ascii="Times New Roman" w:hAnsi="Times New Roman" w:cs="Times New Roman"/>
+          <w:color w:val="000000" w:themeColor="text1"/>
+          <w:sz w:val="24"/>
+          <w:szCs w:val="24"/>
+        </w:rPr>
+      </w:pPr>
+      <w:r>
+        <w:rPr>
+          <w:rFonts w:ascii="Times New Roman" w:hAnsi="Times New Roman" w:cs="Times New Roman"/>
+          <w:color w:val="000000" w:themeColor="text1"/>
+          <w:sz w:val="24"/>
+          <w:szCs w:val="24"/>
+        </w:rPr>
+        <w:t xml:space="preserve">Nehéz: </w:t>
+      </w:r>
+      <w:r>
+        <w:rPr>
+          <w:rFonts w:ascii="Times New Roman" w:hAnsi="Times New Roman" w:cs="Times New Roman"/>
+          <w:color w:val="000000" w:themeColor="text1"/>
+          <w:sz w:val="24"/>
+          <w:szCs w:val="24"/>
+        </w:rPr>
+        <w:t xml:space="preserve">Komplex </w:t>
+      </w:r>
+      <w:proofErr w:type="gramStart"/>
+      <w:r>
+        <w:rPr>
+          <w:rFonts w:ascii="Times New Roman" w:hAnsi="Times New Roman" w:cs="Times New Roman"/>
+          <w:color w:val="000000" w:themeColor="text1"/>
+          <w:sz w:val="24"/>
+          <w:szCs w:val="24"/>
+        </w:rPr>
+        <w:t>programkódok(</w:t>
+      </w:r>
+      <w:proofErr w:type="gramEnd"/>
+      <w:r>
+        <w:rPr>
+          <w:rFonts w:ascii="Times New Roman" w:hAnsi="Times New Roman" w:cs="Times New Roman"/>
+          <w:color w:val="000000" w:themeColor="text1"/>
+          <w:sz w:val="24"/>
+          <w:szCs w:val="24"/>
+        </w:rPr>
+        <w:t>ciklusok</w:t>
+      </w:r>
+      <w:r>
+        <w:rPr>
+          <w:rFonts w:ascii="Times New Roman" w:hAnsi="Times New Roman" w:cs="Times New Roman"/>
+          <w:color w:val="000000" w:themeColor="text1"/>
+          <w:sz w:val="24"/>
+          <w:szCs w:val="24"/>
+        </w:rPr>
+        <w:t xml:space="preserve"> és elágazások</w:t>
+      </w:r>
+      <w:r>
+        <w:rPr>
+          <w:rFonts w:ascii="Times New Roman" w:hAnsi="Times New Roman" w:cs="Times New Roman"/>
+          <w:color w:val="000000" w:themeColor="text1"/>
+          <w:sz w:val="24"/>
+          <w:szCs w:val="24"/>
+        </w:rPr>
+        <w:t>(</w:t>
+      </w:r>
+      <w:proofErr w:type="spellStart"/>
+      <w:r>
+        <w:rPr>
+          <w:rFonts w:ascii="Times New Roman" w:hAnsi="Times New Roman" w:cs="Times New Roman"/>
+          <w:color w:val="000000" w:themeColor="text1"/>
+          <w:sz w:val="24"/>
+          <w:szCs w:val="24"/>
+        </w:rPr>
+        <w:t>for</w:t>
+      </w:r>
+      <w:proofErr w:type="spellEnd"/>
+      <w:r>
+        <w:rPr>
+          <w:rFonts w:ascii="Times New Roman" w:hAnsi="Times New Roman" w:cs="Times New Roman"/>
+          <w:color w:val="000000" w:themeColor="text1"/>
+          <w:sz w:val="24"/>
+          <w:szCs w:val="24"/>
+        </w:rPr>
+        <w:t xml:space="preserve">, </w:t>
+      </w:r>
+      <w:proofErr w:type="spellStart"/>
+      <w:r>
+        <w:rPr>
+          <w:rFonts w:ascii="Times New Roman" w:hAnsi="Times New Roman" w:cs="Times New Roman"/>
+          <w:color w:val="000000" w:themeColor="text1"/>
+          <w:sz w:val="24"/>
+          <w:szCs w:val="24"/>
+        </w:rPr>
+        <w:t>while</w:t>
+      </w:r>
+      <w:proofErr w:type="spellEnd"/>
+      <w:r>
+        <w:rPr>
+          <w:rFonts w:ascii="Times New Roman" w:hAnsi="Times New Roman" w:cs="Times New Roman"/>
+          <w:color w:val="000000" w:themeColor="text1"/>
+          <w:sz w:val="24"/>
+          <w:szCs w:val="24"/>
+        </w:rPr>
+        <w:t xml:space="preserve">, </w:t>
+      </w:r>
+      <w:proofErr w:type="spellStart"/>
+      <w:r>
+        <w:rPr>
+          <w:rFonts w:ascii="Times New Roman" w:hAnsi="Times New Roman" w:cs="Times New Roman"/>
+          <w:color w:val="000000" w:themeColor="text1"/>
+          <w:sz w:val="24"/>
+          <w:szCs w:val="24"/>
+        </w:rPr>
+        <w:t>do</w:t>
+      </w:r>
+      <w:proofErr w:type="spellEnd"/>
+      <w:r>
+        <w:rPr>
+          <w:rFonts w:ascii="Times New Roman" w:hAnsi="Times New Roman" w:cs="Times New Roman"/>
+          <w:color w:val="000000" w:themeColor="text1"/>
+          <w:sz w:val="24"/>
+          <w:szCs w:val="24"/>
+        </w:rPr>
+        <w:t xml:space="preserve">, </w:t>
+      </w:r>
+      <w:proofErr w:type="spellStart"/>
+      <w:r>
+        <w:rPr>
+          <w:rFonts w:ascii="Times New Roman" w:hAnsi="Times New Roman" w:cs="Times New Roman"/>
+          <w:color w:val="000000" w:themeColor="text1"/>
+          <w:sz w:val="24"/>
+          <w:szCs w:val="24"/>
+        </w:rPr>
+        <w:t>foreach</w:t>
+      </w:r>
+      <w:proofErr w:type="spellEnd"/>
+      <w:r>
+        <w:rPr>
+          <w:rFonts w:ascii="Times New Roman" w:hAnsi="Times New Roman" w:cs="Times New Roman"/>
+          <w:color w:val="000000" w:themeColor="text1"/>
+          <w:sz w:val="24"/>
+          <w:szCs w:val="24"/>
+        </w:rPr>
+        <w:t xml:space="preserve">, </w:t>
+      </w:r>
+      <w:proofErr w:type="spellStart"/>
+      <w:r>
+        <w:rPr>
+          <w:rFonts w:ascii="Times New Roman" w:hAnsi="Times New Roman" w:cs="Times New Roman"/>
+          <w:color w:val="000000" w:themeColor="text1"/>
+          <w:sz w:val="24"/>
+          <w:szCs w:val="24"/>
+        </w:rPr>
+        <w:t>if</w:t>
+      </w:r>
+      <w:proofErr w:type="spellEnd"/>
+      <w:r>
+        <w:rPr>
+          <w:rFonts w:ascii="Times New Roman" w:hAnsi="Times New Roman" w:cs="Times New Roman"/>
+          <w:color w:val="000000" w:themeColor="text1"/>
+          <w:sz w:val="24"/>
+          <w:szCs w:val="24"/>
+        </w:rPr>
+        <w:t xml:space="preserve">, </w:t>
+      </w:r>
+      <w:proofErr w:type="spellStart"/>
+      <w:r>
+        <w:rPr>
+          <w:rFonts w:ascii="Times New Roman" w:hAnsi="Times New Roman" w:cs="Times New Roman"/>
+          <w:color w:val="000000" w:themeColor="text1"/>
+          <w:sz w:val="24"/>
+          <w:szCs w:val="24"/>
+        </w:rPr>
+        <w:t>else</w:t>
+      </w:r>
+      <w:proofErr w:type="spellEnd"/>
+      <w:r>
+        <w:rPr>
+          <w:rFonts w:ascii="Times New Roman" w:hAnsi="Times New Roman" w:cs="Times New Roman"/>
+          <w:color w:val="000000" w:themeColor="text1"/>
+          <w:sz w:val="24"/>
+          <w:szCs w:val="24"/>
+        </w:rPr>
+        <w:t xml:space="preserve"> </w:t>
+      </w:r>
+      <w:proofErr w:type="spellStart"/>
+      <w:r>
+        <w:rPr>
+          <w:rFonts w:ascii="Times New Roman" w:hAnsi="Times New Roman" w:cs="Times New Roman"/>
+          <w:color w:val="000000" w:themeColor="text1"/>
+          <w:sz w:val="24"/>
+          <w:szCs w:val="24"/>
+        </w:rPr>
+        <w:t>if</w:t>
+      </w:r>
+      <w:proofErr w:type="spellEnd"/>
+      <w:r>
+        <w:rPr>
+          <w:rFonts w:ascii="Times New Roman" w:hAnsi="Times New Roman" w:cs="Times New Roman"/>
+          <w:color w:val="000000" w:themeColor="text1"/>
+          <w:sz w:val="24"/>
+          <w:szCs w:val="24"/>
+        </w:rPr>
+        <w:t xml:space="preserve">. </w:t>
+      </w:r>
+      <w:proofErr w:type="spellStart"/>
+      <w:r>
+        <w:rPr>
+          <w:rFonts w:ascii="Times New Roman" w:hAnsi="Times New Roman" w:cs="Times New Roman"/>
+          <w:color w:val="000000" w:themeColor="text1"/>
+          <w:sz w:val="24"/>
+          <w:szCs w:val="24"/>
+        </w:rPr>
+        <w:t>else</w:t>
+      </w:r>
+      <w:proofErr w:type="spellEnd"/>
+      <w:r>
+        <w:rPr>
+          <w:rFonts w:ascii="Times New Roman" w:hAnsi="Times New Roman" w:cs="Times New Roman"/>
+          <w:color w:val="000000" w:themeColor="text1"/>
+          <w:sz w:val="24"/>
+          <w:szCs w:val="24"/>
+        </w:rPr>
+        <w:t>)</w:t>
+      </w:r>
+      <w:r>
+        <w:rPr>
+          <w:rFonts w:ascii="Times New Roman" w:hAnsi="Times New Roman" w:cs="Times New Roman"/>
+          <w:color w:val="000000" w:themeColor="text1"/>
+          <w:sz w:val="24"/>
+          <w:szCs w:val="24"/>
+        </w:rPr>
+        <w:t>4</w:t>
+      </w:r>
+      <w:r>
+        <w:rPr>
+          <w:rFonts w:ascii="Times New Roman" w:hAnsi="Times New Roman" w:cs="Times New Roman"/>
+          <w:color w:val="000000" w:themeColor="text1"/>
+          <w:sz w:val="24"/>
+          <w:szCs w:val="24"/>
+        </w:rPr>
+        <w:t>0-</w:t>
+      </w:r>
+      <w:r>
+        <w:rPr>
+          <w:rFonts w:ascii="Times New Roman" w:hAnsi="Times New Roman" w:cs="Times New Roman"/>
+          <w:color w:val="000000" w:themeColor="text1"/>
+          <w:sz w:val="24"/>
+          <w:szCs w:val="24"/>
+        </w:rPr>
+        <w:t>10</w:t>
+      </w:r>
+      <w:r>
+        <w:rPr>
+          <w:rFonts w:ascii="Times New Roman" w:hAnsi="Times New Roman" w:cs="Times New Roman"/>
+          <w:color w:val="000000" w:themeColor="text1"/>
+          <w:sz w:val="24"/>
+          <w:szCs w:val="24"/>
+        </w:rPr>
+        <w:t>0 sor) és szövegrészletek, 1,</w:t>
+      </w:r>
+      <w:r>
+        <w:rPr>
+          <w:rFonts w:ascii="Times New Roman" w:hAnsi="Times New Roman" w:cs="Times New Roman"/>
+          <w:color w:val="000000" w:themeColor="text1"/>
+          <w:sz w:val="24"/>
+          <w:szCs w:val="24"/>
+        </w:rPr>
+        <w:t>00</w:t>
+      </w:r>
+      <w:r>
+        <w:rPr>
+          <w:rFonts w:ascii="Times New Roman" w:hAnsi="Times New Roman" w:cs="Times New Roman"/>
+          <w:color w:val="000000" w:themeColor="text1"/>
+          <w:sz w:val="24"/>
+          <w:szCs w:val="24"/>
+        </w:rPr>
+        <w:t xml:space="preserve"> sec-es megjelenési idő és 0,</w:t>
+      </w:r>
+      <w:r>
+        <w:rPr>
+          <w:rFonts w:ascii="Times New Roman" w:hAnsi="Times New Roman" w:cs="Times New Roman"/>
+          <w:color w:val="000000" w:themeColor="text1"/>
+          <w:sz w:val="24"/>
+          <w:szCs w:val="24"/>
+        </w:rPr>
+        <w:t>5</w:t>
+      </w:r>
+      <w:r>
+        <w:rPr>
+          <w:rFonts w:ascii="Times New Roman" w:hAnsi="Times New Roman" w:cs="Times New Roman"/>
+          <w:color w:val="000000" w:themeColor="text1"/>
+          <w:sz w:val="24"/>
+          <w:szCs w:val="24"/>
+        </w:rPr>
+        <w:t xml:space="preserve"> sec-es látható idő</w:t>
+      </w:r>
+    </w:p>
+    <w:p>
+      <w:pPr>
+        <w:pStyle w:val="Cmsor4"/>
+        <w:ind w:left="2880"/>
+        <w:rPr>
+          <w:rFonts w:ascii="Times New Roman" w:hAnsi="Times New Roman" w:cs="Times New Roman"/>
+          <w:color w:val="000000" w:themeColor="text1"/>
+          <w:sz w:val="24"/>
+          <w:szCs w:val="24"/>
+        </w:rPr>
+      </w:pPr>
+      <w:r>
+        <w:rPr>
+          <w:rFonts w:ascii="Times New Roman" w:hAnsi="Times New Roman" w:cs="Times New Roman"/>
+          <w:color w:val="000000" w:themeColor="text1"/>
+          <w:sz w:val="24"/>
+          <w:szCs w:val="24"/>
+        </w:rPr>
+        <w:t xml:space="preserve">Ázsiai: </w:t>
+      </w:r>
+      <w:r>
+        <w:rPr>
+          <w:rFonts w:ascii="Times New Roman" w:hAnsi="Times New Roman" w:cs="Times New Roman"/>
+          <w:color w:val="000000" w:themeColor="text1"/>
+          <w:sz w:val="24"/>
+          <w:szCs w:val="24"/>
+        </w:rPr>
+        <w:t xml:space="preserve">Komplex </w:t>
+      </w:r>
+      <w:proofErr w:type="gramStart"/>
+      <w:r>
+        <w:rPr>
+          <w:rFonts w:ascii="Times New Roman" w:hAnsi="Times New Roman" w:cs="Times New Roman"/>
+          <w:color w:val="000000" w:themeColor="text1"/>
+          <w:sz w:val="24"/>
+          <w:szCs w:val="24"/>
+        </w:rPr>
+        <w:t>programkódok(</w:t>
+      </w:r>
+      <w:proofErr w:type="gramEnd"/>
+      <w:r>
+        <w:rPr>
+          <w:rFonts w:ascii="Times New Roman" w:hAnsi="Times New Roman" w:cs="Times New Roman"/>
+          <w:color w:val="000000" w:themeColor="text1"/>
+          <w:sz w:val="24"/>
+          <w:szCs w:val="24"/>
+        </w:rPr>
+        <w:t>ciklusok, elágazások, metódusok, saját osztályok, függvények,</w:t>
+      </w:r>
+      <w:r>
+        <w:rPr>
+          <w:rFonts w:ascii="Times New Roman" w:hAnsi="Times New Roman" w:cs="Times New Roman"/>
+          <w:color w:val="000000" w:themeColor="text1"/>
+          <w:sz w:val="24"/>
+          <w:szCs w:val="24"/>
+        </w:rPr>
+        <w:t>, 10</w:t>
+      </w:r>
+      <w:r>
+        <w:rPr>
+          <w:rFonts w:ascii="Times New Roman" w:hAnsi="Times New Roman" w:cs="Times New Roman"/>
+          <w:color w:val="000000" w:themeColor="text1"/>
+          <w:sz w:val="24"/>
+          <w:szCs w:val="24"/>
+        </w:rPr>
+        <w:t>0</w:t>
+      </w:r>
+      <w:r>
+        <w:rPr>
+          <w:rFonts w:ascii="Times New Roman" w:hAnsi="Times New Roman" w:cs="Times New Roman"/>
+          <w:color w:val="000000" w:themeColor="text1"/>
+          <w:sz w:val="24"/>
+          <w:szCs w:val="24"/>
+        </w:rPr>
+        <w:t>-30</w:t>
+      </w:r>
+      <w:r>
+        <w:rPr>
+          <w:rFonts w:ascii="Times New Roman" w:hAnsi="Times New Roman" w:cs="Times New Roman"/>
+          <w:color w:val="000000" w:themeColor="text1"/>
+          <w:sz w:val="24"/>
+          <w:szCs w:val="24"/>
+        </w:rPr>
+        <w:t>0</w:t>
+      </w:r>
+      <w:r>
+        <w:rPr>
+          <w:rFonts w:ascii="Times New Roman" w:hAnsi="Times New Roman" w:cs="Times New Roman"/>
+          <w:color w:val="000000" w:themeColor="text1"/>
+          <w:sz w:val="24"/>
+          <w:szCs w:val="24"/>
+        </w:rPr>
+        <w:t xml:space="preserve"> sor) és szövegrészletek, </w:t>
+      </w:r>
+      <w:r>
+        <w:rPr>
+          <w:rFonts w:ascii="Times New Roman" w:hAnsi="Times New Roman" w:cs="Times New Roman"/>
+          <w:color w:val="000000" w:themeColor="text1"/>
+          <w:sz w:val="24"/>
+          <w:szCs w:val="24"/>
+        </w:rPr>
+        <w:t>0,75</w:t>
+      </w:r>
+      <w:r>
+        <w:rPr>
+          <w:rFonts w:ascii="Times New Roman" w:hAnsi="Times New Roman" w:cs="Times New Roman"/>
+          <w:color w:val="000000" w:themeColor="text1"/>
+          <w:sz w:val="24"/>
+          <w:szCs w:val="24"/>
+        </w:rPr>
+        <w:t xml:space="preserve"> sec-es megjelenési idő és 0,</w:t>
+      </w:r>
+      <w:r>
+        <w:rPr>
+          <w:rFonts w:ascii="Times New Roman" w:hAnsi="Times New Roman" w:cs="Times New Roman"/>
+          <w:color w:val="000000" w:themeColor="text1"/>
+          <w:sz w:val="24"/>
+          <w:szCs w:val="24"/>
+        </w:rPr>
+        <w:t>2</w:t>
+      </w:r>
+      <w:r>
+        <w:rPr>
+          <w:rFonts w:ascii="Times New Roman" w:hAnsi="Times New Roman" w:cs="Times New Roman"/>
+          <w:color w:val="000000" w:themeColor="text1"/>
+          <w:sz w:val="24"/>
+          <w:szCs w:val="24"/>
+        </w:rPr>
+        <w:t>5 sec-es látható idő</w:t>
       </w:r>
     </w:p>
     <w:p>
@@ -1682,12 +2512,21 @@
         </w:rPr>
         <w:t xml:space="preserve">és egy kimerítő nap közben elalszik. </w:t>
       </w:r>
-      <w:r>
-        <w:rPr>
-          <w:rFonts w:ascii="Times New Roman" w:hAnsi="Times New Roman" w:cs="Times New Roman"/>
-          <w:color w:val="000000" w:themeColor="text1"/>
-        </w:rPr>
-        <w:t>Majd amikor felébred rájön, h</w:t>
+      <w:proofErr w:type="gramStart"/>
+      <w:r>
+        <w:rPr>
+          <w:rFonts w:ascii="Times New Roman" w:hAnsi="Times New Roman" w:cs="Times New Roman"/>
+          <w:color w:val="000000" w:themeColor="text1"/>
+        </w:rPr>
+        <w:t>Majd</w:t>
+      </w:r>
+      <w:proofErr w:type="gramEnd"/>
+      <w:r>
+        <w:rPr>
+          <w:rFonts w:ascii="Times New Roman" w:hAnsi="Times New Roman" w:cs="Times New Roman"/>
+          <w:color w:val="000000" w:themeColor="text1"/>
+        </w:rPr>
+        <w:t xml:space="preserve"> amikor felébred rájön, h</w:t>
       </w:r>
       <w:r>
         <w:rPr>
@@ -1722,7 +2561,14 @@
           <w:rFonts w:ascii="Times New Roman" w:hAnsi="Times New Roman" w:cs="Times New Roman"/>
           <w:color w:val="000000" w:themeColor="text1"/>
         </w:rPr>
-        <w:t>, ahol a karakternek a saját álmából kell kijutnia.</w:t>
+        <w:t>, ahol a karakternek a saját álmából kell kijutnia</w:t>
+      </w:r>
+      <w:r>
+        <w:rPr>
+          <w:rFonts w:ascii="Times New Roman" w:hAnsi="Times New Roman" w:cs="Times New Roman"/>
+          <w:color w:val="000000" w:themeColor="text1"/>
+        </w:rPr>
+        <w:t xml:space="preserve"> feladatok megoldásával.</w:t>
       </w:r>
     </w:p>
     <w:p>
@@ -1829,6 +2675,7 @@
           <w:sz w:val="28"/>
           <w:szCs w:val="28"/>
         </w:rPr>
+        <w:lastRenderedPageBreak/>
         <w:t>Segítség</w:t>
       </w:r>
     </w:p>
@@ -1874,16 +2721,7 @@
           <w:sz w:val="24"/>
           <w:szCs w:val="24"/>
         </w:rPr>
-        <w:t>A segítség egy kis részletet ad meg a megoldásból, amivel a játékos olyan információval gazdagodik, amivel könnyebben be tudja fejezni a feladványt</w:t>
-      </w:r>
-      <w:r>
-        <w:rPr>
-          <w:rFonts w:ascii="Times New Roman" w:hAnsi="Times New Roman" w:cs="Times New Roman"/>
-          <w:color w:val="000000" w:themeColor="text1"/>
-          <w:sz w:val="24"/>
-          <w:szCs w:val="24"/>
-        </w:rPr>
-        <w:t>.</w:t>
+        <w:t>A segítség egy kis részletet ad meg a megoldásból, amivel a játékos olyan információval gazdagodik, amivel könnyebben be tudja fejezni a feladványt.</w:t>
       </w:r>
     </w:p>
     <w:p>
@@ -1911,58 +2749,23 @@
     </w:p>
     <w:p>
       <w:pPr>
-        <w:pStyle w:val="Cmsor2"/>
+        <w:pStyle w:val="Cmsor3"/>
         <w:numPr>
           <w:ilvl w:val="0"/>
-          <w:numId w:val="21"/>
+          <w:numId w:val="28"/>
         </w:numPr>
-        <w:jc w:val="both"/>
-        <w:rPr>
-          <w:rFonts w:ascii="Times New Roman" w:hAnsi="Times New Roman" w:cs="Times New Roman"/>
-          <w:color w:val="000000" w:themeColor="text1"/>
-          <w:sz w:val="24"/>
-          <w:szCs w:val="24"/>
-        </w:rPr>
-      </w:pPr>
-      <w:r>
-        <w:rPr>
-          <w:rFonts w:ascii="Times New Roman" w:hAnsi="Times New Roman" w:cs="Times New Roman"/>
-          <w:color w:val="000000" w:themeColor="text1"/>
-          <w:sz w:val="24"/>
-          <w:szCs w:val="24"/>
+        <w:rPr>
+          <w:rFonts w:ascii="Times New Roman" w:hAnsi="Times New Roman" w:cs="Times New Roman"/>
+          <w:color w:val="000000" w:themeColor="text1"/>
+        </w:rPr>
+      </w:pPr>
+      <w:r>
+        <w:rPr>
+          <w:rFonts w:ascii="Times New Roman" w:hAnsi="Times New Roman" w:cs="Times New Roman"/>
+          <w:color w:val="000000" w:themeColor="text1"/>
         </w:rPr>
         <w:t>A szoba elkezdésétől a szoba befejezéséig számított idő adja meg, hogy hányadik helyezett lesz a játékos.</w:t>
       </w:r>
-    </w:p>
-    <w:p>
-      <w:pPr>
-        <w:pStyle w:val="Cmsor2"/>
-        <w:numPr>
-          <w:ilvl w:val="0"/>
-          <w:numId w:val="21"/>
-        </w:numPr>
-        <w:jc w:val="both"/>
-        <w:rPr>
-          <w:rFonts w:ascii="Times New Roman" w:hAnsi="Times New Roman" w:cs="Times New Roman"/>
-          <w:color w:val="000000" w:themeColor="text1"/>
-          <w:sz w:val="24"/>
-          <w:szCs w:val="24"/>
-        </w:rPr>
-      </w:pPr>
-      <w:r>
-        <w:rPr>
-          <w:rFonts w:ascii="Times New Roman" w:hAnsi="Times New Roman" w:cs="Times New Roman"/>
-          <w:color w:val="000000" w:themeColor="text1"/>
-          <w:sz w:val="24"/>
-          <w:szCs w:val="24"/>
-        </w:rPr>
-        <w:t>A szoba elkezdésétől a szoba befejezéséig számított idő adja meg, hogy hányadik helyezett lesz a játékos.</w:t>
-      </w:r>
-    </w:p>
-    <w:p>
-      <w:pPr>
-        <w:pStyle w:val="Cmsor3"/>
-      </w:pPr>
     </w:p>
     <w:p>
       <w:pPr>
@@ -2022,8 +2825,452 @@
         <w:t>Feladatok</w:t>
       </w:r>
     </w:p>
+    <w:p>
+      <w:pPr>
+        <w:pStyle w:val="Cmsor3"/>
+        <w:rPr>
+          <w:rFonts w:ascii="Times New Roman" w:hAnsi="Times New Roman" w:cs="Times New Roman"/>
+          <w:color w:val="000000" w:themeColor="text1"/>
+          <w:sz w:val="26"/>
+          <w:szCs w:val="26"/>
+          <w:u w:val="single"/>
+        </w:rPr>
+      </w:pPr>
+      <w:r>
+        <w:rPr>
+          <w:rFonts w:ascii="Times New Roman" w:hAnsi="Times New Roman" w:cs="Times New Roman"/>
+          <w:color w:val="000000" w:themeColor="text1"/>
+        </w:rPr>
+        <w:tab/>
+      </w:r>
+      <w:r>
+        <w:rPr>
+          <w:rFonts w:ascii="Times New Roman" w:hAnsi="Times New Roman" w:cs="Times New Roman"/>
+          <w:color w:val="000000" w:themeColor="text1"/>
+          <w:sz w:val="26"/>
+          <w:szCs w:val="26"/>
+          <w:u w:val="single"/>
+        </w:rPr>
+        <w:t xml:space="preserve">Reflex </w:t>
+      </w:r>
+      <w:r>
+        <w:rPr>
+          <w:rFonts w:ascii="Times New Roman" w:hAnsi="Times New Roman" w:cs="Times New Roman"/>
+          <w:color w:val="000000" w:themeColor="text1"/>
+          <w:sz w:val="26"/>
+          <w:szCs w:val="26"/>
+          <w:u w:val="single"/>
+        </w:rPr>
+        <w:t>fejlesztése</w:t>
+      </w:r>
+    </w:p>
+    <w:p>
+      <w:pPr>
+        <w:pStyle w:val="Cmsor4"/>
+        <w:rPr>
+          <w:rFonts w:ascii="Times New Roman" w:hAnsi="Times New Roman" w:cs="Times New Roman"/>
+          <w:i w:val="0"/>
+          <w:iCs w:val="0"/>
+          <w:color w:val="000000" w:themeColor="text1"/>
+          <w:sz w:val="24"/>
+          <w:szCs w:val="24"/>
+        </w:rPr>
+      </w:pPr>
+      <w:r>
+        <w:rPr>
+          <w:rFonts w:ascii="Times New Roman" w:hAnsi="Times New Roman" w:cs="Times New Roman"/>
+          <w:color w:val="000000" w:themeColor="text1"/>
+        </w:rPr>
+        <w:tab/>
+      </w:r>
+      <w:r>
+        <w:rPr>
+          <w:rFonts w:ascii="Times New Roman" w:hAnsi="Times New Roman" w:cs="Times New Roman"/>
+          <w:color w:val="000000" w:themeColor="text1"/>
+        </w:rPr>
+        <w:tab/>
+      </w:r>
+      <w:r>
+        <w:rPr>
+          <w:rFonts w:ascii="Times New Roman" w:hAnsi="Times New Roman" w:cs="Times New Roman"/>
+          <w:i w:val="0"/>
+          <w:iCs w:val="0"/>
+          <w:color w:val="000000" w:themeColor="text1"/>
+          <w:sz w:val="24"/>
+          <w:szCs w:val="24"/>
+        </w:rPr>
+        <w:t xml:space="preserve">Egy </w:t>
+      </w:r>
+      <w:r>
+        <w:rPr>
+          <w:rFonts w:ascii="Times New Roman" w:hAnsi="Times New Roman" w:cs="Times New Roman"/>
+          <w:i w:val="0"/>
+          <w:iCs w:val="0"/>
+          <w:color w:val="000000" w:themeColor="text1"/>
+          <w:sz w:val="24"/>
+          <w:szCs w:val="24"/>
+        </w:rPr>
+        <w:t>5</w:t>
+      </w:r>
+      <w:r>
+        <w:rPr>
+          <w:rFonts w:ascii="Times New Roman" w:hAnsi="Times New Roman" w:cs="Times New Roman"/>
+          <w:i w:val="0"/>
+          <w:iCs w:val="0"/>
+          <w:color w:val="000000" w:themeColor="text1"/>
+          <w:sz w:val="24"/>
+          <w:szCs w:val="24"/>
+        </w:rPr>
+        <w:t>*</w:t>
+      </w:r>
+      <w:r>
+        <w:rPr>
+          <w:rFonts w:ascii="Times New Roman" w:hAnsi="Times New Roman" w:cs="Times New Roman"/>
+          <w:i w:val="0"/>
+          <w:iCs w:val="0"/>
+          <w:color w:val="000000" w:themeColor="text1"/>
+          <w:sz w:val="24"/>
+          <w:szCs w:val="24"/>
+        </w:rPr>
+        <w:t>5</w:t>
+      </w:r>
+      <w:r>
+        <w:rPr>
+          <w:rFonts w:ascii="Times New Roman" w:hAnsi="Times New Roman" w:cs="Times New Roman"/>
+          <w:i w:val="0"/>
+          <w:iCs w:val="0"/>
+          <w:color w:val="000000" w:themeColor="text1"/>
+          <w:sz w:val="24"/>
+          <w:szCs w:val="24"/>
+        </w:rPr>
+        <w:t>-</w:t>
+      </w:r>
+      <w:r>
+        <w:rPr>
+          <w:rFonts w:ascii="Times New Roman" w:hAnsi="Times New Roman" w:cs="Times New Roman"/>
+          <w:i w:val="0"/>
+          <w:iCs w:val="0"/>
+          <w:color w:val="000000" w:themeColor="text1"/>
+          <w:sz w:val="24"/>
+          <w:szCs w:val="24"/>
+        </w:rPr>
+        <w:t>ö</w:t>
+      </w:r>
+      <w:r>
+        <w:rPr>
+          <w:rFonts w:ascii="Times New Roman" w:hAnsi="Times New Roman" w:cs="Times New Roman"/>
+          <w:i w:val="0"/>
+          <w:iCs w:val="0"/>
+          <w:color w:val="000000" w:themeColor="text1"/>
+          <w:sz w:val="24"/>
+          <w:szCs w:val="24"/>
+        </w:rPr>
+        <w:t>s pálya. ahol robotok jelennek meg</w:t>
+      </w:r>
+      <w:r>
+        <w:rPr>
+          <w:rFonts w:ascii="Times New Roman" w:hAnsi="Times New Roman" w:cs="Times New Roman"/>
+          <w:i w:val="0"/>
+          <w:iCs w:val="0"/>
+          <w:color w:val="000000" w:themeColor="text1"/>
+          <w:sz w:val="24"/>
+          <w:szCs w:val="24"/>
+        </w:rPr>
+        <w:t xml:space="preserve"> véletlenszerű helyen</w:t>
+      </w:r>
+      <w:r>
+        <w:rPr>
+          <w:rFonts w:ascii="Times New Roman" w:hAnsi="Times New Roman" w:cs="Times New Roman"/>
+          <w:i w:val="0"/>
+          <w:iCs w:val="0"/>
+          <w:color w:val="000000" w:themeColor="text1"/>
+          <w:sz w:val="24"/>
+          <w:szCs w:val="24"/>
+        </w:rPr>
+        <w:t xml:space="preserve"> és tűnnek el</w:t>
+      </w:r>
+      <w:r>
+        <w:rPr>
+          <w:rFonts w:ascii="Times New Roman" w:hAnsi="Times New Roman" w:cs="Times New Roman"/>
+          <w:i w:val="0"/>
+          <w:iCs w:val="0"/>
+          <w:color w:val="000000" w:themeColor="text1"/>
+          <w:sz w:val="24"/>
+          <w:szCs w:val="24"/>
+        </w:rPr>
+        <w:t xml:space="preserve"> a nehézséghez kötött idő alatt</w:t>
+      </w:r>
+      <w:r>
+        <w:rPr>
+          <w:rFonts w:ascii="Times New Roman" w:hAnsi="Times New Roman" w:cs="Times New Roman"/>
+          <w:i w:val="0"/>
+          <w:iCs w:val="0"/>
+          <w:color w:val="000000" w:themeColor="text1"/>
+          <w:sz w:val="24"/>
+          <w:szCs w:val="24"/>
+        </w:rPr>
+        <w:t>. A játék lényege, hogy egy percen</w:t>
+      </w:r>
+      <w:r>
+        <w:rPr>
+          <w:rFonts w:ascii="Times New Roman" w:hAnsi="Times New Roman" w:cs="Times New Roman"/>
+          <w:i w:val="0"/>
+          <w:iCs w:val="0"/>
+          <w:color w:val="000000" w:themeColor="text1"/>
+          <w:sz w:val="24"/>
+          <w:szCs w:val="24"/>
+        </w:rPr>
+        <w:t xml:space="preserve"> belül</w:t>
+      </w:r>
+      <w:r>
+        <w:rPr>
+          <w:rFonts w:ascii="Times New Roman" w:hAnsi="Times New Roman" w:cs="Times New Roman"/>
+          <w:i w:val="0"/>
+          <w:iCs w:val="0"/>
+          <w:color w:val="000000" w:themeColor="text1"/>
+          <w:sz w:val="24"/>
+          <w:szCs w:val="24"/>
+        </w:rPr>
+        <w:t xml:space="preserve"> minél több robotot kapjunk el mielőtt eltűnik</w:t>
+      </w:r>
+      <w:r>
+        <w:rPr>
+          <w:rFonts w:ascii="Times New Roman" w:hAnsi="Times New Roman" w:cs="Times New Roman"/>
+          <w:i w:val="0"/>
+          <w:iCs w:val="0"/>
+          <w:color w:val="000000" w:themeColor="text1"/>
+          <w:sz w:val="24"/>
+          <w:szCs w:val="24"/>
+        </w:rPr>
+        <w:t xml:space="preserve">. Ehhez a kurzort rá kell irányítanunk és kattintanunk amikor a robot felett van. Minden sikeres találatért kap a játékos egy pontot, ami a játékon belül mentve lesz és bármikor megdöntheti a játékos. </w:t>
+      </w:r>
+      <w:r>
+        <w:rPr>
+          <w:rFonts w:ascii="Times New Roman" w:hAnsi="Times New Roman" w:cs="Times New Roman"/>
+          <w:i w:val="0"/>
+          <w:iCs w:val="0"/>
+          <w:color w:val="000000" w:themeColor="text1"/>
+          <w:sz w:val="24"/>
+          <w:szCs w:val="24"/>
+        </w:rPr>
+        <w:t>Ez a pont azon a játékgépen lesz megjelenítve, amin a karakter játszik.</w:t>
+      </w:r>
+    </w:p>
+    <w:p>
+      <w:pPr>
+        <w:pStyle w:val="Cmsor3"/>
+        <w:rPr>
+          <w:rFonts w:ascii="Times New Roman" w:hAnsi="Times New Roman" w:cs="Times New Roman"/>
+          <w:color w:val="000000" w:themeColor="text1"/>
+          <w:sz w:val="26"/>
+          <w:szCs w:val="26"/>
+          <w:u w:val="single"/>
+        </w:rPr>
+      </w:pPr>
+      <w:r>
+        <w:rPr>
+          <w:rFonts w:ascii="Times New Roman" w:hAnsi="Times New Roman" w:cs="Times New Roman"/>
+          <w:color w:val="000000" w:themeColor="text1"/>
+        </w:rPr>
+        <w:tab/>
+      </w:r>
+      <w:r>
+        <w:rPr>
+          <w:rFonts w:ascii="Times New Roman" w:hAnsi="Times New Roman" w:cs="Times New Roman"/>
+          <w:color w:val="000000" w:themeColor="text1"/>
+          <w:sz w:val="26"/>
+          <w:szCs w:val="26"/>
+          <w:u w:val="single"/>
+        </w:rPr>
+        <w:t xml:space="preserve">Gyors </w:t>
+      </w:r>
+      <w:proofErr w:type="spellStart"/>
+      <w:r>
+        <w:rPr>
+          <w:rFonts w:ascii="Times New Roman" w:hAnsi="Times New Roman" w:cs="Times New Roman"/>
+          <w:color w:val="000000" w:themeColor="text1"/>
+          <w:sz w:val="26"/>
+          <w:szCs w:val="26"/>
+          <w:u w:val="single"/>
+        </w:rPr>
+        <w:t>íráskézség</w:t>
+      </w:r>
+      <w:proofErr w:type="spellEnd"/>
+      <w:r>
+        <w:rPr>
+          <w:rFonts w:ascii="Times New Roman" w:hAnsi="Times New Roman" w:cs="Times New Roman"/>
+          <w:color w:val="000000" w:themeColor="text1"/>
+          <w:sz w:val="26"/>
+          <w:szCs w:val="26"/>
+          <w:u w:val="single"/>
+        </w:rPr>
+        <w:t xml:space="preserve"> fejlesztése</w:t>
+      </w:r>
+    </w:p>
+    <w:p>
+      <w:pPr>
+        <w:pStyle w:val="Cmsor4"/>
+        <w:rPr>
+          <w:rFonts w:ascii="Times New Roman" w:hAnsi="Times New Roman" w:cs="Times New Roman"/>
+          <w:i w:val="0"/>
+          <w:iCs w:val="0"/>
+          <w:color w:val="000000" w:themeColor="text1"/>
+          <w:sz w:val="24"/>
+          <w:szCs w:val="24"/>
+        </w:rPr>
+      </w:pPr>
+      <w:r>
+        <w:rPr>
+          <w:rFonts w:ascii="Times New Roman" w:hAnsi="Times New Roman" w:cs="Times New Roman"/>
+          <w:color w:val="000000" w:themeColor="text1"/>
+        </w:rPr>
+        <w:tab/>
+      </w:r>
+      <w:r>
+        <w:rPr>
+          <w:rFonts w:ascii="Times New Roman" w:hAnsi="Times New Roman" w:cs="Times New Roman"/>
+          <w:color w:val="000000" w:themeColor="text1"/>
+        </w:rPr>
+        <w:tab/>
+      </w:r>
+      <w:r>
+        <w:rPr>
+          <w:rFonts w:ascii="Times New Roman" w:hAnsi="Times New Roman" w:cs="Times New Roman"/>
+          <w:i w:val="0"/>
+          <w:iCs w:val="0"/>
+          <w:color w:val="000000" w:themeColor="text1"/>
+          <w:sz w:val="24"/>
+          <w:szCs w:val="24"/>
+        </w:rPr>
+        <w:t>A kép jobb oldalán megjelenik egy programkódrészlet, amit a játékosnak egy percen belül be kell gépelnie</w:t>
+      </w:r>
+      <w:r>
+        <w:rPr>
+          <w:rFonts w:ascii="Times New Roman" w:hAnsi="Times New Roman" w:cs="Times New Roman"/>
+          <w:i w:val="0"/>
+          <w:iCs w:val="0"/>
+          <w:color w:val="000000" w:themeColor="text1"/>
+          <w:sz w:val="24"/>
+          <w:szCs w:val="24"/>
+        </w:rPr>
+        <w:t xml:space="preserve"> a kép bal oldalára. Ha ez sikerül a képen megjelenik, hogy amit megírt az valójában mit is csinált. Ha ez egy nehezebb/hosszabb kód, ami összetettebb, </w:t>
+      </w:r>
+    </w:p>
+    <w:p>
+      <w:pPr>
+        <w:pStyle w:val="Cmsor3"/>
+        <w:rPr>
+          <w:rFonts w:ascii="Times New Roman" w:hAnsi="Times New Roman" w:cs="Times New Roman"/>
+          <w:color w:val="000000" w:themeColor="text1"/>
+          <w:sz w:val="26"/>
+          <w:szCs w:val="26"/>
+          <w:u w:val="single"/>
+        </w:rPr>
+      </w:pPr>
+      <w:r>
+        <w:rPr>
+          <w:rFonts w:ascii="Times New Roman" w:hAnsi="Times New Roman" w:cs="Times New Roman"/>
+          <w:color w:val="000000" w:themeColor="text1"/>
+        </w:rPr>
+        <w:tab/>
+      </w:r>
+      <w:r>
+        <w:rPr>
+          <w:rFonts w:ascii="Times New Roman" w:hAnsi="Times New Roman" w:cs="Times New Roman"/>
+          <w:color w:val="000000" w:themeColor="text1"/>
+          <w:sz w:val="26"/>
+          <w:szCs w:val="26"/>
+          <w:u w:val="single"/>
+        </w:rPr>
+        <w:t>Két eszköz összekötése</w:t>
+      </w:r>
+    </w:p>
+    <w:p>
+      <w:pPr>
+        <w:pStyle w:val="Cmsor4"/>
+        <w:rPr>
+          <w:rFonts w:ascii="Times New Roman" w:hAnsi="Times New Roman" w:cs="Times New Roman"/>
+          <w:i w:val="0"/>
+          <w:iCs w:val="0"/>
+          <w:color w:val="000000" w:themeColor="text1"/>
+          <w:sz w:val="24"/>
+          <w:szCs w:val="24"/>
+        </w:rPr>
+      </w:pPr>
+      <w:r>
+        <w:rPr>
+          <w:rFonts w:ascii="Times New Roman" w:hAnsi="Times New Roman" w:cs="Times New Roman"/>
+          <w:color w:val="000000" w:themeColor="text1"/>
+        </w:rPr>
+        <w:tab/>
+      </w:r>
+      <w:r>
+        <w:rPr>
+          <w:rFonts w:ascii="Times New Roman" w:hAnsi="Times New Roman" w:cs="Times New Roman"/>
+          <w:color w:val="000000" w:themeColor="text1"/>
+        </w:rPr>
+        <w:tab/>
+      </w:r>
+      <w:r>
+        <w:rPr>
+          <w:rFonts w:ascii="Times New Roman" w:hAnsi="Times New Roman" w:cs="Times New Roman"/>
+          <w:i w:val="0"/>
+          <w:iCs w:val="0"/>
+          <w:color w:val="000000" w:themeColor="text1"/>
+          <w:sz w:val="24"/>
+          <w:szCs w:val="24"/>
+        </w:rPr>
+        <w:t xml:space="preserve">Lesz a szobában két </w:t>
+      </w:r>
+      <w:proofErr w:type="spellStart"/>
+      <w:r>
+        <w:rPr>
+          <w:rFonts w:ascii="Times New Roman" w:hAnsi="Times New Roman" w:cs="Times New Roman"/>
+          <w:i w:val="0"/>
+          <w:iCs w:val="0"/>
+          <w:color w:val="000000" w:themeColor="text1"/>
+          <w:sz w:val="24"/>
+          <w:szCs w:val="24"/>
+        </w:rPr>
+        <w:t>switch</w:t>
+      </w:r>
+      <w:proofErr w:type="spellEnd"/>
+      <w:r>
+        <w:rPr>
+          <w:rFonts w:ascii="Times New Roman" w:hAnsi="Times New Roman" w:cs="Times New Roman"/>
+          <w:i w:val="0"/>
+          <w:iCs w:val="0"/>
+          <w:color w:val="000000" w:themeColor="text1"/>
+          <w:sz w:val="24"/>
+          <w:szCs w:val="24"/>
+        </w:rPr>
+        <w:t>, amit kék, zöld. sárga és piros színű kábelek kötnek össze. A kábelek színeit megmutatjuk 3 sec-re, majd fekete lesz az összes, viszont a portok színei megmaradnak és emlékezetből kell összedugni a helyes színnel a helyes kábelt</w:t>
+      </w:r>
+      <w:r>
+        <w:rPr>
+          <w:rFonts w:ascii="Times New Roman" w:hAnsi="Times New Roman" w:cs="Times New Roman"/>
+          <w:i w:val="0"/>
+          <w:iCs w:val="0"/>
+          <w:color w:val="000000" w:themeColor="text1"/>
+          <w:sz w:val="24"/>
+          <w:szCs w:val="24"/>
+        </w:rPr>
+        <w:t>.</w:t>
+      </w:r>
+      <w:r>
+        <w:rPr>
+          <w:rFonts w:ascii="Times New Roman" w:hAnsi="Times New Roman" w:cs="Times New Roman"/>
+          <w:i w:val="0"/>
+          <w:iCs w:val="0"/>
+          <w:color w:val="000000" w:themeColor="text1"/>
+          <w:sz w:val="24"/>
+          <w:szCs w:val="24"/>
+        </w:rPr>
+        <w:t xml:space="preserve"> Erre a játékosnak fél perce van.</w:t>
+      </w:r>
+    </w:p>
     <w:sectPr>
-      <w:footerReference w:type="default" r:id="rId13"/>
+      <w:footerReference w:type="default" r:id="rId11"/>
       <w:pgSz w:w="11906" w:h="16838" w:code="9"/>
       <w:pgMar w:top="1418" w:right="1418" w:bottom="851" w:left="1418" w:header="720" w:footer="720" w:gutter="0"/>
       <w:cols w:space="720"/>
@@ -2988,9 +4235,122 @@
     </w:lvl>
   </w:abstractNum>
   <w:abstractNum w:abstractNumId="15" w15:restartNumberingAfterBreak="0">
+    <w:nsid w:val="2BAB7620"/>
+    <w:multiLevelType w:val="hybridMultilevel"/>
+    <w:tmpl w:val="E50C8FB6"/>
+    <w:lvl w:ilvl="0" w:tplc="040E0001">
+      <w:start w:val="1"/>
+      <w:numFmt w:val="bullet"/>
+      <w:lvlText w:val=""/>
+      <w:lvlJc w:val="left"/>
+      <w:pPr>
+        <w:ind w:left="1080" w:hanging="360"/>
+      </w:pPr>
+      <w:rPr>
+        <w:rFonts w:ascii="Symbol" w:hAnsi="Symbol" w:hint="default"/>
+      </w:rPr>
+    </w:lvl>
+    <w:lvl w:ilvl="1" w:tplc="040E0003" w:tentative="1">
+      <w:start w:val="1"/>
+      <w:numFmt w:val="bullet"/>
+      <w:lvlText w:val="o"/>
+      <w:lvlJc w:val="left"/>
+      <w:pPr>
+        <w:ind w:left="1800" w:hanging="360"/>
+      </w:pPr>
+      <w:rPr>
+        <w:rFonts w:ascii="Courier New" w:hAnsi="Courier New" w:cs="Courier New" w:hint="default"/>
+      </w:rPr>
+    </w:lvl>
+    <w:lvl w:ilvl="2" w:tplc="040E0005" w:tentative="1">
+      <w:start w:val="1"/>
+      <w:numFmt w:val="bullet"/>
+      <w:lvlText w:val=""/>
+      <w:lvlJc w:val="left"/>
+      <w:pPr>
+        <w:ind w:left="2520" w:hanging="360"/>
+      </w:pPr>
+      <w:rPr>
+        <w:rFonts w:ascii="Wingdings" w:hAnsi="Wingdings" w:hint="default"/>
+      </w:rPr>
+    </w:lvl>
+    <w:lvl w:ilvl="3" w:tplc="040E0001" w:tentative="1">
+      <w:start w:val="1"/>
+      <w:numFmt w:val="bullet"/>
+      <w:lvlText w:val=""/>
+      <w:lvlJc w:val="left"/>
+      <w:pPr>
+        <w:ind w:left="3240" w:hanging="360"/>
+      </w:pPr>
+      <w:rPr>
+        <w:rFonts w:ascii="Symbol" w:hAnsi="Symbol" w:hint="default"/>
+      </w:rPr>
+    </w:lvl>
+    <w:lvl w:ilvl="4" w:tplc="040E0003" w:tentative="1">
+      <w:start w:val="1"/>
+      <w:numFmt w:val="bullet"/>
+      <w:lvlText w:val="o"/>
+      <w:lvlJc w:val="left"/>
+      <w:pPr>
+        <w:ind w:left="3960" w:hanging="360"/>
+      </w:pPr>
+      <w:rPr>
+        <w:rFonts w:ascii="Courier New" w:hAnsi="Courier New" w:cs="Courier New" w:hint="default"/>
+      </w:rPr>
+    </w:lvl>
+    <w:lvl w:ilvl="5" w:tplc="040E0005" w:tentative="1">
+      <w:start w:val="1"/>
+      <w:numFmt w:val="bullet"/>
+      <w:lvlText w:val=""/>
+      <w:lvlJc w:val="left"/>
+      <w:pPr>
+        <w:ind w:left="4680" w:hanging="360"/>
+      </w:pPr>
+      <w:rPr>
+        <w:rFonts w:ascii="Wingdings" w:hAnsi="Wingdings" w:hint="default"/>
+      </w:rPr>
+    </w:lvl>
+    <w:lvl w:ilvl="6" w:tplc="040E0001" w:tentative="1">
+      <w:start w:val="1"/>
+      <w:numFmt w:val="bullet"/>
+      <w:lvlText w:val=""/>
+      <w:lvlJc w:val="left"/>
+      <w:pPr>
+        <w:ind w:left="5400" w:hanging="360"/>
+      </w:pPr>
+      <w:rPr>
+        <w:rFonts w:ascii="Symbol" w:hAnsi="Symbol" w:hint="default"/>
+      </w:rPr>
+    </w:lvl>
+    <w:lvl w:ilvl="7" w:tplc="040E0003" w:tentative="1">
+      <w:start w:val="1"/>
+      <w:numFmt w:val="bullet"/>
+      <w:lvlText w:val="o"/>
+      <w:lvlJc w:val="left"/>
+      <w:pPr>
+        <w:ind w:left="6120" w:hanging="360"/>
+      </w:pPr>
+      <w:rPr>
+        <w:rFonts w:ascii="Courier New" w:hAnsi="Courier New" w:cs="Courier New" w:hint="default"/>
+      </w:rPr>
+    </w:lvl>
+    <w:lvl w:ilvl="8" w:tplc="040E0005" w:tentative="1">
+      <w:start w:val="1"/>
+      <w:numFmt w:val="bullet"/>
+      <w:lvlText w:val=""/>
+      <w:lvlJc w:val="left"/>
+      <w:pPr>
+        <w:ind w:left="6840" w:hanging="360"/>
+      </w:pPr>
+      <w:rPr>
+        <w:rFonts w:ascii="Wingdings" w:hAnsi="Wingdings" w:hint="default"/>
+      </w:rPr>
+    </w:lvl>
+  </w:abstractNum>
+  <w:abstractNum w:abstractNumId="16" w15:restartNumberingAfterBreak="0">
     <w:nsid w:val="37520B86"/>
     <w:multiLevelType w:val="hybridMultilevel"/>
-    <w:tmpl w:val="48E63530"/>
+    <w:tmpl w:val="B42CB2D4"/>
     <w:lvl w:ilvl="0" w:tplc="040E0001">
       <w:start w:val="1"/>
       <w:numFmt w:val="bullet"/>
@@ -3100,7 +4460,7 @@
       </w:rPr>
     </w:lvl>
   </w:abstractNum>
-  <w:abstractNum w:abstractNumId="16" w15:restartNumberingAfterBreak="0">
+  <w:abstractNum w:abstractNumId="17" w15:restartNumberingAfterBreak="0">
     <w:nsid w:val="48FB0E3A"/>
     <w:multiLevelType w:val="multilevel"/>
     <w:tmpl w:val="D6E81BDE"/>
@@ -3213,7 +4573,7 @@
       </w:rPr>
     </w:lvl>
   </w:abstractNum>
-  <w:abstractNum w:abstractNumId="17" w15:restartNumberingAfterBreak="0">
+  <w:abstractNum w:abstractNumId="18" w15:restartNumberingAfterBreak="0">
     <w:nsid w:val="558933F5"/>
     <w:multiLevelType w:val="hybridMultilevel"/>
     <w:tmpl w:val="D7E2A7DA"/>
@@ -3326,7 +4686,7 @@
       </w:rPr>
     </w:lvl>
   </w:abstractNum>
-  <w:abstractNum w:abstractNumId="18" w15:restartNumberingAfterBreak="0">
+  <w:abstractNum w:abstractNumId="19" w15:restartNumberingAfterBreak="0">
     <w:nsid w:val="5C5B5C30"/>
     <w:multiLevelType w:val="hybridMultilevel"/>
     <w:tmpl w:val="0B8A120A"/>
@@ -3439,7 +4799,7 @@
       </w:rPr>
     </w:lvl>
   </w:abstractNum>
-  <w:abstractNum w:abstractNumId="19" w15:restartNumberingAfterBreak="0">
+  <w:abstractNum w:abstractNumId="20" w15:restartNumberingAfterBreak="0">
     <w:nsid w:val="5E470CCF"/>
     <w:multiLevelType w:val="hybridMultilevel"/>
     <w:tmpl w:val="CDB06DEE"/>
@@ -3552,7 +4912,7 @@
       </w:rPr>
     </w:lvl>
   </w:abstractNum>
-  <w:abstractNum w:abstractNumId="20" w15:restartNumberingAfterBreak="0">
+  <w:abstractNum w:abstractNumId="21" w15:restartNumberingAfterBreak="0">
     <w:nsid w:val="5FD129B8"/>
     <w:multiLevelType w:val="hybridMultilevel"/>
     <w:tmpl w:val="536CDA12"/>
@@ -3665,10 +5025,10 @@
       </w:rPr>
     </w:lvl>
   </w:abstractNum>
-  <w:abstractNum w:abstractNumId="21" w15:restartNumberingAfterBreak="0">
+  <w:abstractNum w:abstractNumId="22" w15:restartNumberingAfterBreak="0">
     <w:nsid w:val="687E0733"/>
     <w:multiLevelType w:val="hybridMultilevel"/>
-    <w:tmpl w:val="975AF8EC"/>
+    <w:tmpl w:val="440CE264"/>
     <w:lvl w:ilvl="0" w:tplc="040E0001">
       <w:start w:val="1"/>
       <w:numFmt w:val="bullet"/>
@@ -3778,7 +5138,7 @@
       </w:rPr>
     </w:lvl>
   </w:abstractNum>
-  <w:abstractNum w:abstractNumId="22" w15:restartNumberingAfterBreak="0">
+  <w:abstractNum w:abstractNumId="23" w15:restartNumberingAfterBreak="0">
     <w:nsid w:val="6D1638CF"/>
     <w:multiLevelType w:val="multilevel"/>
     <w:tmpl w:val="5C7EBD96"/>
@@ -3892,7 +5252,7 @@
       </w:rPr>
     </w:lvl>
   </w:abstractNum>
-  <w:abstractNum w:abstractNumId="23" w15:restartNumberingAfterBreak="0">
+  <w:abstractNum w:abstractNumId="24" w15:restartNumberingAfterBreak="0">
     <w:nsid w:val="6E2B3F65"/>
     <w:multiLevelType w:val="multilevel"/>
     <w:tmpl w:val="04090023"/>
@@ -3979,7 +5339,7 @@
       </w:pPr>
     </w:lvl>
   </w:abstractNum>
-  <w:abstractNum w:abstractNumId="24" w15:restartNumberingAfterBreak="0">
+  <w:abstractNum w:abstractNumId="25" w15:restartNumberingAfterBreak="0">
     <w:nsid w:val="711E6119"/>
     <w:multiLevelType w:val="hybridMultilevel"/>
     <w:tmpl w:val="6C14CC02"/>
@@ -4092,7 +5452,7 @@
       </w:rPr>
     </w:lvl>
   </w:abstractNum>
-  <w:abstractNum w:abstractNumId="25" w15:restartNumberingAfterBreak="0">
+  <w:abstractNum w:abstractNumId="26" w15:restartNumberingAfterBreak="0">
     <w:nsid w:val="79BB4584"/>
     <w:multiLevelType w:val="hybridMultilevel"/>
     <w:tmpl w:val="D7B6E0F0"/>
@@ -4206,7 +5566,7 @@
     </w:lvl>
   </w:abstractNum>
   <w:num w:numId="1">
-    <w:abstractNumId w:val="16"/>
+    <w:abstractNumId w:val="17"/>
   </w:num>
   <w:num w:numId="2">
     <w:abstractNumId w:val="0"/>
@@ -4221,7 +5581,7 @@
     <w:abstractNumId w:val="3"/>
   </w:num>
   <w:num w:numId="6">
-    <w:abstractNumId w:val="22"/>
+    <w:abstractNumId w:val="23"/>
   </w:num>
   <w:num w:numId="7">
     <w:abstractNumId w:val="4"/>
@@ -4239,7 +5599,7 @@
     <w:abstractNumId w:val="9"/>
   </w:num>
   <w:num w:numId="12">
-    <w:abstractNumId w:val="23"/>
+    <w:abstractNumId w:val="24"/>
   </w:num>
   <w:num w:numId="13">
     <w:abstractNumId w:val="10"/>
@@ -4287,31 +5647,34 @@
     <w:abstractNumId w:val="8"/>
   </w:num>
   <w:num w:numId="19">
-    <w:abstractNumId w:val="21"/>
+    <w:abstractNumId w:val="22"/>
   </w:num>
   <w:num w:numId="20">
-    <w:abstractNumId w:val="17"/>
+    <w:abstractNumId w:val="18"/>
   </w:num>
   <w:num w:numId="21">
-    <w:abstractNumId w:val="18"/>
+    <w:abstractNumId w:val="19"/>
   </w:num>
   <w:num w:numId="22">
-    <w:abstractNumId w:val="15"/>
+    <w:abstractNumId w:val="16"/>
   </w:num>
   <w:num w:numId="23">
-    <w:abstractNumId w:val="24"/>
+    <w:abstractNumId w:val="25"/>
   </w:num>
   <w:num w:numId="24">
-    <w:abstractNumId w:val="19"/>
+    <w:abstractNumId w:val="20"/>
   </w:num>
   <w:num w:numId="25">
     <w:abstractNumId w:val="11"/>
   </w:num>
   <w:num w:numId="26">
-    <w:abstractNumId w:val="20"/>
+    <w:abstractNumId w:val="21"/>
   </w:num>
   <w:num w:numId="27">
-    <w:abstractNumId w:val="25"/>
+    <w:abstractNumId w:val="26"/>
+  </w:num>
+  <w:num w:numId="28">
+    <w:abstractNumId w:val="15"/>
   </w:num>
 </w:numbering>
 </file>

</xml_diff>